<commit_message>
questions 4, 3, 8
</commit_message>
<xml_diff>
--- a/Assignments/Ass10.v1.docx
+++ b/Assignments/Ass10.v1.docx
@@ -521,7 +521,23 @@
           <w:sz w:val="24"/>
           <w:szCs w:val="24"/>
         </w:rPr>
-        <w:t>The difference between a set and a map is the purpose of the collections, the map is made for finding values where the set is made for seeing if it exists.</w:t>
+        <w:t xml:space="preserve">The difference between a set and a map is the purpose of the collections, the map is made for finding values </w:t>
+      </w:r>
+      <w:r>
+        <w:rPr>
+          <w:color w:val="FF0000"/>
+          <w:sz w:val="24"/>
+          <w:szCs w:val="24"/>
+        </w:rPr>
+        <w:t>whereas</w:t>
+      </w:r>
+      <w:r>
+        <w:rPr>
+          <w:color w:val="FF0000"/>
+          <w:sz w:val="24"/>
+          <w:szCs w:val="24"/>
+        </w:rPr>
+        <w:t xml:space="preserve"> the set is made for seeing if it exists.</w:t>
       </w:r>
     </w:p>
     <w:p>
@@ -821,6 +837,7 @@
       </w:pPr>
       <w:r>
         <w:rPr>
+          <w:noProof/>
           <w:color w:val="FF0000"/>
           <w:sz w:val="24"/>
           <w:szCs w:val="24"/>
@@ -917,6 +934,14 @@
           <w:sz w:val="24"/>
           <w:szCs w:val="24"/>
         </w:rPr>
+        <w:t xml:space="preserve">Yes. </w:t>
+      </w:r>
+      <w:r>
+        <w:rPr>
+          <w:color w:val="FF0000"/>
+          <w:sz w:val="24"/>
+          <w:szCs w:val="24"/>
+        </w:rPr>
         <w:t>The graph is connected as all vertices have a path to each other.</w:t>
       </w:r>
     </w:p>
@@ -953,6 +978,1061 @@
         <w:pStyle w:val="ListParagraph"/>
         <w:spacing w:line="240" w:lineRule="auto"/>
         <w:rPr>
+          <w:color w:val="FF0000"/>
+          <w:sz w:val="24"/>
+          <w:szCs w:val="24"/>
+        </w:rPr>
+      </w:pPr>
+      <w:r>
+        <w:rPr>
+          <w:color w:val="FF0000"/>
+          <w:sz w:val="24"/>
+          <w:szCs w:val="24"/>
+        </w:rPr>
+        <w:t>Cycles</w:t>
+      </w:r>
+      <w:r>
+        <w:rPr>
+          <w:color w:val="FF0000"/>
+          <w:sz w:val="24"/>
+          <w:szCs w:val="24"/>
+        </w:rPr>
+        <w:t xml:space="preserve"> (*Technically these are </w:t>
+      </w:r>
+      <w:r>
+        <w:rPr>
+          <w:color w:val="FF0000"/>
+          <w:sz w:val="24"/>
+          <w:szCs w:val="24"/>
+        </w:rPr>
+        <w:t xml:space="preserve">all the </w:t>
+      </w:r>
+      <w:r>
+        <w:rPr>
+          <w:color w:val="FF0000"/>
+          <w:sz w:val="24"/>
+          <w:szCs w:val="24"/>
+        </w:rPr>
+        <w:t>circuits)</w:t>
+      </w:r>
+      <w:r>
+        <w:rPr>
+          <w:color w:val="FF0000"/>
+          <w:sz w:val="24"/>
+          <w:szCs w:val="24"/>
+        </w:rPr>
+        <w:t xml:space="preserve">: </w:t>
+      </w:r>
+    </w:p>
+    <w:p>
+      <w:pPr>
+        <w:pStyle w:val="ListParagraph"/>
+        <w:spacing w:line="240" w:lineRule="auto"/>
+        <w:rPr>
+          <w:color w:val="FF0000"/>
+          <w:sz w:val="24"/>
+          <w:szCs w:val="24"/>
+        </w:rPr>
+      </w:pPr>
+      <w:r>
+        <w:rPr>
+          <w:color w:val="FF0000"/>
+          <w:sz w:val="24"/>
+          <w:szCs w:val="24"/>
+        </w:rPr>
+        <w:t>1</w:t>
+      </w:r>
+      <w:r>
+        <w:rPr>
+          <w:color w:val="FF0000"/>
+          <w:sz w:val="24"/>
+          <w:szCs w:val="24"/>
+        </w:rPr>
+        <w:t>→</w:t>
+      </w:r>
+      <w:r>
+        <w:rPr>
+          <w:color w:val="FF0000"/>
+          <w:sz w:val="24"/>
+          <w:szCs w:val="24"/>
+        </w:rPr>
+        <w:t>2</w:t>
+      </w:r>
+      <w:r>
+        <w:rPr>
+          <w:color w:val="FF0000"/>
+          <w:sz w:val="24"/>
+          <w:szCs w:val="24"/>
+        </w:rPr>
+        <w:t>→</w:t>
+      </w:r>
+      <w:r>
+        <w:rPr>
+          <w:color w:val="FF0000"/>
+          <w:sz w:val="24"/>
+          <w:szCs w:val="24"/>
+        </w:rPr>
+        <w:t>4</w:t>
+      </w:r>
+      <w:r>
+        <w:rPr>
+          <w:color w:val="FF0000"/>
+          <w:sz w:val="24"/>
+          <w:szCs w:val="24"/>
+        </w:rPr>
+        <w:t>→</w:t>
+      </w:r>
+      <w:r>
+        <w:rPr>
+          <w:color w:val="FF0000"/>
+          <w:sz w:val="24"/>
+          <w:szCs w:val="24"/>
+        </w:rPr>
+        <w:t>1</w:t>
+      </w:r>
+    </w:p>
+    <w:p>
+      <w:pPr>
+        <w:pStyle w:val="ListParagraph"/>
+        <w:spacing w:line="240" w:lineRule="auto"/>
+        <w:rPr>
+          <w:color w:val="FF0000"/>
+          <w:sz w:val="24"/>
+          <w:szCs w:val="24"/>
+        </w:rPr>
+      </w:pPr>
+      <w:r>
+        <w:rPr>
+          <w:color w:val="FF0000"/>
+          <w:sz w:val="24"/>
+          <w:szCs w:val="24"/>
+        </w:rPr>
+        <w:t>1</w:t>
+      </w:r>
+      <w:r>
+        <w:rPr>
+          <w:color w:val="FF0000"/>
+          <w:sz w:val="24"/>
+          <w:szCs w:val="24"/>
+        </w:rPr>
+        <w:t>→</w:t>
+      </w:r>
+      <w:r>
+        <w:rPr>
+          <w:color w:val="FF0000"/>
+          <w:sz w:val="24"/>
+          <w:szCs w:val="24"/>
+        </w:rPr>
+        <w:t>2</w:t>
+      </w:r>
+      <w:r>
+        <w:rPr>
+          <w:color w:val="FF0000"/>
+          <w:sz w:val="24"/>
+          <w:szCs w:val="24"/>
+        </w:rPr>
+        <w:t>→</w:t>
+      </w:r>
+      <w:r>
+        <w:rPr>
+          <w:color w:val="FF0000"/>
+          <w:sz w:val="24"/>
+          <w:szCs w:val="24"/>
+        </w:rPr>
+        <w:t>3</w:t>
+      </w:r>
+      <w:r>
+        <w:rPr>
+          <w:color w:val="FF0000"/>
+          <w:sz w:val="24"/>
+          <w:szCs w:val="24"/>
+        </w:rPr>
+        <w:t>→</w:t>
+      </w:r>
+      <w:r>
+        <w:rPr>
+          <w:color w:val="FF0000"/>
+          <w:sz w:val="24"/>
+          <w:szCs w:val="24"/>
+        </w:rPr>
+        <w:t>7</w:t>
+      </w:r>
+      <w:r>
+        <w:rPr>
+          <w:color w:val="FF0000"/>
+          <w:sz w:val="24"/>
+          <w:szCs w:val="24"/>
+        </w:rPr>
+        <w:t>→</w:t>
+      </w:r>
+      <w:r>
+        <w:rPr>
+          <w:color w:val="FF0000"/>
+          <w:sz w:val="24"/>
+          <w:szCs w:val="24"/>
+        </w:rPr>
+        <w:t>4</w:t>
+      </w:r>
+      <w:r>
+        <w:rPr>
+          <w:color w:val="FF0000"/>
+          <w:sz w:val="24"/>
+          <w:szCs w:val="24"/>
+        </w:rPr>
+        <w:t>→</w:t>
+      </w:r>
+      <w:r>
+        <w:rPr>
+          <w:color w:val="FF0000"/>
+          <w:sz w:val="24"/>
+          <w:szCs w:val="24"/>
+        </w:rPr>
+        <w:t>1</w:t>
+      </w:r>
+    </w:p>
+    <w:p>
+      <w:pPr>
+        <w:pStyle w:val="ListParagraph"/>
+        <w:spacing w:line="240" w:lineRule="auto"/>
+        <w:rPr>
+          <w:color w:val="FF0000"/>
+          <w:sz w:val="24"/>
+          <w:szCs w:val="24"/>
+        </w:rPr>
+      </w:pPr>
+      <w:r>
+        <w:rPr>
+          <w:color w:val="FF0000"/>
+          <w:sz w:val="24"/>
+          <w:szCs w:val="24"/>
+        </w:rPr>
+        <w:t>1</w:t>
+      </w:r>
+      <w:r>
+        <w:rPr>
+          <w:color w:val="FF0000"/>
+          <w:sz w:val="24"/>
+          <w:szCs w:val="24"/>
+        </w:rPr>
+        <w:t>→</w:t>
+      </w:r>
+      <w:r>
+        <w:rPr>
+          <w:color w:val="FF0000"/>
+          <w:sz w:val="24"/>
+          <w:szCs w:val="24"/>
+        </w:rPr>
+        <w:t>2</w:t>
+      </w:r>
+      <w:r>
+        <w:rPr>
+          <w:color w:val="FF0000"/>
+          <w:sz w:val="24"/>
+          <w:szCs w:val="24"/>
+        </w:rPr>
+        <w:t>→</w:t>
+      </w:r>
+      <w:r>
+        <w:rPr>
+          <w:color w:val="FF0000"/>
+          <w:sz w:val="24"/>
+          <w:szCs w:val="24"/>
+        </w:rPr>
+        <w:t>3</w:t>
+      </w:r>
+      <w:r>
+        <w:rPr>
+          <w:color w:val="FF0000"/>
+          <w:sz w:val="24"/>
+          <w:szCs w:val="24"/>
+        </w:rPr>
+        <w:t>→</w:t>
+      </w:r>
+      <w:r>
+        <w:rPr>
+          <w:color w:val="FF0000"/>
+          <w:sz w:val="24"/>
+          <w:szCs w:val="24"/>
+        </w:rPr>
+        <w:t>7</w:t>
+      </w:r>
+      <w:r>
+        <w:rPr>
+          <w:color w:val="FF0000"/>
+          <w:sz w:val="24"/>
+          <w:szCs w:val="24"/>
+        </w:rPr>
+        <w:t>→</w:t>
+      </w:r>
+      <w:r>
+        <w:rPr>
+          <w:color w:val="FF0000"/>
+          <w:sz w:val="24"/>
+          <w:szCs w:val="24"/>
+        </w:rPr>
+        <w:t>6</w:t>
+      </w:r>
+      <w:r>
+        <w:rPr>
+          <w:color w:val="FF0000"/>
+          <w:sz w:val="24"/>
+          <w:szCs w:val="24"/>
+        </w:rPr>
+        <w:t>→</w:t>
+      </w:r>
+      <w:r>
+        <w:rPr>
+          <w:color w:val="FF0000"/>
+          <w:sz w:val="24"/>
+          <w:szCs w:val="24"/>
+        </w:rPr>
+        <w:t>4</w:t>
+      </w:r>
+      <w:r>
+        <w:rPr>
+          <w:color w:val="FF0000"/>
+          <w:sz w:val="24"/>
+          <w:szCs w:val="24"/>
+        </w:rPr>
+        <w:t>→</w:t>
+      </w:r>
+      <w:r>
+        <w:rPr>
+          <w:color w:val="FF0000"/>
+          <w:sz w:val="24"/>
+          <w:szCs w:val="24"/>
+        </w:rPr>
+        <w:t>1</w:t>
+      </w:r>
+    </w:p>
+    <w:p>
+      <w:pPr>
+        <w:pStyle w:val="ListParagraph"/>
+        <w:spacing w:line="240" w:lineRule="auto"/>
+        <w:rPr>
+          <w:color w:val="FF0000"/>
+          <w:sz w:val="24"/>
+          <w:szCs w:val="24"/>
+        </w:rPr>
+      </w:pPr>
+      <w:r>
+        <w:rPr>
+          <w:color w:val="FF0000"/>
+          <w:sz w:val="24"/>
+          <w:szCs w:val="24"/>
+        </w:rPr>
+        <w:t>1</w:t>
+      </w:r>
+      <w:r>
+        <w:rPr>
+          <w:color w:val="FF0000"/>
+          <w:sz w:val="24"/>
+          <w:szCs w:val="24"/>
+        </w:rPr>
+        <w:t>→</w:t>
+      </w:r>
+      <w:r>
+        <w:rPr>
+          <w:color w:val="FF0000"/>
+          <w:sz w:val="24"/>
+          <w:szCs w:val="24"/>
+        </w:rPr>
+        <w:t>2</w:t>
+      </w:r>
+      <w:r>
+        <w:rPr>
+          <w:color w:val="FF0000"/>
+          <w:sz w:val="24"/>
+          <w:szCs w:val="24"/>
+        </w:rPr>
+        <w:t>→</w:t>
+      </w:r>
+      <w:r>
+        <w:rPr>
+          <w:color w:val="FF0000"/>
+          <w:sz w:val="24"/>
+          <w:szCs w:val="24"/>
+        </w:rPr>
+        <w:t>3</w:t>
+      </w:r>
+      <w:r>
+        <w:rPr>
+          <w:color w:val="FF0000"/>
+          <w:sz w:val="24"/>
+          <w:szCs w:val="24"/>
+        </w:rPr>
+        <w:t>→</w:t>
+      </w:r>
+      <w:r>
+        <w:rPr>
+          <w:color w:val="FF0000"/>
+          <w:sz w:val="24"/>
+          <w:szCs w:val="24"/>
+        </w:rPr>
+        <w:t>7</w:t>
+      </w:r>
+      <w:r>
+        <w:rPr>
+          <w:color w:val="FF0000"/>
+          <w:sz w:val="24"/>
+          <w:szCs w:val="24"/>
+        </w:rPr>
+        <w:t>→</w:t>
+      </w:r>
+      <w:r>
+        <w:rPr>
+          <w:color w:val="FF0000"/>
+          <w:sz w:val="24"/>
+          <w:szCs w:val="24"/>
+        </w:rPr>
+        <w:t>5</w:t>
+      </w:r>
+      <w:r>
+        <w:rPr>
+          <w:color w:val="FF0000"/>
+          <w:sz w:val="24"/>
+          <w:szCs w:val="24"/>
+        </w:rPr>
+        <w:t>→</w:t>
+      </w:r>
+      <w:r>
+        <w:rPr>
+          <w:color w:val="FF0000"/>
+          <w:sz w:val="24"/>
+          <w:szCs w:val="24"/>
+        </w:rPr>
+        <w:t>6</w:t>
+      </w:r>
+      <w:r>
+        <w:rPr>
+          <w:color w:val="FF0000"/>
+          <w:sz w:val="24"/>
+          <w:szCs w:val="24"/>
+        </w:rPr>
+        <w:t>→</w:t>
+      </w:r>
+      <w:r>
+        <w:rPr>
+          <w:color w:val="FF0000"/>
+          <w:sz w:val="24"/>
+          <w:szCs w:val="24"/>
+        </w:rPr>
+        <w:t>4</w:t>
+      </w:r>
+      <w:r>
+        <w:rPr>
+          <w:color w:val="FF0000"/>
+          <w:sz w:val="24"/>
+          <w:szCs w:val="24"/>
+        </w:rPr>
+        <w:t>→</w:t>
+      </w:r>
+      <w:r>
+        <w:rPr>
+          <w:color w:val="FF0000"/>
+          <w:sz w:val="24"/>
+          <w:szCs w:val="24"/>
+        </w:rPr>
+        <w:t>1</w:t>
+      </w:r>
+    </w:p>
+    <w:p>
+      <w:pPr>
+        <w:pStyle w:val="ListParagraph"/>
+        <w:spacing w:line="240" w:lineRule="auto"/>
+        <w:rPr>
+          <w:color w:val="FF0000"/>
+          <w:sz w:val="24"/>
+          <w:szCs w:val="24"/>
+        </w:rPr>
+      </w:pPr>
+    </w:p>
+    <w:p>
+      <w:pPr>
+        <w:pStyle w:val="ListParagraph"/>
+        <w:spacing w:line="240" w:lineRule="auto"/>
+        <w:rPr>
+          <w:color w:val="FF0000"/>
+          <w:sz w:val="24"/>
+          <w:szCs w:val="24"/>
+        </w:rPr>
+      </w:pPr>
+      <w:r>
+        <w:rPr>
+          <w:color w:val="FF0000"/>
+          <w:sz w:val="24"/>
+          <w:szCs w:val="24"/>
+        </w:rPr>
+        <w:t>2→3→7→4→</w:t>
+      </w:r>
+      <w:r>
+        <w:rPr>
+          <w:color w:val="FF0000"/>
+          <w:sz w:val="24"/>
+          <w:szCs w:val="24"/>
+        </w:rPr>
+        <w:t>2</w:t>
+      </w:r>
+    </w:p>
+    <w:p>
+      <w:pPr>
+        <w:pStyle w:val="ListParagraph"/>
+        <w:spacing w:line="240" w:lineRule="auto"/>
+        <w:rPr>
+          <w:color w:val="FF0000"/>
+          <w:sz w:val="24"/>
+          <w:szCs w:val="24"/>
+        </w:rPr>
+      </w:pPr>
+      <w:r>
+        <w:rPr>
+          <w:color w:val="FF0000"/>
+          <w:sz w:val="24"/>
+          <w:szCs w:val="24"/>
+        </w:rPr>
+        <w:t>2→3→7→6→4→</w:t>
+      </w:r>
+      <w:r>
+        <w:rPr>
+          <w:color w:val="FF0000"/>
+          <w:sz w:val="24"/>
+          <w:szCs w:val="24"/>
+        </w:rPr>
+        <w:t>2</w:t>
+      </w:r>
+    </w:p>
+    <w:p>
+      <w:pPr>
+        <w:pStyle w:val="ListParagraph"/>
+        <w:spacing w:line="240" w:lineRule="auto"/>
+        <w:rPr>
+          <w:color w:val="FF0000"/>
+          <w:sz w:val="24"/>
+          <w:szCs w:val="24"/>
+        </w:rPr>
+      </w:pPr>
+      <w:r>
+        <w:rPr>
+          <w:color w:val="FF0000"/>
+          <w:sz w:val="24"/>
+          <w:szCs w:val="24"/>
+        </w:rPr>
+        <w:t>2→3→7→5→6→4→</w:t>
+      </w:r>
+      <w:r>
+        <w:rPr>
+          <w:color w:val="FF0000"/>
+          <w:sz w:val="24"/>
+          <w:szCs w:val="24"/>
+        </w:rPr>
+        <w:t>2</w:t>
+      </w:r>
+    </w:p>
+    <w:p>
+      <w:pPr>
+        <w:pStyle w:val="ListParagraph"/>
+        <w:spacing w:line="240" w:lineRule="auto"/>
+        <w:rPr>
+          <w:color w:val="FF0000"/>
+          <w:sz w:val="24"/>
+          <w:szCs w:val="24"/>
+        </w:rPr>
+      </w:pPr>
+    </w:p>
+    <w:p>
+      <w:pPr>
+        <w:pStyle w:val="ListParagraph"/>
+        <w:spacing w:line="240" w:lineRule="auto"/>
+        <w:rPr>
+          <w:color w:val="FF0000"/>
+          <w:sz w:val="24"/>
+          <w:szCs w:val="24"/>
+        </w:rPr>
+      </w:pPr>
+      <w:r>
+        <w:rPr>
+          <w:color w:val="FF0000"/>
+          <w:sz w:val="24"/>
+          <w:szCs w:val="24"/>
+        </w:rPr>
+        <w:t>4</w:t>
+      </w:r>
+      <w:r>
+        <w:rPr>
+          <w:color w:val="FF0000"/>
+          <w:sz w:val="24"/>
+          <w:szCs w:val="24"/>
+        </w:rPr>
+        <w:t>→</w:t>
+      </w:r>
+      <w:r>
+        <w:rPr>
+          <w:color w:val="FF0000"/>
+          <w:sz w:val="24"/>
+          <w:szCs w:val="24"/>
+        </w:rPr>
+        <w:t>6</w:t>
+      </w:r>
+      <w:r>
+        <w:rPr>
+          <w:color w:val="FF0000"/>
+          <w:sz w:val="24"/>
+          <w:szCs w:val="24"/>
+        </w:rPr>
+        <w:t>→</w:t>
+      </w:r>
+      <w:r>
+        <w:rPr>
+          <w:color w:val="FF0000"/>
+          <w:sz w:val="24"/>
+          <w:szCs w:val="24"/>
+        </w:rPr>
+        <w:t>7</w:t>
+      </w:r>
+      <w:r>
+        <w:rPr>
+          <w:color w:val="FF0000"/>
+          <w:sz w:val="24"/>
+          <w:szCs w:val="24"/>
+        </w:rPr>
+        <w:t>→4</w:t>
+      </w:r>
+    </w:p>
+    <w:p>
+      <w:pPr>
+        <w:pStyle w:val="ListParagraph"/>
+        <w:spacing w:line="240" w:lineRule="auto"/>
+        <w:rPr>
+          <w:color w:val="FF0000"/>
+          <w:sz w:val="24"/>
+          <w:szCs w:val="24"/>
+        </w:rPr>
+      </w:pPr>
+      <w:r>
+        <w:rPr>
+          <w:color w:val="FF0000"/>
+          <w:sz w:val="24"/>
+          <w:szCs w:val="24"/>
+        </w:rPr>
+        <w:t>4→</w:t>
+      </w:r>
+      <w:r>
+        <w:rPr>
+          <w:color w:val="FF0000"/>
+          <w:sz w:val="24"/>
+          <w:szCs w:val="24"/>
+        </w:rPr>
+        <w:t>6</w:t>
+      </w:r>
+      <w:r>
+        <w:rPr>
+          <w:color w:val="FF0000"/>
+          <w:sz w:val="24"/>
+          <w:szCs w:val="24"/>
+        </w:rPr>
+        <w:t>→</w:t>
+      </w:r>
+      <w:r>
+        <w:rPr>
+          <w:color w:val="FF0000"/>
+          <w:sz w:val="24"/>
+          <w:szCs w:val="24"/>
+        </w:rPr>
+        <w:t>5</w:t>
+      </w:r>
+      <w:r>
+        <w:rPr>
+          <w:color w:val="FF0000"/>
+          <w:sz w:val="24"/>
+          <w:szCs w:val="24"/>
+        </w:rPr>
+        <w:t>→</w:t>
+      </w:r>
+      <w:r>
+        <w:rPr>
+          <w:color w:val="FF0000"/>
+          <w:sz w:val="24"/>
+          <w:szCs w:val="24"/>
+        </w:rPr>
+        <w:t>7</w:t>
+      </w:r>
+      <w:r>
+        <w:rPr>
+          <w:color w:val="FF0000"/>
+          <w:sz w:val="24"/>
+          <w:szCs w:val="24"/>
+        </w:rPr>
+        <w:t>→4</w:t>
+      </w:r>
+    </w:p>
+    <w:p>
+      <w:pPr>
+        <w:pStyle w:val="ListParagraph"/>
+        <w:spacing w:line="240" w:lineRule="auto"/>
+        <w:rPr>
+          <w:color w:val="FF0000"/>
+          <w:sz w:val="24"/>
+          <w:szCs w:val="24"/>
+        </w:rPr>
+      </w:pPr>
+    </w:p>
+    <w:p>
+      <w:pPr>
+        <w:pStyle w:val="ListParagraph"/>
+        <w:spacing w:line="240" w:lineRule="auto"/>
+        <w:rPr>
+          <w:color w:val="FF0000"/>
+          <w:sz w:val="24"/>
+          <w:szCs w:val="24"/>
+        </w:rPr>
+      </w:pPr>
+      <w:r>
+        <w:rPr>
+          <w:color w:val="FF0000"/>
+          <w:sz w:val="24"/>
+          <w:szCs w:val="24"/>
+        </w:rPr>
+        <w:t>5</w:t>
+      </w:r>
+      <w:r>
+        <w:rPr>
+          <w:color w:val="FF0000"/>
+          <w:sz w:val="24"/>
+          <w:szCs w:val="24"/>
+        </w:rPr>
+        <w:t>→</w:t>
+      </w:r>
+      <w:r>
+        <w:rPr>
+          <w:color w:val="FF0000"/>
+          <w:sz w:val="24"/>
+          <w:szCs w:val="24"/>
+        </w:rPr>
+        <w:t>6</w:t>
+      </w:r>
+      <w:r>
+        <w:rPr>
+          <w:color w:val="FF0000"/>
+          <w:sz w:val="24"/>
+          <w:szCs w:val="24"/>
+        </w:rPr>
+        <w:t>→</w:t>
+      </w:r>
+      <w:r>
+        <w:rPr>
+          <w:color w:val="FF0000"/>
+          <w:sz w:val="24"/>
+          <w:szCs w:val="24"/>
+        </w:rPr>
+        <w:t>7</w:t>
+      </w:r>
+      <w:r>
+        <w:rPr>
+          <w:color w:val="FF0000"/>
+          <w:sz w:val="24"/>
+          <w:szCs w:val="24"/>
+        </w:rPr>
+        <w:t>→</w:t>
+      </w:r>
+      <w:r>
+        <w:rPr>
+          <w:color w:val="FF0000"/>
+          <w:sz w:val="24"/>
+          <w:szCs w:val="24"/>
+        </w:rPr>
+        <w:t>5</w:t>
+      </w:r>
+    </w:p>
+    <w:p>
+      <w:pPr>
+        <w:pStyle w:val="ListParagraph"/>
+        <w:spacing w:line="240" w:lineRule="auto"/>
+        <w:rPr>
+          <w:color w:val="FF0000"/>
+          <w:sz w:val="24"/>
+          <w:szCs w:val="24"/>
+        </w:rPr>
+      </w:pPr>
+    </w:p>
+    <w:p>
+      <w:pPr>
+        <w:pStyle w:val="ListParagraph"/>
+        <w:spacing w:line="240" w:lineRule="auto"/>
+        <w:rPr>
+          <w:color w:val="FF0000"/>
+          <w:sz w:val="24"/>
+          <w:szCs w:val="24"/>
+        </w:rPr>
+      </w:pPr>
+      <w:r>
+        <w:rPr>
+          <w:color w:val="FF0000"/>
+          <w:sz w:val="24"/>
+          <w:szCs w:val="24"/>
+        </w:rPr>
+        <w:t xml:space="preserve">*All the cycles could be </w:t>
+      </w:r>
+      <w:r>
+        <w:rPr>
+          <w:color w:val="FF0000"/>
+          <w:sz w:val="24"/>
+          <w:szCs w:val="24"/>
+        </w:rPr>
+        <w:t>re</w:t>
+      </w:r>
+      <w:r>
+        <w:rPr>
+          <w:color w:val="FF0000"/>
+          <w:sz w:val="24"/>
+          <w:szCs w:val="24"/>
+        </w:rPr>
+        <w:t xml:space="preserve">written </w:t>
+      </w:r>
+      <w:r>
+        <w:rPr>
+          <w:color w:val="FF0000"/>
+          <w:sz w:val="24"/>
+          <w:szCs w:val="24"/>
+        </w:rPr>
+        <w:t>starting from any vertex in the cycle (</w:t>
+      </w:r>
+      <w:r>
+        <w:rPr>
+          <w:color w:val="FF0000"/>
+          <w:sz w:val="24"/>
+          <w:szCs w:val="24"/>
+        </w:rPr>
+        <w:t xml:space="preserve">Eg. </w:t>
+      </w:r>
+      <w:r>
+        <w:rPr>
+          <w:color w:val="FF0000"/>
+          <w:sz w:val="24"/>
+          <w:szCs w:val="24"/>
+        </w:rPr>
+        <w:t>1→2→4→1</w:t>
+      </w:r>
+      <w:r>
+        <w:rPr>
+          <w:color w:val="FF0000"/>
+          <w:sz w:val="24"/>
+          <w:szCs w:val="24"/>
+        </w:rPr>
+        <w:t xml:space="preserve"> is also </w:t>
+      </w:r>
+      <w:r>
+        <w:rPr>
+          <w:color w:val="FF0000"/>
+          <w:sz w:val="24"/>
+          <w:szCs w:val="24"/>
+        </w:rPr>
+        <w:t>2→4→1→</w:t>
+      </w:r>
+      <w:r>
+        <w:rPr>
+          <w:color w:val="FF0000"/>
+          <w:sz w:val="24"/>
+          <w:szCs w:val="24"/>
+        </w:rPr>
+        <w:t>2).</w:t>
+      </w:r>
+    </w:p>
+    <w:p>
+      <w:pPr>
+        <w:pStyle w:val="ListParagraph"/>
+        <w:spacing w:line="240" w:lineRule="auto"/>
+        <w:rPr>
+          <w:color w:val="FF0000"/>
+          <w:sz w:val="24"/>
+          <w:szCs w:val="24"/>
+        </w:rPr>
+      </w:pPr>
+      <w:r>
+        <w:rPr>
+          <w:color w:val="FF0000"/>
+          <w:sz w:val="24"/>
+          <w:szCs w:val="24"/>
+        </w:rPr>
+        <w:t xml:space="preserve">*All the cycles could be rewritten </w:t>
+      </w:r>
+      <w:r>
+        <w:rPr>
+          <w:color w:val="FF0000"/>
+          <w:sz w:val="24"/>
+          <w:szCs w:val="24"/>
+        </w:rPr>
+        <w:t xml:space="preserve">backward (Eg. </w:t>
+      </w:r>
+      <w:r>
+        <w:rPr>
+          <w:color w:val="FF0000"/>
+          <w:sz w:val="24"/>
+          <w:szCs w:val="24"/>
+        </w:rPr>
+        <w:t>1→2→4→1</w:t>
+      </w:r>
+      <w:r>
+        <w:rPr>
+          <w:color w:val="FF0000"/>
+          <w:sz w:val="24"/>
+          <w:szCs w:val="24"/>
+        </w:rPr>
+        <w:t xml:space="preserve"> is also </w:t>
+      </w:r>
+      <w:r>
+        <w:rPr>
+          <w:color w:val="FF0000"/>
+          <w:sz w:val="24"/>
+          <w:szCs w:val="24"/>
+        </w:rPr>
+        <w:t>1→</w:t>
+      </w:r>
+      <w:r>
+        <w:rPr>
+          <w:color w:val="FF0000"/>
+          <w:sz w:val="24"/>
+          <w:szCs w:val="24"/>
+        </w:rPr>
+        <w:t>4</w:t>
+      </w:r>
+      <w:r>
+        <w:rPr>
+          <w:color w:val="FF0000"/>
+          <w:sz w:val="24"/>
+          <w:szCs w:val="24"/>
+        </w:rPr>
+        <w:t>→</w:t>
+      </w:r>
+      <w:r>
+        <w:rPr>
+          <w:color w:val="FF0000"/>
+          <w:sz w:val="24"/>
+          <w:szCs w:val="24"/>
+        </w:rPr>
+        <w:t>2</w:t>
+      </w:r>
+      <w:r>
+        <w:rPr>
+          <w:color w:val="FF0000"/>
+          <w:sz w:val="24"/>
+          <w:szCs w:val="24"/>
+        </w:rPr>
+        <w:t>→1</w:t>
+      </w:r>
+      <w:r>
+        <w:rPr>
+          <w:color w:val="FF0000"/>
+          <w:sz w:val="24"/>
+          <w:szCs w:val="24"/>
+        </w:rPr>
+        <w:t>).</w:t>
+      </w:r>
+    </w:p>
+    <w:p>
+      <w:pPr>
+        <w:pStyle w:val="ListParagraph"/>
+        <w:spacing w:line="240" w:lineRule="auto"/>
+        <w:rPr>
+          <w:color w:val="FF0000"/>
+          <w:sz w:val="24"/>
+          <w:szCs w:val="24"/>
+        </w:rPr>
+      </w:pPr>
+      <w:r>
+        <w:rPr>
+          <w:color w:val="FF0000"/>
+          <w:sz w:val="24"/>
+          <w:szCs w:val="24"/>
+        </w:rPr>
+        <w:t>*Some of the cycles can be combined to create more larger cycles</w:t>
+      </w:r>
+      <w:r>
+        <w:rPr>
+          <w:color w:val="FF0000"/>
+          <w:sz w:val="24"/>
+          <w:szCs w:val="24"/>
+        </w:rPr>
+        <w:t xml:space="preserve"> (Eg. </w:t>
+      </w:r>
+      <w:r>
+        <w:rPr>
+          <w:color w:val="FF0000"/>
+          <w:sz w:val="24"/>
+          <w:szCs w:val="24"/>
+        </w:rPr>
+        <w:t xml:space="preserve">Combine </w:t>
+      </w:r>
+      <w:r>
+        <w:rPr>
+          <w:color w:val="FF0000"/>
+          <w:sz w:val="24"/>
+          <w:szCs w:val="24"/>
+        </w:rPr>
+        <w:t xml:space="preserve">1→2→4→1 </w:t>
+      </w:r>
+      <w:r>
+        <w:rPr>
+          <w:color w:val="FF0000"/>
+          <w:sz w:val="24"/>
+          <w:szCs w:val="24"/>
+        </w:rPr>
+        <w:t xml:space="preserve">with </w:t>
+      </w:r>
+      <w:r>
+        <w:rPr>
+          <w:color w:val="FF0000"/>
+          <w:sz w:val="24"/>
+          <w:szCs w:val="24"/>
+        </w:rPr>
+        <w:t>4→6→7→4</w:t>
+      </w:r>
+      <w:r>
+        <w:rPr>
+          <w:color w:val="FF0000"/>
+          <w:sz w:val="24"/>
+          <w:szCs w:val="24"/>
+        </w:rPr>
+        <w:t xml:space="preserve"> to get the cycle </w:t>
+      </w:r>
+      <w:r>
+        <w:rPr>
+          <w:color w:val="FF0000"/>
+          <w:sz w:val="24"/>
+          <w:szCs w:val="24"/>
+        </w:rPr>
+        <w:t>1→2→4</w:t>
+      </w:r>
+      <w:r>
+        <w:rPr>
+          <w:color w:val="FF0000"/>
+          <w:sz w:val="24"/>
+          <w:szCs w:val="24"/>
+        </w:rPr>
+        <w:t xml:space="preserve">→6→7→4 </w:t>
+      </w:r>
+      <w:r>
+        <w:rPr>
+          <w:color w:val="FF0000"/>
+          <w:sz w:val="24"/>
+          <w:szCs w:val="24"/>
+        </w:rPr>
+        <w:t>→1</w:t>
+      </w:r>
+      <w:r>
+        <w:rPr>
+          <w:color w:val="FF0000"/>
+          <w:sz w:val="24"/>
+          <w:szCs w:val="24"/>
+        </w:rPr>
+        <w:t xml:space="preserve"> that goes through 4 twice).</w:t>
+      </w:r>
+    </w:p>
+    <w:p>
+      <w:pPr>
+        <w:pStyle w:val="ListParagraph"/>
+        <w:spacing w:line="240" w:lineRule="auto"/>
+        <w:rPr>
+          <w:color w:val="FF0000"/>
           <w:sz w:val="24"/>
           <w:szCs w:val="24"/>
         </w:rPr>
@@ -997,6 +2077,7 @@
       </w:pPr>
       <w:r>
         <w:rPr>
+          <w:noProof/>
           <w:sz w:val="24"/>
           <w:szCs w:val="24"/>
         </w:rPr>
@@ -1076,6 +2157,131 @@
       </w:pPr>
       <w:r>
         <w:rPr>
+          <w:noProof/>
+          <w:sz w:val="24"/>
+          <w:szCs w:val="24"/>
+        </w:rPr>
+        <w:lastRenderedPageBreak/>
+        <mc:AlternateContent>
+          <mc:Choice Requires="wpi">
+            <w:drawing>
+              <wp:anchor distT="0" distB="0" distL="114300" distR="114300" simplePos="0" relativeHeight="251660288" behindDoc="0" locked="0" layoutInCell="1" allowOverlap="1" wp14:anchorId="58243D5F" wp14:editId="01C58F04">
+                <wp:simplePos x="0" y="0"/>
+                <wp:positionH relativeFrom="column">
+                  <wp:posOffset>3533070</wp:posOffset>
+                </wp:positionH>
+                <wp:positionV relativeFrom="paragraph">
+                  <wp:posOffset>1162085</wp:posOffset>
+                </wp:positionV>
+                <wp:extent cx="90360" cy="42840"/>
+                <wp:effectExtent l="38100" t="38100" r="24130" b="33655"/>
+                <wp:wrapNone/>
+                <wp:docPr id="111541939" name="Ink 2"/>
+                <wp:cNvGraphicFramePr>
+                  <a:graphicFrameLocks xmlns:a="http://schemas.openxmlformats.org/drawingml/2006/main"/>
+                </wp:cNvGraphicFramePr>
+                <a:graphic xmlns:a="http://schemas.openxmlformats.org/drawingml/2006/main">
+                  <a:graphicData uri="http://schemas.microsoft.com/office/word/2010/wordprocessingInk">
+                    <w14:contentPart bwMode="auto" r:id="rId10">
+                      <w14:nvContentPartPr>
+                        <w14:cNvContentPartPr>
+                          <a14:cpLocks xmlns:a14="http://schemas.microsoft.com/office/drawing/2010/main" noRot="1"/>
+                        </w14:cNvContentPartPr>
+                      </w14:nvContentPartPr>
+                      <w14:xfrm>
+                        <a:off x="0" y="0"/>
+                        <a:ext cx="90360" cy="42840"/>
+                      </w14:xfrm>
+                    </w14:contentPart>
+                  </a:graphicData>
+                </a:graphic>
+              </wp:anchor>
+            </w:drawing>
+          </mc:Choice>
+          <mc:Fallback>
+            <w:pict>
+              <v:shapetype w14:anchorId="5D21AFE6" id="_x0000_t75" coordsize="21600,21600" o:spt="75" o:preferrelative="t" path="m@4@5l@4@11@9@11@9@5xe" filled="f" stroked="f">
+                <v:stroke joinstyle="miter"/>
+                <v:formulas>
+                  <v:f eqn="if lineDrawn pixelLineWidth 0"/>
+                  <v:f eqn="sum @0 1 0"/>
+                  <v:f eqn="sum 0 0 @1"/>
+                  <v:f eqn="prod @2 1 2"/>
+                  <v:f eqn="prod @3 21600 pixelWidth"/>
+                  <v:f eqn="prod @3 21600 pixelHeight"/>
+                  <v:f eqn="sum @0 0 1"/>
+                  <v:f eqn="prod @6 1 2"/>
+                  <v:f eqn="prod @7 21600 pixelWidth"/>
+                  <v:f eqn="sum @8 21600 0"/>
+                  <v:f eqn="prod @7 21600 pixelHeight"/>
+                  <v:f eqn="sum @10 21600 0"/>
+                </v:formulas>
+                <v:path o:extrusionok="f" gradientshapeok="t" o:connecttype="rect"/>
+                <o:lock v:ext="edit" aspectratio="t"/>
+              </v:shapetype>
+              <v:shape id="Ink 2" o:spid="_x0000_s1026" type="#_x0000_t75" style="position:absolute;margin-left:277.7pt;margin-top:91pt;width:8.1pt;height:4.35pt;z-index:251660288;visibility:visible;mso-wrap-style:square;mso-wrap-distance-left:9pt;mso-wrap-distance-top:0;mso-wrap-distance-right:9pt;mso-wrap-distance-bottom:0;mso-position-horizontal:absolute;mso-position-horizontal-relative:text;mso-position-vertical:absolute;mso-position-vertical-relative:text" o:gfxdata="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">
+                <v:imagedata r:id="rId11" o:title=""/>
+                <o:lock v:ext="edit" rotation="t" aspectratio="f"/>
+              </v:shape>
+            </w:pict>
+          </mc:Fallback>
+        </mc:AlternateContent>
+      </w:r>
+      <w:r>
+        <w:rPr>
+          <w:noProof/>
+          <w:sz w:val="24"/>
+          <w:szCs w:val="24"/>
+        </w:rPr>
+        <mc:AlternateContent>
+          <mc:Choice Requires="wpi">
+            <w:drawing>
+              <wp:anchor distT="0" distB="0" distL="114300" distR="114300" simplePos="0" relativeHeight="251659264" behindDoc="0" locked="0" layoutInCell="1" allowOverlap="1" wp14:anchorId="4E4C6A59" wp14:editId="3F3D29ED">
+                <wp:simplePos x="0" y="0"/>
+                <wp:positionH relativeFrom="column">
+                  <wp:posOffset>3623430</wp:posOffset>
+                </wp:positionH>
+                <wp:positionV relativeFrom="paragraph">
+                  <wp:posOffset>1081445</wp:posOffset>
+                </wp:positionV>
+                <wp:extent cx="360" cy="123480"/>
+                <wp:effectExtent l="38100" t="38100" r="19050" b="29210"/>
+                <wp:wrapNone/>
+                <wp:docPr id="150010099" name="Ink 1"/>
+                <wp:cNvGraphicFramePr>
+                  <a:graphicFrameLocks xmlns:a="http://schemas.openxmlformats.org/drawingml/2006/main"/>
+                </wp:cNvGraphicFramePr>
+                <a:graphic xmlns:a="http://schemas.openxmlformats.org/drawingml/2006/main">
+                  <a:graphicData uri="http://schemas.microsoft.com/office/word/2010/wordprocessingInk">
+                    <w14:contentPart bwMode="auto" r:id="rId12">
+                      <w14:nvContentPartPr>
+                        <w14:cNvContentPartPr>
+                          <a14:cpLocks xmlns:a14="http://schemas.microsoft.com/office/drawing/2010/main" noRot="1"/>
+                        </w14:cNvContentPartPr>
+                      </w14:nvContentPartPr>
+                      <w14:xfrm>
+                        <a:off x="0" y="0"/>
+                        <a:ext cx="360" cy="123480"/>
+                      </w14:xfrm>
+                    </w14:contentPart>
+                  </a:graphicData>
+                </a:graphic>
+              </wp:anchor>
+            </w:drawing>
+          </mc:Choice>
+          <mc:Fallback>
+            <w:pict>
+              <v:shape w14:anchorId="1753FB54" id="Ink 1" o:spid="_x0000_s1026" type="#_x0000_t75" style="position:absolute;margin-left:284.8pt;margin-top:84.65pt;width:1.05pt;height:10.7pt;z-index:251659264;visibility:visible;mso-wrap-style:square;mso-wrap-distance-left:9pt;mso-wrap-distance-top:0;mso-wrap-distance-right:9pt;mso-wrap-distance-bottom:0;mso-position-horizontal:absolute;mso-position-horizontal-relative:text;mso-position-vertical:absolute;mso-position-vertical-relative:text" o:gfxdata="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">
+                <v:imagedata r:id="rId13" o:title=""/>
+                <o:lock v:ext="edit" rotation="t" aspectratio="f"/>
+              </v:shape>
+            </w:pict>
+          </mc:Fallback>
+        </mc:AlternateContent>
+      </w:r>
+      <w:r>
+        <w:rPr>
+          <w:noProof/>
           <w:sz w:val="24"/>
           <w:szCs w:val="24"/>
         </w:rPr>
@@ -1095,7 +2301,7 @@
                     <pic:cNvPicPr/>
                   </pic:nvPicPr>
                   <pic:blipFill>
-                    <a:blip r:embed="rId10"/>
+                    <a:blip r:embed="rId14"/>
                     <a:stretch>
                       <a:fillRect/>
                     </a:stretch>
@@ -1182,15 +2388,103 @@
           <w:sz w:val="24"/>
           <w:szCs w:val="24"/>
         </w:rPr>
-        <w:t xml:space="preserve">The directed graph is not connected as there is no </w:t>
-      </w:r>
-      <w:r>
-        <w:rPr>
-          <w:color w:val="FF0000"/>
-          <w:sz w:val="24"/>
-          <w:szCs w:val="24"/>
-        </w:rPr>
-        <w:t>from any 2 vertices to another as in 7 or 5 to 1 etc.</w:t>
+        <w:t>The directed graph is not connected as there is no</w:t>
+      </w:r>
+      <w:r>
+        <w:rPr>
+          <w:color w:val="FF0000"/>
+          <w:sz w:val="24"/>
+          <w:szCs w:val="24"/>
+        </w:rPr>
+        <w:t>t necessarily a</w:t>
+      </w:r>
+      <w:r>
+        <w:rPr>
+          <w:color w:val="FF0000"/>
+          <w:sz w:val="24"/>
+          <w:szCs w:val="24"/>
+        </w:rPr>
+        <w:t xml:space="preserve"> </w:t>
+      </w:r>
+      <w:r>
+        <w:rPr>
+          <w:color w:val="FF0000"/>
+          <w:sz w:val="24"/>
+          <w:szCs w:val="24"/>
+        </w:rPr>
+        <w:t xml:space="preserve">path </w:t>
+      </w:r>
+      <w:r>
+        <w:rPr>
+          <w:color w:val="FF0000"/>
+          <w:sz w:val="24"/>
+          <w:szCs w:val="24"/>
+        </w:rPr>
+        <w:t>from any vert</w:t>
+      </w:r>
+      <w:r>
+        <w:rPr>
+          <w:color w:val="FF0000"/>
+          <w:sz w:val="24"/>
+          <w:szCs w:val="24"/>
+        </w:rPr>
+        <w:t>ex</w:t>
+      </w:r>
+      <w:r>
+        <w:rPr>
+          <w:color w:val="FF0000"/>
+          <w:sz w:val="24"/>
+          <w:szCs w:val="24"/>
+        </w:rPr>
+        <w:t xml:space="preserve"> to an</w:t>
+      </w:r>
+      <w:r>
+        <w:rPr>
+          <w:color w:val="FF0000"/>
+          <w:sz w:val="24"/>
+          <w:szCs w:val="24"/>
+        </w:rPr>
+        <w:t xml:space="preserve">y </w:t>
+      </w:r>
+      <w:r>
+        <w:rPr>
+          <w:color w:val="FF0000"/>
+          <w:sz w:val="24"/>
+          <w:szCs w:val="24"/>
+        </w:rPr>
+        <w:t>other</w:t>
+      </w:r>
+      <w:r>
+        <w:rPr>
+          <w:color w:val="FF0000"/>
+          <w:sz w:val="24"/>
+          <w:szCs w:val="24"/>
+        </w:rPr>
+        <w:t xml:space="preserve"> (</w:t>
+      </w:r>
+      <w:r>
+        <w:rPr>
+          <w:color w:val="FF0000"/>
+          <w:sz w:val="24"/>
+          <w:szCs w:val="24"/>
+        </w:rPr>
+        <w:t xml:space="preserve">Eg. no path </w:t>
+      </w:r>
+      <w:r>
+        <w:rPr>
+          <w:color w:val="FF0000"/>
+          <w:sz w:val="24"/>
+          <w:szCs w:val="24"/>
+        </w:rPr>
+        <w:t>from</w:t>
+      </w:r>
+      <w:r>
+        <w:rPr>
+          <w:color w:val="FF0000"/>
+          <w:sz w:val="24"/>
+          <w:szCs w:val="24"/>
+        </w:rPr>
+        <w:t xml:space="preserve"> 7 to 5).</w:t>
       </w:r>
     </w:p>
     <w:p>
@@ -1321,6 +2615,174 @@
         </w:rPr>
         <w:t>There are no cycles in the graph as no vertices can be both start and end</w:t>
       </w:r>
+      <w:r>
+        <w:rPr>
+          <w:color w:val="FF0000"/>
+          <w:sz w:val="24"/>
+          <w:szCs w:val="24"/>
+        </w:rPr>
+        <w:t>.</w:t>
+      </w:r>
+      <w:r>
+        <w:rPr>
+          <w:color w:val="FF0000"/>
+          <w:sz w:val="24"/>
+          <w:szCs w:val="24"/>
+        </w:rPr>
+        <w:t xml:space="preserve"> </w:t>
+      </w:r>
+      <w:r>
+        <w:rPr>
+          <w:color w:val="FF0000"/>
+          <w:sz w:val="24"/>
+          <w:szCs w:val="24"/>
+        </w:rPr>
+        <w:t>For vertices 1 and 5, there are only edges going away</w:t>
+      </w:r>
+      <w:r>
+        <w:rPr>
+          <w:color w:val="FF0000"/>
+          <w:sz w:val="24"/>
+          <w:szCs w:val="24"/>
+        </w:rPr>
+        <w:t>,</w:t>
+      </w:r>
+      <w:r>
+        <w:rPr>
+          <w:color w:val="FF0000"/>
+          <w:sz w:val="24"/>
+          <w:szCs w:val="24"/>
+        </w:rPr>
+        <w:t xml:space="preserve"> so once you leave </w:t>
+      </w:r>
+      <w:r>
+        <w:rPr>
+          <w:color w:val="FF0000"/>
+          <w:sz w:val="24"/>
+          <w:szCs w:val="24"/>
+        </w:rPr>
+        <w:t>them</w:t>
+      </w:r>
+      <w:r>
+        <w:rPr>
+          <w:color w:val="FF0000"/>
+          <w:sz w:val="24"/>
+          <w:szCs w:val="24"/>
+        </w:rPr>
+        <w:t>,</w:t>
+      </w:r>
+      <w:r>
+        <w:rPr>
+          <w:color w:val="FF0000"/>
+          <w:sz w:val="24"/>
+          <w:szCs w:val="24"/>
+        </w:rPr>
+        <w:t xml:space="preserve"> you can never come back. The opposite is true for vert</w:t>
+      </w:r>
+      <w:r>
+        <w:rPr>
+          <w:color w:val="FF0000"/>
+          <w:sz w:val="24"/>
+          <w:szCs w:val="24"/>
+        </w:rPr>
+        <w:t>ex 7</w:t>
+      </w:r>
+      <w:r>
+        <w:rPr>
+          <w:color w:val="FF0000"/>
+          <w:sz w:val="24"/>
+          <w:szCs w:val="24"/>
+        </w:rPr>
+        <w:t xml:space="preserve">; you can arrive but never leave. </w:t>
+      </w:r>
+      <w:r>
+        <w:rPr>
+          <w:color w:val="FF0000"/>
+          <w:sz w:val="24"/>
+          <w:szCs w:val="24"/>
+        </w:rPr>
+        <w:t>The only way to arrive at 2 is from 1</w:t>
+      </w:r>
+      <w:r>
+        <w:rPr>
+          <w:color w:val="FF0000"/>
+          <w:sz w:val="24"/>
+          <w:szCs w:val="24"/>
+        </w:rPr>
+        <w:t xml:space="preserve"> (which we already determined does not work), so it cannot </w:t>
+      </w:r>
+      <w:r>
+        <w:rPr>
+          <w:color w:val="FF0000"/>
+          <w:sz w:val="24"/>
+          <w:szCs w:val="24"/>
+        </w:rPr>
+        <w:t>be part of a cycle either.</w:t>
+      </w:r>
+      <w:r>
+        <w:rPr>
+          <w:color w:val="FF0000"/>
+          <w:sz w:val="24"/>
+          <w:szCs w:val="24"/>
+        </w:rPr>
+        <w:t xml:space="preserve"> The same logic applies </w:t>
+      </w:r>
+      <w:r>
+        <w:rPr>
+          <w:color w:val="FF0000"/>
+          <w:sz w:val="24"/>
+          <w:szCs w:val="24"/>
+        </w:rPr>
+        <w:t>when you try to leave</w:t>
+      </w:r>
+      <w:r>
+        <w:rPr>
+          <w:color w:val="FF0000"/>
+          <w:sz w:val="24"/>
+          <w:szCs w:val="24"/>
+        </w:rPr>
+        <w:t xml:space="preserve"> 6</w:t>
+      </w:r>
+      <w:r>
+        <w:rPr>
+          <w:color w:val="FF0000"/>
+          <w:sz w:val="24"/>
+          <w:szCs w:val="24"/>
+        </w:rPr>
+        <w:t xml:space="preserve"> or 3</w:t>
+      </w:r>
+      <w:r>
+        <w:rPr>
+          <w:color w:val="FF0000"/>
+          <w:sz w:val="24"/>
+          <w:szCs w:val="24"/>
+        </w:rPr>
+        <w:t xml:space="preserve"> because of </w:t>
+      </w:r>
+      <w:r>
+        <w:rPr>
+          <w:color w:val="FF0000"/>
+          <w:sz w:val="24"/>
+          <w:szCs w:val="24"/>
+        </w:rPr>
+        <w:t>7.</w:t>
+      </w:r>
+      <w:r>
+        <w:rPr>
+          <w:color w:val="FF0000"/>
+          <w:sz w:val="24"/>
+          <w:szCs w:val="24"/>
+        </w:rPr>
+        <w:t xml:space="preserve"> </w:t>
+      </w:r>
+      <w:r>
+        <w:rPr>
+          <w:color w:val="FF0000"/>
+          <w:sz w:val="24"/>
+          <w:szCs w:val="24"/>
+        </w:rPr>
+        <w:t>After that, only 4 remains, which is not enough to create a cycle.</w:t>
+      </w:r>
     </w:p>
     <w:p>
       <w:pPr>
@@ -1375,9 +2837,1367 @@
           <w:szCs w:val="24"/>
         </w:rPr>
       </w:pPr>
+      <w:r>
+        <w:rPr>
+          <w:noProof/>
+          <w:sz w:val="24"/>
+          <w:szCs w:val="24"/>
+        </w:rPr>
+        <mc:AlternateContent>
+          <mc:Choice Requires="wpi">
+            <w:drawing>
+              <wp:anchor distT="0" distB="0" distL="114300" distR="114300" simplePos="0" relativeHeight="251699200" behindDoc="0" locked="0" layoutInCell="1" allowOverlap="1" wp14:anchorId="15304B5F" wp14:editId="505CB0D4">
+                <wp:simplePos x="0" y="0"/>
+                <wp:positionH relativeFrom="column">
+                  <wp:posOffset>1561680</wp:posOffset>
+                </wp:positionH>
+                <wp:positionV relativeFrom="paragraph">
+                  <wp:posOffset>1749555</wp:posOffset>
+                </wp:positionV>
+                <wp:extent cx="104400" cy="61200"/>
+                <wp:effectExtent l="38100" t="38100" r="0" b="15240"/>
+                <wp:wrapNone/>
+                <wp:docPr id="1278902105" name="Ink 63"/>
+                <wp:cNvGraphicFramePr>
+                  <a:graphicFrameLocks xmlns:a="http://schemas.openxmlformats.org/drawingml/2006/main"/>
+                </wp:cNvGraphicFramePr>
+                <a:graphic xmlns:a="http://schemas.openxmlformats.org/drawingml/2006/main">
+                  <a:graphicData uri="http://schemas.microsoft.com/office/word/2010/wordprocessingInk">
+                    <w14:contentPart bwMode="auto" r:id="rId15">
+                      <w14:nvContentPartPr>
+                        <w14:cNvContentPartPr>
+                          <a14:cpLocks xmlns:a14="http://schemas.microsoft.com/office/drawing/2010/main" noRot="1"/>
+                        </w14:cNvContentPartPr>
+                      </w14:nvContentPartPr>
+                      <w14:xfrm>
+                        <a:off x="0" y="0"/>
+                        <a:ext cx="104400" cy="61200"/>
+                      </w14:xfrm>
+                    </w14:contentPart>
+                  </a:graphicData>
+                </a:graphic>
+              </wp:anchor>
+            </w:drawing>
+          </mc:Choice>
+          <mc:Fallback>
+            <w:pict>
+              <v:shape w14:anchorId="31511CE6" id="Ink 63" o:spid="_x0000_s1026" type="#_x0000_t75" style="position:absolute;margin-left:122.45pt;margin-top:137.25pt;width:9.2pt;height:5.8pt;z-index:251699200;visibility:visible;mso-wrap-style:square;mso-wrap-distance-left:9pt;mso-wrap-distance-top:0;mso-wrap-distance-right:9pt;mso-wrap-distance-bottom:0;mso-position-horizontal:absolute;mso-position-horizontal-relative:text;mso-position-vertical:absolute;mso-position-vertical-relative:text" o:gfxdata="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">
+                <v:imagedata r:id="rId16" o:title=""/>
+                <o:lock v:ext="edit" rotation="t" aspectratio="f"/>
+              </v:shape>
+            </w:pict>
+          </mc:Fallback>
+        </mc:AlternateContent>
+      </w:r>
+      <w:r>
+        <w:rPr>
+          <w:noProof/>
+          <w:sz w:val="24"/>
+          <w:szCs w:val="24"/>
+        </w:rPr>
+        <mc:AlternateContent>
+          <mc:Choice Requires="wpi">
+            <w:drawing>
+              <wp:anchor distT="0" distB="0" distL="114300" distR="114300" simplePos="0" relativeHeight="251698176" behindDoc="0" locked="0" layoutInCell="1" allowOverlap="1" wp14:anchorId="125F8283" wp14:editId="43D73AF6">
+                <wp:simplePos x="0" y="0"/>
+                <wp:positionH relativeFrom="column">
+                  <wp:posOffset>1572120</wp:posOffset>
+                </wp:positionH>
+                <wp:positionV relativeFrom="paragraph">
+                  <wp:posOffset>1738035</wp:posOffset>
+                </wp:positionV>
+                <wp:extent cx="570960" cy="521280"/>
+                <wp:effectExtent l="38100" t="38100" r="19685" b="31750"/>
+                <wp:wrapNone/>
+                <wp:docPr id="1046594642" name="Ink 62"/>
+                <wp:cNvGraphicFramePr>
+                  <a:graphicFrameLocks xmlns:a="http://schemas.openxmlformats.org/drawingml/2006/main"/>
+                </wp:cNvGraphicFramePr>
+                <a:graphic xmlns:a="http://schemas.openxmlformats.org/drawingml/2006/main">
+                  <a:graphicData uri="http://schemas.microsoft.com/office/word/2010/wordprocessingInk">
+                    <w14:contentPart bwMode="auto" r:id="rId17">
+                      <w14:nvContentPartPr>
+                        <w14:cNvContentPartPr>
+                          <a14:cpLocks xmlns:a14="http://schemas.microsoft.com/office/drawing/2010/main" noRot="1"/>
+                        </w14:cNvContentPartPr>
+                      </w14:nvContentPartPr>
+                      <w14:xfrm>
+                        <a:off x="0" y="0"/>
+                        <a:ext cx="570960" cy="521280"/>
+                      </w14:xfrm>
+                    </w14:contentPart>
+                  </a:graphicData>
+                </a:graphic>
+              </wp:anchor>
+            </w:drawing>
+          </mc:Choice>
+          <mc:Fallback>
+            <w:pict>
+              <v:shape w14:anchorId="2AA6C8D5" id="Ink 62" o:spid="_x0000_s1026" type="#_x0000_t75" style="position:absolute;margin-left:123.3pt;margin-top:136.35pt;width:45.9pt;height:42.05pt;z-index:251698176;visibility:visible;mso-wrap-style:square;mso-wrap-distance-left:9pt;mso-wrap-distance-top:0;mso-wrap-distance-right:9pt;mso-wrap-distance-bottom:0;mso-position-horizontal:absolute;mso-position-horizontal-relative:text;mso-position-vertical:absolute;mso-position-vertical-relative:text" o:gfxdata="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">
+                <v:imagedata r:id="rId18" o:title=""/>
+                <o:lock v:ext="edit" rotation="t" aspectratio="f"/>
+              </v:shape>
+            </w:pict>
+          </mc:Fallback>
+        </mc:AlternateContent>
+      </w:r>
+      <w:r>
+        <w:rPr>
+          <w:noProof/>
+          <w:sz w:val="24"/>
+          <w:szCs w:val="24"/>
+        </w:rPr>
+        <mc:AlternateContent>
+          <mc:Choice Requires="wpi">
+            <w:drawing>
+              <wp:anchor distT="0" distB="0" distL="114300" distR="114300" simplePos="0" relativeHeight="251696128" behindDoc="0" locked="0" layoutInCell="1" allowOverlap="1" wp14:anchorId="579BDD76" wp14:editId="563862E4">
+                <wp:simplePos x="0" y="0"/>
+                <wp:positionH relativeFrom="column">
+                  <wp:posOffset>1677035</wp:posOffset>
+                </wp:positionH>
+                <wp:positionV relativeFrom="paragraph">
+                  <wp:posOffset>1577975</wp:posOffset>
+                </wp:positionV>
+                <wp:extent cx="84195" cy="109220"/>
+                <wp:effectExtent l="38100" t="38100" r="30480" b="24130"/>
+                <wp:wrapNone/>
+                <wp:docPr id="596578929" name="Ink 59"/>
+                <wp:cNvGraphicFramePr>
+                  <a:graphicFrameLocks xmlns:a="http://schemas.openxmlformats.org/drawingml/2006/main"/>
+                </wp:cNvGraphicFramePr>
+                <a:graphic xmlns:a="http://schemas.openxmlformats.org/drawingml/2006/main">
+                  <a:graphicData uri="http://schemas.microsoft.com/office/word/2010/wordprocessingInk">
+                    <w14:contentPart bwMode="auto" r:id="rId19">
+                      <w14:nvContentPartPr>
+                        <w14:cNvContentPartPr>
+                          <a14:cpLocks xmlns:a14="http://schemas.microsoft.com/office/drawing/2010/main" noRot="1"/>
+                        </w14:cNvContentPartPr>
+                      </w14:nvContentPartPr>
+                      <w14:xfrm>
+                        <a:off x="0" y="0"/>
+                        <a:ext cx="84195" cy="109220"/>
+                      </w14:xfrm>
+                    </w14:contentPart>
+                  </a:graphicData>
+                </a:graphic>
+              </wp:anchor>
+            </w:drawing>
+          </mc:Choice>
+          <mc:Fallback>
+            <w:pict>
+              <v:shape w14:anchorId="0EF17DD0" id="Ink 59" o:spid="_x0000_s1026" type="#_x0000_t75" style="position:absolute;margin-left:131.55pt;margin-top:123.75pt;width:7.65pt;height:9.55pt;z-index:251696128;visibility:visible;mso-wrap-style:square;mso-wrap-distance-left:9pt;mso-wrap-distance-top:0;mso-wrap-distance-right:9pt;mso-wrap-distance-bottom:0;mso-position-horizontal:absolute;mso-position-horizontal-relative:text;mso-position-vertical:absolute;mso-position-vertical-relative:text" o:gfxdata="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">
+                <v:imagedata r:id="rId20" o:title=""/>
+                <o:lock v:ext="edit" rotation="t" aspectratio="f"/>
+              </v:shape>
+            </w:pict>
+          </mc:Fallback>
+        </mc:AlternateContent>
+      </w:r>
+      <w:r>
+        <w:rPr>
+          <w:noProof/>
+          <w:sz w:val="24"/>
+          <w:szCs w:val="24"/>
+        </w:rPr>
+        <mc:AlternateContent>
+          <mc:Choice Requires="wpi">
+            <w:drawing>
+              <wp:anchor distT="0" distB="0" distL="114300" distR="114300" simplePos="0" relativeHeight="251693056" behindDoc="0" locked="0" layoutInCell="1" allowOverlap="1" wp14:anchorId="12DAB7D6" wp14:editId="13CB45FF">
+                <wp:simplePos x="0" y="0"/>
+                <wp:positionH relativeFrom="column">
+                  <wp:posOffset>1677240</wp:posOffset>
+                </wp:positionH>
+                <wp:positionV relativeFrom="paragraph">
+                  <wp:posOffset>1605195</wp:posOffset>
+                </wp:positionV>
+                <wp:extent cx="1646280" cy="593280"/>
+                <wp:effectExtent l="38100" t="38100" r="30480" b="16510"/>
+                <wp:wrapNone/>
+                <wp:docPr id="2052162813" name="Ink 56"/>
+                <wp:cNvGraphicFramePr>
+                  <a:graphicFrameLocks xmlns:a="http://schemas.openxmlformats.org/drawingml/2006/main"/>
+                </wp:cNvGraphicFramePr>
+                <a:graphic xmlns:a="http://schemas.openxmlformats.org/drawingml/2006/main">
+                  <a:graphicData uri="http://schemas.microsoft.com/office/word/2010/wordprocessingInk">
+                    <w14:contentPart bwMode="auto" r:id="rId21">
+                      <w14:nvContentPartPr>
+                        <w14:cNvContentPartPr>
+                          <a14:cpLocks xmlns:a14="http://schemas.microsoft.com/office/drawing/2010/main" noRot="1"/>
+                        </w14:cNvContentPartPr>
+                      </w14:nvContentPartPr>
+                      <w14:xfrm>
+                        <a:off x="0" y="0"/>
+                        <a:ext cx="1646280" cy="593280"/>
+                      </w14:xfrm>
+                    </w14:contentPart>
+                  </a:graphicData>
+                </a:graphic>
+              </wp:anchor>
+            </w:drawing>
+          </mc:Choice>
+          <mc:Fallback>
+            <w:pict>
+              <v:shape w14:anchorId="523B7F27" id="Ink 56" o:spid="_x0000_s1026" type="#_x0000_t75" style="position:absolute;margin-left:131.55pt;margin-top:125.9pt;width:130.65pt;height:47.7pt;z-index:251693056;visibility:visible;mso-wrap-style:square;mso-wrap-distance-left:9pt;mso-wrap-distance-top:0;mso-wrap-distance-right:9pt;mso-wrap-distance-bottom:0;mso-position-horizontal:absolute;mso-position-horizontal-relative:text;mso-position-vertical:absolute;mso-position-vertical-relative:text" o:gfxdata="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">
+                <v:imagedata r:id="rId22" o:title=""/>
+                <o:lock v:ext="edit" rotation="t" aspectratio="f"/>
+              </v:shape>
+            </w:pict>
+          </mc:Fallback>
+        </mc:AlternateContent>
+      </w:r>
+      <w:r>
+        <w:rPr>
+          <w:noProof/>
+          <w:sz w:val="24"/>
+          <w:szCs w:val="24"/>
+        </w:rPr>
+        <mc:AlternateContent>
+          <mc:Choice Requires="wpi">
+            <w:drawing>
+              <wp:anchor distT="0" distB="0" distL="114300" distR="114300" simplePos="0" relativeHeight="251691008" behindDoc="0" locked="0" layoutInCell="1" allowOverlap="1" wp14:anchorId="05547885" wp14:editId="77CF1B6B">
+                <wp:simplePos x="0" y="0"/>
+                <wp:positionH relativeFrom="column">
+                  <wp:posOffset>1674000</wp:posOffset>
+                </wp:positionH>
+                <wp:positionV relativeFrom="paragraph">
+                  <wp:posOffset>1494675</wp:posOffset>
+                </wp:positionV>
+                <wp:extent cx="88200" cy="136800"/>
+                <wp:effectExtent l="38100" t="38100" r="26670" b="15875"/>
+                <wp:wrapNone/>
+                <wp:docPr id="1075236402" name="Ink 54"/>
+                <wp:cNvGraphicFramePr>
+                  <a:graphicFrameLocks xmlns:a="http://schemas.openxmlformats.org/drawingml/2006/main"/>
+                </wp:cNvGraphicFramePr>
+                <a:graphic xmlns:a="http://schemas.openxmlformats.org/drawingml/2006/main">
+                  <a:graphicData uri="http://schemas.microsoft.com/office/word/2010/wordprocessingInk">
+                    <w14:contentPart bwMode="auto" r:id="rId23">
+                      <w14:nvContentPartPr>
+                        <w14:cNvContentPartPr>
+                          <a14:cpLocks xmlns:a14="http://schemas.microsoft.com/office/drawing/2010/main" noRot="1"/>
+                        </w14:cNvContentPartPr>
+                      </w14:nvContentPartPr>
+                      <w14:xfrm>
+                        <a:off x="0" y="0"/>
+                        <a:ext cx="88200" cy="136800"/>
+                      </w14:xfrm>
+                    </w14:contentPart>
+                  </a:graphicData>
+                </a:graphic>
+              </wp:anchor>
+            </w:drawing>
+          </mc:Choice>
+          <mc:Fallback>
+            <w:pict>
+              <v:shape w14:anchorId="27A17C0B" id="Ink 54" o:spid="_x0000_s1026" type="#_x0000_t75" style="position:absolute;margin-left:131.3pt;margin-top:117.2pt;width:7.95pt;height:11.75pt;z-index:251691008;visibility:visible;mso-wrap-style:square;mso-wrap-distance-left:9pt;mso-wrap-distance-top:0;mso-wrap-distance-right:9pt;mso-wrap-distance-bottom:0;mso-position-horizontal:absolute;mso-position-horizontal-relative:text;mso-position-vertical:absolute;mso-position-vertical-relative:text" o:gfxdata="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">
+                <v:imagedata r:id="rId24" o:title=""/>
+                <o:lock v:ext="edit" rotation="t" aspectratio="f"/>
+              </v:shape>
+            </w:pict>
+          </mc:Fallback>
+        </mc:AlternateContent>
+      </w:r>
+      <w:r>
+        <w:rPr>
+          <w:noProof/>
+          <w:sz w:val="24"/>
+          <w:szCs w:val="24"/>
+        </w:rPr>
+        <mc:AlternateContent>
+          <mc:Choice Requires="wpi">
+            <w:drawing>
+              <wp:anchor distT="0" distB="0" distL="114300" distR="114300" simplePos="0" relativeHeight="251689984" behindDoc="0" locked="0" layoutInCell="1" allowOverlap="1" wp14:anchorId="1AE1A534" wp14:editId="580127FB">
+                <wp:simplePos x="0" y="0"/>
+                <wp:positionH relativeFrom="column">
+                  <wp:posOffset>1693545</wp:posOffset>
+                </wp:positionH>
+                <wp:positionV relativeFrom="paragraph">
+                  <wp:posOffset>1549400</wp:posOffset>
+                </wp:positionV>
+                <wp:extent cx="2648585" cy="144145"/>
+                <wp:effectExtent l="38100" t="38100" r="18415" b="27305"/>
+                <wp:wrapNone/>
+                <wp:docPr id="1738679308" name="Ink 53"/>
+                <wp:cNvGraphicFramePr>
+                  <a:graphicFrameLocks xmlns:a="http://schemas.openxmlformats.org/drawingml/2006/main"/>
+                </wp:cNvGraphicFramePr>
+                <a:graphic xmlns:a="http://schemas.openxmlformats.org/drawingml/2006/main">
+                  <a:graphicData uri="http://schemas.microsoft.com/office/word/2010/wordprocessingInk">
+                    <w14:contentPart bwMode="auto" r:id="rId25">
+                      <w14:nvContentPartPr>
+                        <w14:cNvContentPartPr>
+                          <a14:cpLocks xmlns:a14="http://schemas.microsoft.com/office/drawing/2010/main" noRot="1"/>
+                        </w14:cNvContentPartPr>
+                      </w14:nvContentPartPr>
+                      <w14:xfrm>
+                        <a:off x="0" y="0"/>
+                        <a:ext cx="2648585" cy="144145"/>
+                      </w14:xfrm>
+                    </w14:contentPart>
+                  </a:graphicData>
+                </a:graphic>
+                <wp14:sizeRelH relativeFrom="margin">
+                  <wp14:pctWidth>0</wp14:pctWidth>
+                </wp14:sizeRelH>
+                <wp14:sizeRelV relativeFrom="margin">
+                  <wp14:pctHeight>0</wp14:pctHeight>
+                </wp14:sizeRelV>
+              </wp:anchor>
+            </w:drawing>
+          </mc:Choice>
+          <mc:Fallback>
+            <w:pict>
+              <v:shape w14:anchorId="5002D5FB" id="Ink 53" o:spid="_x0000_s1026" type="#_x0000_t75" style="position:absolute;margin-left:132.85pt;margin-top:121.55pt;width:209.5pt;height:12.3pt;z-index:251689984;visibility:visible;mso-wrap-style:square;mso-width-percent:0;mso-height-percent:0;mso-wrap-distance-left:9pt;mso-wrap-distance-top:0;mso-wrap-distance-right:9pt;mso-wrap-distance-bottom:0;mso-position-horizontal:absolute;mso-position-horizontal-relative:text;mso-position-vertical:absolute;mso-position-vertical-relative:text;mso-width-percent:0;mso-height-percent:0;mso-width-relative:margin;mso-height-relative:margin" o:gfxdata="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">
+                <v:imagedata r:id="rId26" o:title=""/>
+                <o:lock v:ext="edit" rotation="t" aspectratio="f"/>
+              </v:shape>
+            </w:pict>
+          </mc:Fallback>
+        </mc:AlternateContent>
+      </w:r>
+      <w:r>
+        <w:rPr>
+          <w:noProof/>
+          <w:sz w:val="24"/>
+          <w:szCs w:val="24"/>
+        </w:rPr>
+        <mc:AlternateContent>
+          <mc:Choice Requires="wpi">
+            <w:drawing>
+              <wp:anchor distT="0" distB="0" distL="114300" distR="114300" simplePos="0" relativeHeight="251687936" behindDoc="0" locked="0" layoutInCell="1" allowOverlap="1" wp14:anchorId="03592E12" wp14:editId="1912E944">
+                <wp:simplePos x="0" y="0"/>
+                <wp:positionH relativeFrom="column">
+                  <wp:posOffset>4298760</wp:posOffset>
+                </wp:positionH>
+                <wp:positionV relativeFrom="paragraph">
+                  <wp:posOffset>1511191</wp:posOffset>
+                </wp:positionV>
+                <wp:extent cx="105840" cy="99720"/>
+                <wp:effectExtent l="38100" t="38100" r="27940" b="33655"/>
+                <wp:wrapNone/>
+                <wp:docPr id="790091053" name="Ink 51"/>
+                <wp:cNvGraphicFramePr>
+                  <a:graphicFrameLocks xmlns:a="http://schemas.openxmlformats.org/drawingml/2006/main"/>
+                </wp:cNvGraphicFramePr>
+                <a:graphic xmlns:a="http://schemas.openxmlformats.org/drawingml/2006/main">
+                  <a:graphicData uri="http://schemas.microsoft.com/office/word/2010/wordprocessingInk">
+                    <w14:contentPart bwMode="auto" r:id="rId27">
+                      <w14:nvContentPartPr>
+                        <w14:cNvContentPartPr>
+                          <a14:cpLocks xmlns:a14="http://schemas.microsoft.com/office/drawing/2010/main" noRot="1"/>
+                        </w14:cNvContentPartPr>
+                      </w14:nvContentPartPr>
+                      <w14:xfrm>
+                        <a:off x="0" y="0"/>
+                        <a:ext cx="105840" cy="99720"/>
+                      </w14:xfrm>
+                    </w14:contentPart>
+                  </a:graphicData>
+                </a:graphic>
+              </wp:anchor>
+            </w:drawing>
+          </mc:Choice>
+          <mc:Fallback>
+            <w:pict>
+              <v:shape w14:anchorId="34C28530" id="Ink 51" o:spid="_x0000_s1026" type="#_x0000_t75" style="position:absolute;margin-left:338pt;margin-top:118.5pt;width:9.35pt;height:8.8pt;z-index:251687936;visibility:visible;mso-wrap-style:square;mso-wrap-distance-left:9pt;mso-wrap-distance-top:0;mso-wrap-distance-right:9pt;mso-wrap-distance-bottom:0;mso-position-horizontal:absolute;mso-position-horizontal-relative:text;mso-position-vertical:absolute;mso-position-vertical-relative:text" o:gfxdata="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">
+                <v:imagedata r:id="rId28" o:title=""/>
+                <o:lock v:ext="edit" rotation="t" aspectratio="f"/>
+              </v:shape>
+            </w:pict>
+          </mc:Fallback>
+        </mc:AlternateContent>
+      </w:r>
+      <w:r>
+        <w:rPr>
+          <w:noProof/>
+          <w:sz w:val="24"/>
+          <w:szCs w:val="24"/>
+        </w:rPr>
+        <mc:AlternateContent>
+          <mc:Choice Requires="wpi">
+            <w:drawing>
+              <wp:anchor distT="0" distB="0" distL="114300" distR="114300" simplePos="0" relativeHeight="251686912" behindDoc="0" locked="0" layoutInCell="1" allowOverlap="1" wp14:anchorId="6CE48850" wp14:editId="576426E6">
+                <wp:simplePos x="0" y="0"/>
+                <wp:positionH relativeFrom="column">
+                  <wp:posOffset>3278880</wp:posOffset>
+                </wp:positionH>
+                <wp:positionV relativeFrom="paragraph">
+                  <wp:posOffset>325351</wp:posOffset>
+                </wp:positionV>
+                <wp:extent cx="1119600" cy="1269360"/>
+                <wp:effectExtent l="38100" t="38100" r="23495" b="26670"/>
+                <wp:wrapNone/>
+                <wp:docPr id="2128353375" name="Ink 50"/>
+                <wp:cNvGraphicFramePr>
+                  <a:graphicFrameLocks xmlns:a="http://schemas.openxmlformats.org/drawingml/2006/main"/>
+                </wp:cNvGraphicFramePr>
+                <a:graphic xmlns:a="http://schemas.openxmlformats.org/drawingml/2006/main">
+                  <a:graphicData uri="http://schemas.microsoft.com/office/word/2010/wordprocessingInk">
+                    <w14:contentPart bwMode="auto" r:id="rId29">
+                      <w14:nvContentPartPr>
+                        <w14:cNvContentPartPr>
+                          <a14:cpLocks xmlns:a14="http://schemas.microsoft.com/office/drawing/2010/main" noRot="1"/>
+                        </w14:cNvContentPartPr>
+                      </w14:nvContentPartPr>
+                      <w14:xfrm>
+                        <a:off x="0" y="0"/>
+                        <a:ext cx="1119600" cy="1269360"/>
+                      </w14:xfrm>
+                    </w14:contentPart>
+                  </a:graphicData>
+                </a:graphic>
+              </wp:anchor>
+            </w:drawing>
+          </mc:Choice>
+          <mc:Fallback>
+            <w:pict>
+              <v:shape w14:anchorId="0309A93B" id="Ink 50" o:spid="_x0000_s1026" type="#_x0000_t75" style="position:absolute;margin-left:257.7pt;margin-top:25.1pt;width:89.1pt;height:100.95pt;z-index:251686912;visibility:visible;mso-wrap-style:square;mso-wrap-distance-left:9pt;mso-wrap-distance-top:0;mso-wrap-distance-right:9pt;mso-wrap-distance-bottom:0;mso-position-horizontal:absolute;mso-position-horizontal-relative:text;mso-position-vertical:absolute;mso-position-vertical-relative:text" o:gfxdata="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">
+                <v:imagedata r:id="rId30" o:title=""/>
+                <o:lock v:ext="edit" rotation="t" aspectratio="f"/>
+              </v:shape>
+            </w:pict>
+          </mc:Fallback>
+        </mc:AlternateContent>
+      </w:r>
+      <w:r>
+        <w:rPr>
+          <w:noProof/>
+          <w:sz w:val="24"/>
+          <w:szCs w:val="24"/>
+        </w:rPr>
+        <mc:AlternateContent>
+          <mc:Choice Requires="wpi">
+            <w:drawing>
+              <wp:anchor distT="0" distB="0" distL="114300" distR="114300" simplePos="0" relativeHeight="251684864" behindDoc="0" locked="0" layoutInCell="1" allowOverlap="1" wp14:anchorId="4AB59E75" wp14:editId="14017CD3">
+                <wp:simplePos x="0" y="0"/>
+                <wp:positionH relativeFrom="column">
+                  <wp:posOffset>4216320</wp:posOffset>
+                </wp:positionH>
+                <wp:positionV relativeFrom="paragraph">
+                  <wp:posOffset>591391</wp:posOffset>
+                </wp:positionV>
+                <wp:extent cx="109800" cy="116640"/>
+                <wp:effectExtent l="38100" t="38100" r="24130" b="17145"/>
+                <wp:wrapNone/>
+                <wp:docPr id="502620965" name="Ink 48"/>
+                <wp:cNvGraphicFramePr>
+                  <a:graphicFrameLocks xmlns:a="http://schemas.openxmlformats.org/drawingml/2006/main"/>
+                </wp:cNvGraphicFramePr>
+                <a:graphic xmlns:a="http://schemas.openxmlformats.org/drawingml/2006/main">
+                  <a:graphicData uri="http://schemas.microsoft.com/office/word/2010/wordprocessingInk">
+                    <w14:contentPart bwMode="auto" r:id="rId31">
+                      <w14:nvContentPartPr>
+                        <w14:cNvContentPartPr>
+                          <a14:cpLocks xmlns:a14="http://schemas.microsoft.com/office/drawing/2010/main" noRot="1"/>
+                        </w14:cNvContentPartPr>
+                      </w14:nvContentPartPr>
+                      <w14:xfrm>
+                        <a:off x="0" y="0"/>
+                        <a:ext cx="109800" cy="116640"/>
+                      </w14:xfrm>
+                    </w14:contentPart>
+                  </a:graphicData>
+                </a:graphic>
+              </wp:anchor>
+            </w:drawing>
+          </mc:Choice>
+          <mc:Fallback>
+            <w:pict>
+              <v:shape w14:anchorId="71AA7616" id="Ink 48" o:spid="_x0000_s1026" type="#_x0000_t75" style="position:absolute;margin-left:331.5pt;margin-top:46.05pt;width:9.65pt;height:10.2pt;z-index:251684864;visibility:visible;mso-wrap-style:square;mso-wrap-distance-left:9pt;mso-wrap-distance-top:0;mso-wrap-distance-right:9pt;mso-wrap-distance-bottom:0;mso-position-horizontal:absolute;mso-position-horizontal-relative:text;mso-position-vertical:absolute;mso-position-vertical-relative:text" o:gfxdata="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">
+                <v:imagedata r:id="rId32" o:title=""/>
+                <o:lock v:ext="edit" rotation="t" aspectratio="f"/>
+              </v:shape>
+            </w:pict>
+          </mc:Fallback>
+        </mc:AlternateContent>
+      </w:r>
+      <w:r>
+        <w:rPr>
+          <w:noProof/>
+          <w:sz w:val="24"/>
+          <w:szCs w:val="24"/>
+        </w:rPr>
+        <mc:AlternateContent>
+          <mc:Choice Requires="wpi">
+            <w:drawing>
+              <wp:anchor distT="0" distB="0" distL="114300" distR="114300" simplePos="0" relativeHeight="251683840" behindDoc="0" locked="0" layoutInCell="1" allowOverlap="1" wp14:anchorId="1C640921" wp14:editId="0B0B60F0">
+                <wp:simplePos x="0" y="0"/>
+                <wp:positionH relativeFrom="column">
+                  <wp:posOffset>3389760</wp:posOffset>
+                </wp:positionH>
+                <wp:positionV relativeFrom="paragraph">
+                  <wp:posOffset>242191</wp:posOffset>
+                </wp:positionV>
+                <wp:extent cx="926280" cy="426960"/>
+                <wp:effectExtent l="38100" t="38100" r="26670" b="30480"/>
+                <wp:wrapNone/>
+                <wp:docPr id="401385281" name="Ink 47"/>
+                <wp:cNvGraphicFramePr>
+                  <a:graphicFrameLocks xmlns:a="http://schemas.openxmlformats.org/drawingml/2006/main"/>
+                </wp:cNvGraphicFramePr>
+                <a:graphic xmlns:a="http://schemas.openxmlformats.org/drawingml/2006/main">
+                  <a:graphicData uri="http://schemas.microsoft.com/office/word/2010/wordprocessingInk">
+                    <w14:contentPart bwMode="auto" r:id="rId33">
+                      <w14:nvContentPartPr>
+                        <w14:cNvContentPartPr>
+                          <a14:cpLocks xmlns:a14="http://schemas.microsoft.com/office/drawing/2010/main" noRot="1"/>
+                        </w14:cNvContentPartPr>
+                      </w14:nvContentPartPr>
+                      <w14:xfrm>
+                        <a:off x="0" y="0"/>
+                        <a:ext cx="926280" cy="426960"/>
+                      </w14:xfrm>
+                    </w14:contentPart>
+                  </a:graphicData>
+                </a:graphic>
+              </wp:anchor>
+            </w:drawing>
+          </mc:Choice>
+          <mc:Fallback>
+            <w:pict>
+              <v:shape w14:anchorId="2BFB012B" id="Ink 47" o:spid="_x0000_s1026" type="#_x0000_t75" style="position:absolute;margin-left:266.4pt;margin-top:18.55pt;width:73.95pt;height:34.6pt;z-index:251683840;visibility:visible;mso-wrap-style:square;mso-wrap-distance-left:9pt;mso-wrap-distance-top:0;mso-wrap-distance-right:9pt;mso-wrap-distance-bottom:0;mso-position-horizontal:absolute;mso-position-horizontal-relative:text;mso-position-vertical:absolute;mso-position-vertical-relative:text" o:gfxdata="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">
+                <v:imagedata r:id="rId34" o:title=""/>
+                <o:lock v:ext="edit" rotation="t" aspectratio="f"/>
+              </v:shape>
+            </w:pict>
+          </mc:Fallback>
+        </mc:AlternateContent>
+      </w:r>
+      <w:r>
+        <w:rPr>
+          <w:noProof/>
+          <w:sz w:val="24"/>
+          <w:szCs w:val="24"/>
+        </w:rPr>
+        <mc:AlternateContent>
+          <mc:Choice Requires="wpi">
+            <w:drawing>
+              <wp:anchor distT="0" distB="0" distL="114300" distR="114300" simplePos="0" relativeHeight="251681792" behindDoc="0" locked="0" layoutInCell="1" allowOverlap="1" wp14:anchorId="414C0B9E" wp14:editId="772F225E">
+                <wp:simplePos x="0" y="0"/>
+                <wp:positionH relativeFrom="column">
+                  <wp:posOffset>2891160</wp:posOffset>
+                </wp:positionH>
+                <wp:positionV relativeFrom="paragraph">
+                  <wp:posOffset>175591</wp:posOffset>
+                </wp:positionV>
+                <wp:extent cx="109800" cy="136080"/>
+                <wp:effectExtent l="38100" t="38100" r="0" b="16510"/>
+                <wp:wrapNone/>
+                <wp:docPr id="456246801" name="Ink 45"/>
+                <wp:cNvGraphicFramePr>
+                  <a:graphicFrameLocks xmlns:a="http://schemas.openxmlformats.org/drawingml/2006/main"/>
+                </wp:cNvGraphicFramePr>
+                <a:graphic xmlns:a="http://schemas.openxmlformats.org/drawingml/2006/main">
+                  <a:graphicData uri="http://schemas.microsoft.com/office/word/2010/wordprocessingInk">
+                    <w14:contentPart bwMode="auto" r:id="rId35">
+                      <w14:nvContentPartPr>
+                        <w14:cNvContentPartPr>
+                          <a14:cpLocks xmlns:a14="http://schemas.microsoft.com/office/drawing/2010/main" noRot="1"/>
+                        </w14:cNvContentPartPr>
+                      </w14:nvContentPartPr>
+                      <w14:xfrm>
+                        <a:off x="0" y="0"/>
+                        <a:ext cx="109800" cy="136080"/>
+                      </w14:xfrm>
+                    </w14:contentPart>
+                  </a:graphicData>
+                </a:graphic>
+              </wp:anchor>
+            </w:drawing>
+          </mc:Choice>
+          <mc:Fallback>
+            <w:pict>
+              <v:shape w14:anchorId="05201E60" id="Ink 45" o:spid="_x0000_s1026" type="#_x0000_t75" style="position:absolute;margin-left:227.15pt;margin-top:13.35pt;width:9.65pt;height:11.7pt;z-index:251681792;visibility:visible;mso-wrap-style:square;mso-wrap-distance-left:9pt;mso-wrap-distance-top:0;mso-wrap-distance-right:9pt;mso-wrap-distance-bottom:0;mso-position-horizontal:absolute;mso-position-horizontal-relative:text;mso-position-vertical:absolute;mso-position-vertical-relative:text" o:gfxdata="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">
+                <v:imagedata r:id="rId36" o:title=""/>
+                <o:lock v:ext="edit" rotation="t" aspectratio="f"/>
+              </v:shape>
+            </w:pict>
+          </mc:Fallback>
+        </mc:AlternateContent>
+      </w:r>
+      <w:r>
+        <w:rPr>
+          <w:noProof/>
+          <w:sz w:val="24"/>
+          <w:szCs w:val="24"/>
+        </w:rPr>
+        <mc:AlternateContent>
+          <mc:Choice Requires="wpi">
+            <w:drawing>
+              <wp:anchor distT="0" distB="0" distL="114300" distR="114300" simplePos="0" relativeHeight="251680768" behindDoc="0" locked="0" layoutInCell="1" allowOverlap="1" wp14:anchorId="3E0C8C3B" wp14:editId="0318BD0B">
+                <wp:simplePos x="0" y="0"/>
+                <wp:positionH relativeFrom="column">
+                  <wp:posOffset>1721880</wp:posOffset>
+                </wp:positionH>
+                <wp:positionV relativeFrom="paragraph">
+                  <wp:posOffset>219871</wp:posOffset>
+                </wp:positionV>
+                <wp:extent cx="1230120" cy="266760"/>
+                <wp:effectExtent l="38100" t="38100" r="27305" b="19050"/>
+                <wp:wrapNone/>
+                <wp:docPr id="875107247" name="Ink 44"/>
+                <wp:cNvGraphicFramePr>
+                  <a:graphicFrameLocks xmlns:a="http://schemas.openxmlformats.org/drawingml/2006/main"/>
+                </wp:cNvGraphicFramePr>
+                <a:graphic xmlns:a="http://schemas.openxmlformats.org/drawingml/2006/main">
+                  <a:graphicData uri="http://schemas.microsoft.com/office/word/2010/wordprocessingInk">
+                    <w14:contentPart bwMode="auto" r:id="rId37">
+                      <w14:nvContentPartPr>
+                        <w14:cNvContentPartPr>
+                          <a14:cpLocks xmlns:a14="http://schemas.microsoft.com/office/drawing/2010/main" noRot="1"/>
+                        </w14:cNvContentPartPr>
+                      </w14:nvContentPartPr>
+                      <w14:xfrm>
+                        <a:off x="0" y="0"/>
+                        <a:ext cx="1230120" cy="266760"/>
+                      </w14:xfrm>
+                    </w14:contentPart>
+                  </a:graphicData>
+                </a:graphic>
+              </wp:anchor>
+            </w:drawing>
+          </mc:Choice>
+          <mc:Fallback>
+            <w:pict>
+              <v:shape w14:anchorId="78BB160B" id="Ink 44" o:spid="_x0000_s1026" type="#_x0000_t75" style="position:absolute;margin-left:135.1pt;margin-top:16.8pt;width:97.8pt;height:21.95pt;z-index:251680768;visibility:visible;mso-wrap-style:square;mso-wrap-distance-left:9pt;mso-wrap-distance-top:0;mso-wrap-distance-right:9pt;mso-wrap-distance-bottom:0;mso-position-horizontal:absolute;mso-position-horizontal-relative:text;mso-position-vertical:absolute;mso-position-vertical-relative:text" o:gfxdata="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">
+                <v:imagedata r:id="rId38" o:title=""/>
+                <o:lock v:ext="edit" rotation="t" aspectratio="f"/>
+              </v:shape>
+            </w:pict>
+          </mc:Fallback>
+        </mc:AlternateContent>
+      </w:r>
+      <w:r>
+        <w:rPr>
+          <w:noProof/>
+          <w:sz w:val="24"/>
+          <w:szCs w:val="24"/>
+        </w:rPr>
+        <mc:AlternateContent>
+          <mc:Choice Requires="wpi">
+            <w:drawing>
+              <wp:anchor distT="0" distB="0" distL="114300" distR="114300" simplePos="0" relativeHeight="251678720" behindDoc="0" locked="0" layoutInCell="1" allowOverlap="1" wp14:anchorId="05B6391C" wp14:editId="52931244">
+                <wp:simplePos x="0" y="0"/>
+                <wp:positionH relativeFrom="column">
+                  <wp:posOffset>4445635</wp:posOffset>
+                </wp:positionH>
+                <wp:positionV relativeFrom="paragraph">
+                  <wp:posOffset>1660525</wp:posOffset>
+                </wp:positionV>
+                <wp:extent cx="181610" cy="204840"/>
+                <wp:effectExtent l="38100" t="38100" r="0" b="24130"/>
+                <wp:wrapNone/>
+                <wp:docPr id="1829938429" name="Ink 42"/>
+                <wp:cNvGraphicFramePr>
+                  <a:graphicFrameLocks xmlns:a="http://schemas.openxmlformats.org/drawingml/2006/main"/>
+                </wp:cNvGraphicFramePr>
+                <a:graphic xmlns:a="http://schemas.openxmlformats.org/drawingml/2006/main">
+                  <a:graphicData uri="http://schemas.microsoft.com/office/word/2010/wordprocessingInk">
+                    <w14:contentPart bwMode="auto" r:id="rId39">
+                      <w14:nvContentPartPr>
+                        <w14:cNvContentPartPr>
+                          <a14:cpLocks xmlns:a14="http://schemas.microsoft.com/office/drawing/2010/main" noRot="1"/>
+                        </w14:cNvContentPartPr>
+                      </w14:nvContentPartPr>
+                      <w14:xfrm>
+                        <a:off x="0" y="0"/>
+                        <a:ext cx="181610" cy="204840"/>
+                      </w14:xfrm>
+                    </w14:contentPart>
+                  </a:graphicData>
+                </a:graphic>
+              </wp:anchor>
+            </w:drawing>
+          </mc:Choice>
+          <mc:Fallback>
+            <w:pict>
+              <v:shape w14:anchorId="2195F997" id="Ink 42" o:spid="_x0000_s1026" type="#_x0000_t75" style="position:absolute;margin-left:349.55pt;margin-top:130.25pt;width:15.25pt;height:17.15pt;z-index:251678720;visibility:visible;mso-wrap-style:square;mso-wrap-distance-left:9pt;mso-wrap-distance-top:0;mso-wrap-distance-right:9pt;mso-wrap-distance-bottom:0;mso-position-horizontal:absolute;mso-position-horizontal-relative:text;mso-position-vertical:absolute;mso-position-vertical-relative:text" o:gfxdata="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">
+                <v:imagedata r:id="rId40" o:title=""/>
+                <o:lock v:ext="edit" rotation="t" aspectratio="f"/>
+              </v:shape>
+            </w:pict>
+          </mc:Fallback>
+        </mc:AlternateContent>
+      </w:r>
+      <w:r>
+        <w:rPr>
+          <w:noProof/>
+          <w:sz w:val="24"/>
+          <w:szCs w:val="24"/>
+        </w:rPr>
+        <mc:AlternateContent>
+          <mc:Choice Requires="wpi">
+            <w:drawing>
+              <wp:anchor distT="0" distB="0" distL="114300" distR="114300" simplePos="0" relativeHeight="251675648" behindDoc="0" locked="0" layoutInCell="1" allowOverlap="1" wp14:anchorId="76E55909" wp14:editId="4675682B">
+                <wp:simplePos x="0" y="0"/>
+                <wp:positionH relativeFrom="column">
+                  <wp:posOffset>4326120</wp:posOffset>
+                </wp:positionH>
+                <wp:positionV relativeFrom="paragraph">
+                  <wp:posOffset>1560555</wp:posOffset>
+                </wp:positionV>
+                <wp:extent cx="406800" cy="355680"/>
+                <wp:effectExtent l="38100" t="38100" r="31750" b="25400"/>
+                <wp:wrapNone/>
+                <wp:docPr id="1554450053" name="Ink 38"/>
+                <wp:cNvGraphicFramePr>
+                  <a:graphicFrameLocks xmlns:a="http://schemas.openxmlformats.org/drawingml/2006/main"/>
+                </wp:cNvGraphicFramePr>
+                <a:graphic xmlns:a="http://schemas.openxmlformats.org/drawingml/2006/main">
+                  <a:graphicData uri="http://schemas.microsoft.com/office/word/2010/wordprocessingInk">
+                    <w14:contentPart bwMode="auto" r:id="rId41">
+                      <w14:nvContentPartPr>
+                        <w14:cNvContentPartPr>
+                          <a14:cpLocks xmlns:a14="http://schemas.microsoft.com/office/drawing/2010/main" noRot="1"/>
+                        </w14:cNvContentPartPr>
+                      </w14:nvContentPartPr>
+                      <w14:xfrm>
+                        <a:off x="0" y="0"/>
+                        <a:ext cx="406800" cy="355680"/>
+                      </w14:xfrm>
+                    </w14:contentPart>
+                  </a:graphicData>
+                </a:graphic>
+              </wp:anchor>
+            </w:drawing>
+          </mc:Choice>
+          <mc:Fallback>
+            <w:pict>
+              <v:shape w14:anchorId="5D774A42" id="Ink 38" o:spid="_x0000_s1026" type="#_x0000_t75" style="position:absolute;margin-left:340.15pt;margin-top:122.4pt;width:33.05pt;height:28.95pt;z-index:251675648;visibility:visible;mso-wrap-style:square;mso-wrap-distance-left:9pt;mso-wrap-distance-top:0;mso-wrap-distance-right:9pt;mso-wrap-distance-bottom:0;mso-position-horizontal:absolute;mso-position-horizontal-relative:text;mso-position-vertical:absolute;mso-position-vertical-relative:text" o:gfxdata="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">
+                <v:imagedata r:id="rId42" o:title=""/>
+                <o:lock v:ext="edit" rotation="t" aspectratio="f"/>
+              </v:shape>
+            </w:pict>
+          </mc:Fallback>
+        </mc:AlternateContent>
+      </w:r>
+      <w:r>
+        <w:rPr>
+          <w:noProof/>
+          <w:sz w:val="24"/>
+          <w:szCs w:val="24"/>
+        </w:rPr>
+        <mc:AlternateContent>
+          <mc:Choice Requires="wpi">
+            <w:drawing>
+              <wp:anchor distT="0" distB="0" distL="114300" distR="114300" simplePos="0" relativeHeight="251674624" behindDoc="0" locked="0" layoutInCell="1" allowOverlap="1" wp14:anchorId="2A53193E" wp14:editId="124D49CB">
+                <wp:simplePos x="0" y="0"/>
+                <wp:positionH relativeFrom="column">
+                  <wp:posOffset>3428640</wp:posOffset>
+                </wp:positionH>
+                <wp:positionV relativeFrom="paragraph">
+                  <wp:posOffset>2275875</wp:posOffset>
+                </wp:positionV>
+                <wp:extent cx="112680" cy="206280"/>
+                <wp:effectExtent l="38100" t="38100" r="1905" b="22860"/>
+                <wp:wrapNone/>
+                <wp:docPr id="687820239" name="Ink 34"/>
+                <wp:cNvGraphicFramePr>
+                  <a:graphicFrameLocks xmlns:a="http://schemas.openxmlformats.org/drawingml/2006/main"/>
+                </wp:cNvGraphicFramePr>
+                <a:graphic xmlns:a="http://schemas.openxmlformats.org/drawingml/2006/main">
+                  <a:graphicData uri="http://schemas.microsoft.com/office/word/2010/wordprocessingInk">
+                    <w14:contentPart bwMode="auto" r:id="rId43">
+                      <w14:nvContentPartPr>
+                        <w14:cNvContentPartPr>
+                          <a14:cpLocks xmlns:a14="http://schemas.microsoft.com/office/drawing/2010/main" noRot="1"/>
+                        </w14:cNvContentPartPr>
+                      </w14:nvContentPartPr>
+                      <w14:xfrm>
+                        <a:off x="0" y="0"/>
+                        <a:ext cx="112680" cy="206280"/>
+                      </w14:xfrm>
+                    </w14:contentPart>
+                  </a:graphicData>
+                </a:graphic>
+              </wp:anchor>
+            </w:drawing>
+          </mc:Choice>
+          <mc:Fallback>
+            <w:pict>
+              <v:shape w14:anchorId="426AB359" id="Ink 34" o:spid="_x0000_s1026" type="#_x0000_t75" style="position:absolute;margin-left:269.45pt;margin-top:178.7pt;width:9.85pt;height:17.25pt;z-index:251674624;visibility:visible;mso-wrap-style:square;mso-wrap-distance-left:9pt;mso-wrap-distance-top:0;mso-wrap-distance-right:9pt;mso-wrap-distance-bottom:0;mso-position-horizontal:absolute;mso-position-horizontal-relative:text;mso-position-vertical:absolute;mso-position-vertical-relative:text" o:gfxdata="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">
+                <v:imagedata r:id="rId44" o:title=""/>
+                <o:lock v:ext="edit" rotation="t" aspectratio="f"/>
+              </v:shape>
+            </w:pict>
+          </mc:Fallback>
+        </mc:AlternateContent>
+      </w:r>
+      <w:r>
+        <w:rPr>
+          <w:noProof/>
+          <w:sz w:val="24"/>
+          <w:szCs w:val="24"/>
+        </w:rPr>
+        <mc:AlternateContent>
+          <mc:Choice Requires="wpi">
+            <w:drawing>
+              <wp:anchor distT="0" distB="0" distL="114300" distR="114300" simplePos="0" relativeHeight="251673600" behindDoc="0" locked="0" layoutInCell="1" allowOverlap="1" wp14:anchorId="4231E7E2" wp14:editId="4704D26D">
+                <wp:simplePos x="0" y="0"/>
+                <wp:positionH relativeFrom="column">
+                  <wp:posOffset>3429000</wp:posOffset>
+                </wp:positionH>
+                <wp:positionV relativeFrom="paragraph">
+                  <wp:posOffset>2275875</wp:posOffset>
+                </wp:positionV>
+                <wp:extent cx="127080" cy="6120"/>
+                <wp:effectExtent l="38100" t="38100" r="25400" b="32385"/>
+                <wp:wrapNone/>
+                <wp:docPr id="383509078" name="Ink 33"/>
+                <wp:cNvGraphicFramePr>
+                  <a:graphicFrameLocks xmlns:a="http://schemas.openxmlformats.org/drawingml/2006/main"/>
+                </wp:cNvGraphicFramePr>
+                <a:graphic xmlns:a="http://schemas.openxmlformats.org/drawingml/2006/main">
+                  <a:graphicData uri="http://schemas.microsoft.com/office/word/2010/wordprocessingInk">
+                    <w14:contentPart bwMode="auto" r:id="rId45">
+                      <w14:nvContentPartPr>
+                        <w14:cNvContentPartPr>
+                          <a14:cpLocks xmlns:a14="http://schemas.microsoft.com/office/drawing/2010/main" noRot="1"/>
+                        </w14:cNvContentPartPr>
+                      </w14:nvContentPartPr>
+                      <w14:xfrm>
+                        <a:off x="0" y="0"/>
+                        <a:ext cx="127080" cy="6120"/>
+                      </w14:xfrm>
+                    </w14:contentPart>
+                  </a:graphicData>
+                </a:graphic>
+              </wp:anchor>
+            </w:drawing>
+          </mc:Choice>
+          <mc:Fallback>
+            <w:pict>
+              <v:shape w14:anchorId="771FA07A" id="Ink 33" o:spid="_x0000_s1026" type="#_x0000_t75" style="position:absolute;margin-left:269.5pt;margin-top:178.7pt;width:10.95pt;height:1.5pt;z-index:251673600;visibility:visible;mso-wrap-style:square;mso-wrap-distance-left:9pt;mso-wrap-distance-top:0;mso-wrap-distance-right:9pt;mso-wrap-distance-bottom:0;mso-position-horizontal:absolute;mso-position-horizontal-relative:text;mso-position-vertical:absolute;mso-position-vertical-relative:text" o:gfxdata="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">
+                <v:imagedata r:id="rId46" o:title=""/>
+                <o:lock v:ext="edit" rotation="t" aspectratio="f"/>
+              </v:shape>
+            </w:pict>
+          </mc:Fallback>
+        </mc:AlternateContent>
+      </w:r>
+      <w:r>
+        <w:rPr>
+          <w:noProof/>
+          <w:sz w:val="24"/>
+          <w:szCs w:val="24"/>
+        </w:rPr>
+        <mc:AlternateContent>
+          <mc:Choice Requires="wpi">
+            <w:drawing>
+              <wp:anchor distT="0" distB="0" distL="114300" distR="114300" simplePos="0" relativeHeight="251672576" behindDoc="0" locked="0" layoutInCell="1" allowOverlap="1" wp14:anchorId="0CDA5653" wp14:editId="761D1ABF">
+                <wp:simplePos x="0" y="0"/>
+                <wp:positionH relativeFrom="column">
+                  <wp:posOffset>3273120</wp:posOffset>
+                </wp:positionH>
+                <wp:positionV relativeFrom="paragraph">
+                  <wp:posOffset>2185875</wp:posOffset>
+                </wp:positionV>
+                <wp:extent cx="418680" cy="345240"/>
+                <wp:effectExtent l="38100" t="38100" r="19685" b="17145"/>
+                <wp:wrapNone/>
+                <wp:docPr id="1653487752" name="Ink 31"/>
+                <wp:cNvGraphicFramePr>
+                  <a:graphicFrameLocks xmlns:a="http://schemas.openxmlformats.org/drawingml/2006/main"/>
+                </wp:cNvGraphicFramePr>
+                <a:graphic xmlns:a="http://schemas.openxmlformats.org/drawingml/2006/main">
+                  <a:graphicData uri="http://schemas.microsoft.com/office/word/2010/wordprocessingInk">
+                    <w14:contentPart bwMode="auto" r:id="rId47">
+                      <w14:nvContentPartPr>
+                        <w14:cNvContentPartPr>
+                          <a14:cpLocks xmlns:a14="http://schemas.microsoft.com/office/drawing/2010/main" noRot="1"/>
+                        </w14:cNvContentPartPr>
+                      </w14:nvContentPartPr>
+                      <w14:xfrm>
+                        <a:off x="0" y="0"/>
+                        <a:ext cx="418680" cy="345240"/>
+                      </w14:xfrm>
+                    </w14:contentPart>
+                  </a:graphicData>
+                </a:graphic>
+              </wp:anchor>
+            </w:drawing>
+          </mc:Choice>
+          <mc:Fallback>
+            <w:pict>
+              <v:shape w14:anchorId="1EDDDCE2" id="Ink 31" o:spid="_x0000_s1026" type="#_x0000_t75" style="position:absolute;margin-left:257.25pt;margin-top:171.6pt;width:33.95pt;height:28.2pt;z-index:251672576;visibility:visible;mso-wrap-style:square;mso-wrap-distance-left:9pt;mso-wrap-distance-top:0;mso-wrap-distance-right:9pt;mso-wrap-distance-bottom:0;mso-position-horizontal:absolute;mso-position-horizontal-relative:text;mso-position-vertical:absolute;mso-position-vertical-relative:text" o:gfxdata="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">
+                <v:imagedata r:id="rId48" o:title=""/>
+                <o:lock v:ext="edit" rotation="t" aspectratio="f"/>
+              </v:shape>
+            </w:pict>
+          </mc:Fallback>
+        </mc:AlternateContent>
+      </w:r>
+      <w:r>
+        <w:rPr>
+          <w:noProof/>
+          <w:sz w:val="24"/>
+          <w:szCs w:val="24"/>
+        </w:rPr>
+        <mc:AlternateContent>
+          <mc:Choice Requires="wpi">
+            <w:drawing>
+              <wp:anchor distT="0" distB="0" distL="114300" distR="114300" simplePos="0" relativeHeight="251671552" behindDoc="0" locked="0" layoutInCell="1" allowOverlap="1" wp14:anchorId="38000C62" wp14:editId="7856FC1D">
+                <wp:simplePos x="0" y="0"/>
+                <wp:positionH relativeFrom="column">
+                  <wp:posOffset>2255040</wp:posOffset>
+                </wp:positionH>
+                <wp:positionV relativeFrom="paragraph">
+                  <wp:posOffset>2227635</wp:posOffset>
+                </wp:positionV>
+                <wp:extent cx="145080" cy="201240"/>
+                <wp:effectExtent l="38100" t="38100" r="7620" b="27940"/>
+                <wp:wrapNone/>
+                <wp:docPr id="1942175399" name="Ink 30"/>
+                <wp:cNvGraphicFramePr>
+                  <a:graphicFrameLocks xmlns:a="http://schemas.openxmlformats.org/drawingml/2006/main"/>
+                </wp:cNvGraphicFramePr>
+                <a:graphic xmlns:a="http://schemas.openxmlformats.org/drawingml/2006/main">
+                  <a:graphicData uri="http://schemas.microsoft.com/office/word/2010/wordprocessingInk">
+                    <w14:contentPart bwMode="auto" r:id="rId49">
+                      <w14:nvContentPartPr>
+                        <w14:cNvContentPartPr>
+                          <a14:cpLocks xmlns:a14="http://schemas.microsoft.com/office/drawing/2010/main" noRot="1"/>
+                        </w14:cNvContentPartPr>
+                      </w14:nvContentPartPr>
+                      <w14:xfrm>
+                        <a:off x="0" y="0"/>
+                        <a:ext cx="145080" cy="201240"/>
+                      </w14:xfrm>
+                    </w14:contentPart>
+                  </a:graphicData>
+                </a:graphic>
+              </wp:anchor>
+            </w:drawing>
+          </mc:Choice>
+          <mc:Fallback>
+            <w:pict>
+              <v:shape w14:anchorId="62D1CB4F" id="Ink 30" o:spid="_x0000_s1026" type="#_x0000_t75" style="position:absolute;margin-left:177.05pt;margin-top:174.9pt;width:12.4pt;height:16.85pt;z-index:251671552;visibility:visible;mso-wrap-style:square;mso-wrap-distance-left:9pt;mso-wrap-distance-top:0;mso-wrap-distance-right:9pt;mso-wrap-distance-bottom:0;mso-position-horizontal:absolute;mso-position-horizontal-relative:text;mso-position-vertical:absolute;mso-position-vertical-relative:text" o:gfxdata="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">
+                <v:imagedata r:id="rId50" o:title=""/>
+                <o:lock v:ext="edit" rotation="t" aspectratio="f"/>
+              </v:shape>
+            </w:pict>
+          </mc:Fallback>
+        </mc:AlternateContent>
+      </w:r>
+      <w:r>
+        <w:rPr>
+          <w:noProof/>
+          <w:sz w:val="24"/>
+          <w:szCs w:val="24"/>
+        </w:rPr>
+        <mc:AlternateContent>
+          <mc:Choice Requires="wpi">
+            <w:drawing>
+              <wp:anchor distT="0" distB="0" distL="114300" distR="114300" simplePos="0" relativeHeight="251670528" behindDoc="0" locked="0" layoutInCell="1" allowOverlap="1" wp14:anchorId="102F1BAE" wp14:editId="5EECBAE9">
+                <wp:simplePos x="0" y="0"/>
+                <wp:positionH relativeFrom="column">
+                  <wp:posOffset>2136240</wp:posOffset>
+                </wp:positionH>
+                <wp:positionV relativeFrom="paragraph">
+                  <wp:posOffset>2152755</wp:posOffset>
+                </wp:positionV>
+                <wp:extent cx="413640" cy="361800"/>
+                <wp:effectExtent l="38100" t="38100" r="24765" b="19685"/>
+                <wp:wrapNone/>
+                <wp:docPr id="66563449" name="Ink 28"/>
+                <wp:cNvGraphicFramePr>
+                  <a:graphicFrameLocks xmlns:a="http://schemas.openxmlformats.org/drawingml/2006/main"/>
+                </wp:cNvGraphicFramePr>
+                <a:graphic xmlns:a="http://schemas.openxmlformats.org/drawingml/2006/main">
+                  <a:graphicData uri="http://schemas.microsoft.com/office/word/2010/wordprocessingInk">
+                    <w14:contentPart bwMode="auto" r:id="rId51">
+                      <w14:nvContentPartPr>
+                        <w14:cNvContentPartPr>
+                          <a14:cpLocks xmlns:a14="http://schemas.microsoft.com/office/drawing/2010/main" noRot="1"/>
+                        </w14:cNvContentPartPr>
+                      </w14:nvContentPartPr>
+                      <w14:xfrm>
+                        <a:off x="0" y="0"/>
+                        <a:ext cx="413640" cy="361800"/>
+                      </w14:xfrm>
+                    </w14:contentPart>
+                  </a:graphicData>
+                </a:graphic>
+              </wp:anchor>
+            </w:drawing>
+          </mc:Choice>
+          <mc:Fallback>
+            <w:pict>
+              <v:shape w14:anchorId="50224836" id="Ink 28" o:spid="_x0000_s1026" type="#_x0000_t75" style="position:absolute;margin-left:167.7pt;margin-top:169pt;width:33.55pt;height:29.5pt;z-index:251670528;visibility:visible;mso-wrap-style:square;mso-wrap-distance-left:9pt;mso-wrap-distance-top:0;mso-wrap-distance-right:9pt;mso-wrap-distance-bottom:0;mso-position-horizontal:absolute;mso-position-horizontal-relative:text;mso-position-vertical:absolute;mso-position-vertical-relative:text" o:gfxdata="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">
+                <v:imagedata r:id="rId52" o:title=""/>
+                <o:lock v:ext="edit" rotation="t" aspectratio="f"/>
+              </v:shape>
+            </w:pict>
+          </mc:Fallback>
+        </mc:AlternateContent>
+      </w:r>
+      <w:r>
+        <w:rPr>
+          <w:noProof/>
+          <w:sz w:val="24"/>
+          <w:szCs w:val="24"/>
+        </w:rPr>
+        <mc:AlternateContent>
+          <mc:Choice Requires="wpi">
+            <w:drawing>
+              <wp:anchor distT="0" distB="0" distL="114300" distR="114300" simplePos="0" relativeHeight="251669504" behindDoc="0" locked="0" layoutInCell="1" allowOverlap="1" wp14:anchorId="62F8D69B" wp14:editId="04252BC4">
+                <wp:simplePos x="0" y="0"/>
+                <wp:positionH relativeFrom="column">
+                  <wp:posOffset>1383840</wp:posOffset>
+                </wp:positionH>
+                <wp:positionV relativeFrom="paragraph">
+                  <wp:posOffset>1483656</wp:posOffset>
+                </wp:positionV>
+                <wp:extent cx="135000" cy="149760"/>
+                <wp:effectExtent l="38100" t="38100" r="0" b="22225"/>
+                <wp:wrapNone/>
+                <wp:docPr id="106269341" name="Ink 25"/>
+                <wp:cNvGraphicFramePr>
+                  <a:graphicFrameLocks xmlns:a="http://schemas.openxmlformats.org/drawingml/2006/main"/>
+                </wp:cNvGraphicFramePr>
+                <a:graphic xmlns:a="http://schemas.openxmlformats.org/drawingml/2006/main">
+                  <a:graphicData uri="http://schemas.microsoft.com/office/word/2010/wordprocessingInk">
+                    <w14:contentPart bwMode="auto" r:id="rId53">
+                      <w14:nvContentPartPr>
+                        <w14:cNvContentPartPr>
+                          <a14:cpLocks xmlns:a14="http://schemas.microsoft.com/office/drawing/2010/main" noRot="1"/>
+                        </w14:cNvContentPartPr>
+                      </w14:nvContentPartPr>
+                      <w14:xfrm>
+                        <a:off x="0" y="0"/>
+                        <a:ext cx="135000" cy="149760"/>
+                      </w14:xfrm>
+                    </w14:contentPart>
+                  </a:graphicData>
+                </a:graphic>
+              </wp:anchor>
+            </w:drawing>
+          </mc:Choice>
+          <mc:Fallback>
+            <w:pict>
+              <v:shape w14:anchorId="49ED6AF3" id="Ink 25" o:spid="_x0000_s1026" type="#_x0000_t75" style="position:absolute;margin-left:108.45pt;margin-top:116.3pt;width:11.65pt;height:12.8pt;z-index:251669504;visibility:visible;mso-wrap-style:square;mso-wrap-distance-left:9pt;mso-wrap-distance-top:0;mso-wrap-distance-right:9pt;mso-wrap-distance-bottom:0;mso-position-horizontal:absolute;mso-position-horizontal-relative:text;mso-position-vertical:absolute;mso-position-vertical-relative:text" o:gfxdata="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">
+                <v:imagedata r:id="rId54" o:title=""/>
+                <o:lock v:ext="edit" rotation="t" aspectratio="f"/>
+              </v:shape>
+            </w:pict>
+          </mc:Fallback>
+        </mc:AlternateContent>
+      </w:r>
+      <w:r>
+        <w:rPr>
+          <w:noProof/>
+          <w:sz w:val="24"/>
+          <w:szCs w:val="24"/>
+        </w:rPr>
+        <mc:AlternateContent>
+          <mc:Choice Requires="wpi">
+            <w:drawing>
+              <wp:anchor distT="0" distB="0" distL="114300" distR="114300" simplePos="0" relativeHeight="251668480" behindDoc="0" locked="0" layoutInCell="1" allowOverlap="1" wp14:anchorId="01A10F7E" wp14:editId="0FF8F886">
+                <wp:simplePos x="0" y="0"/>
+                <wp:positionH relativeFrom="column">
+                  <wp:posOffset>1250280</wp:posOffset>
+                </wp:positionH>
+                <wp:positionV relativeFrom="paragraph">
+                  <wp:posOffset>1361256</wp:posOffset>
+                </wp:positionV>
+                <wp:extent cx="426240" cy="431640"/>
+                <wp:effectExtent l="38100" t="38100" r="31115" b="26035"/>
+                <wp:wrapNone/>
+                <wp:docPr id="213490211" name="Ink 24"/>
+                <wp:cNvGraphicFramePr>
+                  <a:graphicFrameLocks xmlns:a="http://schemas.openxmlformats.org/drawingml/2006/main"/>
+                </wp:cNvGraphicFramePr>
+                <a:graphic xmlns:a="http://schemas.openxmlformats.org/drawingml/2006/main">
+                  <a:graphicData uri="http://schemas.microsoft.com/office/word/2010/wordprocessingInk">
+                    <w14:contentPart bwMode="auto" r:id="rId55">
+                      <w14:nvContentPartPr>
+                        <w14:cNvContentPartPr>
+                          <a14:cpLocks xmlns:a14="http://schemas.microsoft.com/office/drawing/2010/main" noRot="1"/>
+                        </w14:cNvContentPartPr>
+                      </w14:nvContentPartPr>
+                      <w14:xfrm>
+                        <a:off x="0" y="0"/>
+                        <a:ext cx="426240" cy="431640"/>
+                      </w14:xfrm>
+                    </w14:contentPart>
+                  </a:graphicData>
+                </a:graphic>
+              </wp:anchor>
+            </w:drawing>
+          </mc:Choice>
+          <mc:Fallback>
+            <w:pict>
+              <v:shape w14:anchorId="6D090C2B" id="Ink 24" o:spid="_x0000_s1026" type="#_x0000_t75" style="position:absolute;margin-left:97.95pt;margin-top:106.7pt;width:34.55pt;height:35pt;z-index:251668480;visibility:visible;mso-wrap-style:square;mso-wrap-distance-left:9pt;mso-wrap-distance-top:0;mso-wrap-distance-right:9pt;mso-wrap-distance-bottom:0;mso-position-horizontal:absolute;mso-position-horizontal-relative:text;mso-position-vertical:absolute;mso-position-vertical-relative:text" o:gfxdata="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">
+                <v:imagedata r:id="rId56" o:title=""/>
+                <o:lock v:ext="edit" rotation="t" aspectratio="f"/>
+              </v:shape>
+            </w:pict>
+          </mc:Fallback>
+        </mc:AlternateContent>
+      </w:r>
+      <w:r>
+        <w:rPr>
+          <w:noProof/>
+          <w:sz w:val="24"/>
+          <w:szCs w:val="24"/>
+        </w:rPr>
+        <mc:AlternateContent>
+          <mc:Choice Requires="wpi">
+            <w:drawing>
+              <wp:anchor distT="0" distB="0" distL="114300" distR="114300" simplePos="0" relativeHeight="251667456" behindDoc="0" locked="0" layoutInCell="1" allowOverlap="1" wp14:anchorId="76F96FD6" wp14:editId="656485A0">
+                <wp:simplePos x="0" y="0"/>
+                <wp:positionH relativeFrom="column">
+                  <wp:posOffset>4459680</wp:posOffset>
+                </wp:positionH>
+                <wp:positionV relativeFrom="paragraph">
+                  <wp:posOffset>611867</wp:posOffset>
+                </wp:positionV>
+                <wp:extent cx="129960" cy="196200"/>
+                <wp:effectExtent l="38100" t="38100" r="3810" b="33020"/>
+                <wp:wrapNone/>
+                <wp:docPr id="2106508047" name="Ink 23"/>
+                <wp:cNvGraphicFramePr>
+                  <a:graphicFrameLocks xmlns:a="http://schemas.openxmlformats.org/drawingml/2006/main"/>
+                </wp:cNvGraphicFramePr>
+                <a:graphic xmlns:a="http://schemas.openxmlformats.org/drawingml/2006/main">
+                  <a:graphicData uri="http://schemas.microsoft.com/office/word/2010/wordprocessingInk">
+                    <w14:contentPart bwMode="auto" r:id="rId57">
+                      <w14:nvContentPartPr>
+                        <w14:cNvContentPartPr>
+                          <a14:cpLocks xmlns:a14="http://schemas.microsoft.com/office/drawing/2010/main" noRot="1"/>
+                        </w14:cNvContentPartPr>
+                      </w14:nvContentPartPr>
+                      <w14:xfrm>
+                        <a:off x="0" y="0"/>
+                        <a:ext cx="129960" cy="196200"/>
+                      </w14:xfrm>
+                    </w14:contentPart>
+                  </a:graphicData>
+                </a:graphic>
+              </wp:anchor>
+            </w:drawing>
+          </mc:Choice>
+          <mc:Fallback>
+            <w:pict>
+              <v:shape w14:anchorId="1068F77C" id="Ink 23" o:spid="_x0000_s1026" type="#_x0000_t75" style="position:absolute;margin-left:350.65pt;margin-top:47.7pt;width:11.25pt;height:16.45pt;z-index:251667456;visibility:visible;mso-wrap-style:square;mso-wrap-distance-left:9pt;mso-wrap-distance-top:0;mso-wrap-distance-right:9pt;mso-wrap-distance-bottom:0;mso-position-horizontal:absolute;mso-position-horizontal-relative:text;mso-position-vertical:absolute;mso-position-vertical-relative:text" o:gfxdata="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">
+                <v:imagedata r:id="rId58" o:title=""/>
+                <o:lock v:ext="edit" rotation="t" aspectratio="f"/>
+              </v:shape>
+            </w:pict>
+          </mc:Fallback>
+        </mc:AlternateContent>
+      </w:r>
+      <w:r>
+        <w:rPr>
+          <w:noProof/>
+          <w:sz w:val="24"/>
+          <w:szCs w:val="24"/>
+        </w:rPr>
+        <mc:AlternateContent>
+          <mc:Choice Requires="wpi">
+            <w:drawing>
+              <wp:anchor distT="0" distB="0" distL="114300" distR="114300" simplePos="0" relativeHeight="251666432" behindDoc="0" locked="0" layoutInCell="1" allowOverlap="1" wp14:anchorId="67D36D34" wp14:editId="2ADFB281">
+                <wp:simplePos x="0" y="0"/>
+                <wp:positionH relativeFrom="column">
+                  <wp:posOffset>4324320</wp:posOffset>
+                </wp:positionH>
+                <wp:positionV relativeFrom="paragraph">
+                  <wp:posOffset>542387</wp:posOffset>
+                </wp:positionV>
+                <wp:extent cx="383760" cy="339480"/>
+                <wp:effectExtent l="38100" t="38100" r="16510" b="22860"/>
+                <wp:wrapNone/>
+                <wp:docPr id="926902098" name="Ink 22"/>
+                <wp:cNvGraphicFramePr>
+                  <a:graphicFrameLocks xmlns:a="http://schemas.openxmlformats.org/drawingml/2006/main"/>
+                </wp:cNvGraphicFramePr>
+                <a:graphic xmlns:a="http://schemas.openxmlformats.org/drawingml/2006/main">
+                  <a:graphicData uri="http://schemas.microsoft.com/office/word/2010/wordprocessingInk">
+                    <w14:contentPart bwMode="auto" r:id="rId59">
+                      <w14:nvContentPartPr>
+                        <w14:cNvContentPartPr>
+                          <a14:cpLocks xmlns:a14="http://schemas.microsoft.com/office/drawing/2010/main" noRot="1"/>
+                        </w14:cNvContentPartPr>
+                      </w14:nvContentPartPr>
+                      <w14:xfrm>
+                        <a:off x="0" y="0"/>
+                        <a:ext cx="383760" cy="339480"/>
+                      </w14:xfrm>
+                    </w14:contentPart>
+                  </a:graphicData>
+                </a:graphic>
+              </wp:anchor>
+            </w:drawing>
+          </mc:Choice>
+          <mc:Fallback>
+            <w:pict>
+              <v:shape w14:anchorId="2D74755B" id="Ink 22" o:spid="_x0000_s1026" type="#_x0000_t75" style="position:absolute;margin-left:340pt;margin-top:42.2pt;width:31.2pt;height:27.75pt;z-index:251666432;visibility:visible;mso-wrap-style:square;mso-wrap-distance-left:9pt;mso-wrap-distance-top:0;mso-wrap-distance-right:9pt;mso-wrap-distance-bottom:0;mso-position-horizontal:absolute;mso-position-horizontal-relative:text;mso-position-vertical:absolute;mso-position-vertical-relative:text" o:gfxdata="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">
+                <v:imagedata r:id="rId60" o:title=""/>
+                <o:lock v:ext="edit" rotation="t" aspectratio="f"/>
+              </v:shape>
+            </w:pict>
+          </mc:Fallback>
+        </mc:AlternateContent>
+      </w:r>
+      <w:r>
+        <w:rPr>
+          <w:noProof/>
+          <w:sz w:val="24"/>
+          <w:szCs w:val="24"/>
+        </w:rPr>
+        <mc:AlternateContent>
+          <mc:Choice Requires="wpi">
+            <w:drawing>
+              <wp:anchor distT="0" distB="0" distL="114300" distR="114300" simplePos="0" relativeHeight="251665408" behindDoc="0" locked="0" layoutInCell="1" allowOverlap="1" wp14:anchorId="249E3118" wp14:editId="4D9944C2">
+                <wp:simplePos x="0" y="0"/>
+                <wp:positionH relativeFrom="column">
+                  <wp:posOffset>3106830</wp:posOffset>
+                </wp:positionH>
+                <wp:positionV relativeFrom="paragraph">
+                  <wp:posOffset>122915</wp:posOffset>
+                </wp:positionV>
+                <wp:extent cx="92880" cy="127440"/>
+                <wp:effectExtent l="38100" t="38100" r="21590" b="25400"/>
+                <wp:wrapNone/>
+                <wp:docPr id="123629997" name="Ink 10"/>
+                <wp:cNvGraphicFramePr>
+                  <a:graphicFrameLocks xmlns:a="http://schemas.openxmlformats.org/drawingml/2006/main"/>
+                </wp:cNvGraphicFramePr>
+                <a:graphic xmlns:a="http://schemas.openxmlformats.org/drawingml/2006/main">
+                  <a:graphicData uri="http://schemas.microsoft.com/office/word/2010/wordprocessingInk">
+                    <w14:contentPart bwMode="auto" r:id="rId61">
+                      <w14:nvContentPartPr>
+                        <w14:cNvContentPartPr>
+                          <a14:cpLocks xmlns:a14="http://schemas.microsoft.com/office/drawing/2010/main" noRot="1"/>
+                        </w14:cNvContentPartPr>
+                      </w14:nvContentPartPr>
+                      <w14:xfrm>
+                        <a:off x="0" y="0"/>
+                        <a:ext cx="92880" cy="127440"/>
+                      </w14:xfrm>
+                    </w14:contentPart>
+                  </a:graphicData>
+                </a:graphic>
+              </wp:anchor>
+            </w:drawing>
+          </mc:Choice>
+          <mc:Fallback>
+            <w:pict>
+              <v:shape w14:anchorId="7FCC55C5" id="Ink 10" o:spid="_x0000_s1026" type="#_x0000_t75" style="position:absolute;margin-left:244.15pt;margin-top:9.2pt;width:8.3pt;height:11.05pt;z-index:251665408;visibility:visible;mso-wrap-style:square;mso-wrap-distance-left:9pt;mso-wrap-distance-top:0;mso-wrap-distance-right:9pt;mso-wrap-distance-bottom:0;mso-position-horizontal:absolute;mso-position-horizontal-relative:text;mso-position-vertical:absolute;mso-position-vertical-relative:text" o:gfxdata="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">
+                <v:imagedata r:id="rId62" o:title=""/>
+                <o:lock v:ext="edit" rotation="t" aspectratio="f"/>
+              </v:shape>
+            </w:pict>
+          </mc:Fallback>
+        </mc:AlternateContent>
+      </w:r>
+      <w:r>
+        <w:rPr>
+          <w:noProof/>
+          <w:sz w:val="24"/>
+          <w:szCs w:val="24"/>
+        </w:rPr>
+        <mc:AlternateContent>
+          <mc:Choice Requires="wpi">
+            <w:drawing>
+              <wp:anchor distT="0" distB="0" distL="114300" distR="114300" simplePos="0" relativeHeight="251664384" behindDoc="0" locked="0" layoutInCell="1" allowOverlap="1" wp14:anchorId="44F6B1CC" wp14:editId="73C64981">
+                <wp:simplePos x="0" y="0"/>
+                <wp:positionH relativeFrom="column">
+                  <wp:posOffset>2991990</wp:posOffset>
+                </wp:positionH>
+                <wp:positionV relativeFrom="paragraph">
+                  <wp:posOffset>6635</wp:posOffset>
+                </wp:positionV>
+                <wp:extent cx="385560" cy="345600"/>
+                <wp:effectExtent l="38100" t="38100" r="14605" b="16510"/>
+                <wp:wrapNone/>
+                <wp:docPr id="1580816712" name="Ink 9"/>
+                <wp:cNvGraphicFramePr>
+                  <a:graphicFrameLocks xmlns:a="http://schemas.openxmlformats.org/drawingml/2006/main"/>
+                </wp:cNvGraphicFramePr>
+                <a:graphic xmlns:a="http://schemas.openxmlformats.org/drawingml/2006/main">
+                  <a:graphicData uri="http://schemas.microsoft.com/office/word/2010/wordprocessingInk">
+                    <w14:contentPart bwMode="auto" r:id="rId63">
+                      <w14:nvContentPartPr>
+                        <w14:cNvContentPartPr>
+                          <a14:cpLocks xmlns:a14="http://schemas.microsoft.com/office/drawing/2010/main" noRot="1"/>
+                        </w14:cNvContentPartPr>
+                      </w14:nvContentPartPr>
+                      <w14:xfrm>
+                        <a:off x="0" y="0"/>
+                        <a:ext cx="385560" cy="345600"/>
+                      </w14:xfrm>
+                    </w14:contentPart>
+                  </a:graphicData>
+                </a:graphic>
+              </wp:anchor>
+            </w:drawing>
+          </mc:Choice>
+          <mc:Fallback>
+            <w:pict>
+              <v:shape w14:anchorId="7F6F030D" id="Ink 9" o:spid="_x0000_s1026" type="#_x0000_t75" style="position:absolute;margin-left:235.1pt;margin-top:0;width:31.3pt;height:28.2pt;z-index:251664384;visibility:visible;mso-wrap-style:square;mso-wrap-distance-left:9pt;mso-wrap-distance-top:0;mso-wrap-distance-right:9pt;mso-wrap-distance-bottom:0;mso-position-horizontal:absolute;mso-position-horizontal-relative:text;mso-position-vertical:absolute;mso-position-vertical-relative:text" o:gfxdata="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">
+                <v:imagedata r:id="rId64" o:title=""/>
+                <o:lock v:ext="edit" rotation="t" aspectratio="f"/>
+              </v:shape>
+            </w:pict>
+          </mc:Fallback>
+        </mc:AlternateContent>
+      </w:r>
+      <w:r>
+        <w:rPr>
+          <w:noProof/>
+          <w:sz w:val="24"/>
+          <w:szCs w:val="24"/>
+        </w:rPr>
+        <mc:AlternateContent>
+          <mc:Choice Requires="wpi">
+            <w:drawing>
+              <wp:anchor distT="0" distB="0" distL="114300" distR="114300" simplePos="0" relativeHeight="251663360" behindDoc="0" locked="0" layoutInCell="1" allowOverlap="1" wp14:anchorId="041DCC62" wp14:editId="45FF6EAF">
+                <wp:simplePos x="0" y="0"/>
+                <wp:positionH relativeFrom="column">
+                  <wp:posOffset>1306830</wp:posOffset>
+                </wp:positionH>
+                <wp:positionV relativeFrom="paragraph">
+                  <wp:posOffset>340360</wp:posOffset>
+                </wp:positionV>
+                <wp:extent cx="415290" cy="331470"/>
+                <wp:effectExtent l="38100" t="38100" r="3810" b="30480"/>
+                <wp:wrapNone/>
+                <wp:docPr id="1643476864" name="Ink 6"/>
+                <wp:cNvGraphicFramePr>
+                  <a:graphicFrameLocks xmlns:a="http://schemas.openxmlformats.org/drawingml/2006/main"/>
+                </wp:cNvGraphicFramePr>
+                <a:graphic xmlns:a="http://schemas.openxmlformats.org/drawingml/2006/main">
+                  <a:graphicData uri="http://schemas.microsoft.com/office/word/2010/wordprocessingInk">
+                    <w14:contentPart bwMode="auto" r:id="rId65">
+                      <w14:nvContentPartPr>
+                        <w14:cNvContentPartPr>
+                          <a14:cpLocks xmlns:a14="http://schemas.microsoft.com/office/drawing/2010/main" noRot="1"/>
+                        </w14:cNvContentPartPr>
+                      </w14:nvContentPartPr>
+                      <w14:xfrm>
+                        <a:off x="0" y="0"/>
+                        <a:ext cx="415290" cy="331470"/>
+                      </w14:xfrm>
+                    </w14:contentPart>
+                  </a:graphicData>
+                </a:graphic>
+              </wp:anchor>
+            </w:drawing>
+          </mc:Choice>
+          <mc:Fallback>
+            <w:pict>
+              <v:shape w14:anchorId="74B04713" id="Ink 6" o:spid="_x0000_s1026" type="#_x0000_t75" style="position:absolute;margin-left:102.4pt;margin-top:26.3pt;width:33.65pt;height:27.05pt;z-index:251663360;visibility:visible;mso-wrap-style:square;mso-wrap-distance-left:9pt;mso-wrap-distance-top:0;mso-wrap-distance-right:9pt;mso-wrap-distance-bottom:0;mso-position-horizontal:absolute;mso-position-horizontal-relative:text;mso-position-vertical:absolute;mso-position-vertical-relative:text" o:gfxdata="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">
+                <v:imagedata r:id="rId66" o:title=""/>
+                <o:lock v:ext="edit" rotation="t" aspectratio="f"/>
+              </v:shape>
+            </w:pict>
+          </mc:Fallback>
+        </mc:AlternateContent>
+      </w:r>
     </w:p>
     <w:sectPr>
-      <w:headerReference w:type="default" r:id="rId11"/>
+      <w:headerReference w:type="default" r:id="rId67"/>
       <w:pgSz w:w="12240" w:h="15840" w:code="1"/>
       <w:pgMar w:top="720" w:right="1080" w:bottom="864" w:left="1224" w:header="706" w:footer="706" w:gutter="0"/>
       <w:cols w:space="720"/>
@@ -4790,6 +7610,765 @@
 </w:styles>
 </file>
 
+<file path=word/ink/ink1.xml><?xml version="1.0" encoding="utf-8"?>
+<inkml:ink xmlns:inkml="http://www.w3.org/2003/InkML">
+  <inkml:definitions>
+    <inkml:context xml:id="ctx0">
+      <inkml:inkSource xml:id="inkSrc0">
+        <inkml:traceFormat>
+          <inkml:channel name="X" type="integer" min="-2.14748E9" max="2.14748E9" units="cm"/>
+          <inkml:channel name="Y" type="integer" min="-2.14748E9" max="2.14748E9" units="cm"/>
+          <inkml:channel name="F" type="integer" max="32767" units="dev"/>
+        </inkml:traceFormat>
+        <inkml:channelProperties>
+          <inkml:channelProperty channel="X" name="resolution" value="1000" units="1/cm"/>
+          <inkml:channelProperty channel="Y" name="resolution" value="1000" units="1/cm"/>
+          <inkml:channelProperty channel="F" name="resolution" value="0" units="1/dev"/>
+        </inkml:channelProperties>
+      </inkml:inkSource>
+      <inkml:timestamp xml:id="ts0" timeString="2024-11-28T06:10:01.949"/>
+    </inkml:context>
+    <inkml:brush xml:id="br0">
+      <inkml:brushProperty name="width" value="0.035" units="cm"/>
+      <inkml:brushProperty name="height" value="0.035" units="cm"/>
+    </inkml:brush>
+  </inkml:definitions>
+  <inkml:trace contextRef="#ctx0" brushRef="#br0">251 118 24575,'0'-4'0,"0"-7"0,-5-1 0,-5 2 0,-2-2 0,-3 0 0,1-1 0,-1 1 0,-3 3 0,-3 2 0,-3 3 0,-1 2 0,-1 2 0,0 0 0,3-4 0,7-1-8191</inkml:trace>
+</inkml:ink>
+</file>
+
+<file path=word/ink/ink10.xml><?xml version="1.0" encoding="utf-8"?>
+<inkml:ink xmlns:inkml="http://www.w3.org/2003/InkML">
+  <inkml:definitions>
+    <inkml:context xml:id="ctx0">
+      <inkml:inkSource xml:id="inkSrc0">
+        <inkml:traceFormat>
+          <inkml:channel name="X" type="integer" min="-2.14748E9" max="2.14748E9" units="cm"/>
+          <inkml:channel name="Y" type="integer" min="-2.14748E9" max="2.14748E9" units="cm"/>
+          <inkml:channel name="F" type="integer" max="32767" units="dev"/>
+        </inkml:traceFormat>
+        <inkml:channelProperties>
+          <inkml:channelProperty channel="X" name="resolution" value="1000" units="1/cm"/>
+          <inkml:channelProperty channel="Y" name="resolution" value="1000" units="1/cm"/>
+          <inkml:channelProperty channel="F" name="resolution" value="0" units="1/dev"/>
+        </inkml:channelProperties>
+      </inkml:inkSource>
+      <inkml:timestamp xml:id="ts0" timeString="2024-11-28T06:26:18.627"/>
+    </inkml:context>
+    <inkml:brush xml:id="br0">
+      <inkml:brushProperty name="width" value="0.035" units="cm"/>
+      <inkml:brushProperty name="height" value="0.035" units="cm"/>
+    </inkml:brush>
+  </inkml:definitions>
+  <inkml:trace contextRef="#ctx0" brushRef="#br0">1 0 24383,'3109'3525'0</inkml:trace>
+</inkml:ink>
+</file>
+
+<file path=word/ink/ink11.xml><?xml version="1.0" encoding="utf-8"?>
+<inkml:ink xmlns:inkml="http://www.w3.org/2003/InkML">
+  <inkml:definitions>
+    <inkml:context xml:id="ctx0">
+      <inkml:inkSource xml:id="inkSrc0">
+        <inkml:traceFormat>
+          <inkml:channel name="X" type="integer" min="-2.14748E9" max="2.14748E9" units="cm"/>
+          <inkml:channel name="Y" type="integer" min="-2.14748E9" max="2.14748E9" units="cm"/>
+          <inkml:channel name="F" type="integer" max="32767" units="dev"/>
+        </inkml:traceFormat>
+        <inkml:channelProperties>
+          <inkml:channelProperty channel="X" name="resolution" value="1000" units="1/cm"/>
+          <inkml:channelProperty channel="Y" name="resolution" value="1000" units="1/cm"/>
+          <inkml:channelProperty channel="F" name="resolution" value="0" units="1/dev"/>
+        </inkml:channelProperties>
+      </inkml:inkSource>
+      <inkml:timestamp xml:id="ts0" timeString="2024-11-28T06:26:00.118"/>
+    </inkml:context>
+    <inkml:brush xml:id="br0">
+      <inkml:brushProperty name="width" value="0.035" units="cm"/>
+      <inkml:brushProperty name="height" value="0.035" units="cm"/>
+    </inkml:brush>
+  </inkml:definitions>
+  <inkml:trace contextRef="#ctx0" brushRef="#br0">230 0 24575,'1'12'0,"1"0"0,0 0 0,0-1 0,1 1 0,1-1 0,7 16 0,-6-13 0,1 1 0,5 29 0,1-4 0,-9-34 0,0 1 0,-1 0 0,0 0 0,0 0 0,-1 0 0,1 13 0,-2-18 0,0-1 0,-1 1 0,1 0 0,-1 0 0,1-1 0,-1 1 0,1 0 0,-1-1 0,0 1 0,0-1 0,0 1 0,0-1 0,0 1 0,0-1 0,0 0 0,-1 0 0,1 1 0,0-1 0,-1 0 0,1 0 0,-1 0 0,1 0 0,-1-1 0,1 1 0,-1 0 0,0-1 0,1 1 0,-1-1 0,0 1 0,1-1 0,-1 0 0,-3 0 0,-56 8-455,0-3 0,-66-3 0,113-2-6372</inkml:trace>
+</inkml:ink>
+</file>
+
+<file path=word/ink/ink12.xml><?xml version="1.0" encoding="utf-8"?>
+<inkml:ink xmlns:inkml="http://www.w3.org/2003/InkML">
+  <inkml:definitions>
+    <inkml:context xml:id="ctx0">
+      <inkml:inkSource xml:id="inkSrc0">
+        <inkml:traceFormat>
+          <inkml:channel name="X" type="integer" min="-2.14748E9" max="2.14748E9" units="cm"/>
+          <inkml:channel name="Y" type="integer" min="-2.14748E9" max="2.14748E9" units="cm"/>
+          <inkml:channel name="F" type="integer" max="32767" units="dev"/>
+        </inkml:traceFormat>
+        <inkml:channelProperties>
+          <inkml:channelProperty channel="X" name="resolution" value="1000" units="1/cm"/>
+          <inkml:channelProperty channel="Y" name="resolution" value="1000" units="1/cm"/>
+          <inkml:channelProperty channel="F" name="resolution" value="0" units="1/dev"/>
+        </inkml:channelProperties>
+      </inkml:inkSource>
+      <inkml:timestamp xml:id="ts0" timeString="2024-11-28T06:25:54.411"/>
+    </inkml:context>
+    <inkml:brush xml:id="br0">
+      <inkml:brushProperty name="width" value="0.035" units="cm"/>
+      <inkml:brushProperty name="height" value="0.035" units="cm"/>
+    </inkml:brush>
+  </inkml:definitions>
+  <inkml:trace contextRef="#ctx0" brushRef="#br0">0 0 24226,'2572'1185'0</inkml:trace>
+</inkml:ink>
+</file>
+
+<file path=word/ink/ink13.xml><?xml version="1.0" encoding="utf-8"?>
+<inkml:ink xmlns:inkml="http://www.w3.org/2003/InkML">
+  <inkml:definitions>
+    <inkml:context xml:id="ctx0">
+      <inkml:inkSource xml:id="inkSrc0">
+        <inkml:traceFormat>
+          <inkml:channel name="X" type="integer" min="-2.14748E9" max="2.14748E9" units="cm"/>
+          <inkml:channel name="Y" type="integer" min="-2.14748E9" max="2.14748E9" units="cm"/>
+          <inkml:channel name="F" type="integer" max="32767" units="dev"/>
+        </inkml:traceFormat>
+        <inkml:channelProperties>
+          <inkml:channelProperty channel="X" name="resolution" value="1000" units="1/cm"/>
+          <inkml:channelProperty channel="Y" name="resolution" value="1000" units="1/cm"/>
+          <inkml:channelProperty channel="F" name="resolution" value="0" units="1/dev"/>
+        </inkml:channelProperties>
+      </inkml:inkSource>
+      <inkml:timestamp xml:id="ts0" timeString="2024-11-28T06:25:50.771"/>
+    </inkml:context>
+    <inkml:brush xml:id="br0">
+      <inkml:brushProperty name="width" value="0.035" units="cm"/>
+      <inkml:brushProperty name="height" value="0.035" units="cm"/>
+    </inkml:brush>
+  </inkml:definitions>
+  <inkml:trace contextRef="#ctx0" brushRef="#br0">1 0 24575,'0'2'0,"1"0"0,0 0 0,0-1 0,0 1 0,1-1 0,-1 1 0,0-1 0,0 1 0,1-1 0,-1 0 0,1 1 0,0-1 0,-1 0 0,1 0 0,0 0 0,-1 0 0,1-1 0,0 1 0,2 0 0,38 14 0,42 17 0,-26-9 0,18 8 0,-75-30 0,0-1 0,-1 1 0,1 0 0,0-1 0,0 1 0,0 0 0,0 0 0,-1 0 0,1-1 0,0 1 0,-1 0 0,1 0 0,-1 0 0,1 0 0,-1 0 0,1 0 0,-1 0 0,0 0 0,1 0 0,-1 1 0,0-1 0,0 0 0,0 0 0,0 0 0,0 0 0,0 0 0,0 0 0,0 0 0,0 0 0,-1 0 0,1 1 0,0-1 0,-1 0 0,1 0 0,-1 0 0,1 0 0,-1 0 0,1-1 0,-1 1 0,0 0 0,0 0 0,0 1 0,-41 43 0,30-32 0,4-6 0,0 0 0,-1 0 0,1-1 0,-1 0 0,-1-1 0,1 0 0,-1 0 0,-16 5 0,18-8 0,-1 1 0,1 1 0,0-1 0,1 1 0,-1 0 0,1 1 0,-1 0 0,1 0 0,1 1 0,-1 0 0,1 0 0,0 0 0,-7 11 0,7-8-1365,0-2-5462</inkml:trace>
+</inkml:ink>
+</file>
+
+<file path=word/ink/ink14.xml><?xml version="1.0" encoding="utf-8"?>
+<inkml:ink xmlns:inkml="http://www.w3.org/2003/InkML">
+  <inkml:definitions>
+    <inkml:context xml:id="ctx0">
+      <inkml:inkSource xml:id="inkSrc0">
+        <inkml:traceFormat>
+          <inkml:channel name="X" type="integer" min="-2.14748E9" max="2.14748E9" units="cm"/>
+          <inkml:channel name="Y" type="integer" min="-2.14748E9" max="2.14748E9" units="cm"/>
+          <inkml:channel name="F" type="integer" max="32767" units="dev"/>
+        </inkml:traceFormat>
+        <inkml:channelProperties>
+          <inkml:channelProperty channel="X" name="resolution" value="1000" units="1/cm"/>
+          <inkml:channelProperty channel="Y" name="resolution" value="1000" units="1/cm"/>
+          <inkml:channelProperty channel="F" name="resolution" value="0" units="1/dev"/>
+        </inkml:channelProperties>
+      </inkml:inkSource>
+      <inkml:timestamp xml:id="ts0" timeString="2024-11-28T06:25:47.301"/>
+    </inkml:context>
+    <inkml:brush xml:id="br0">
+      <inkml:brushProperty name="width" value="0.035" units="cm"/>
+      <inkml:brushProperty name="height" value="0.035" units="cm"/>
+    </inkml:brush>
+  </inkml:definitions>
+  <inkml:trace contextRef="#ctx0" brushRef="#br0">1 740 24392,'3416'-740'0</inkml:trace>
+</inkml:ink>
+</file>
+
+<file path=word/ink/ink15.xml><?xml version="1.0" encoding="utf-8"?>
+<inkml:ink xmlns:inkml="http://www.w3.org/2003/InkML">
+  <inkml:definitions>
+    <inkml:context xml:id="ctx0">
+      <inkml:inkSource xml:id="inkSrc0">
+        <inkml:traceFormat>
+          <inkml:channel name="X" type="integer" min="-2.14748E9" max="2.14748E9" units="cm"/>
+          <inkml:channel name="Y" type="integer" min="-2.14748E9" max="2.14748E9" units="cm"/>
+          <inkml:channel name="F" type="integer" max="32767" units="dev"/>
+        </inkml:traceFormat>
+        <inkml:channelProperties>
+          <inkml:channelProperty channel="X" name="resolution" value="1000" units="1/cm"/>
+          <inkml:channelProperty channel="Y" name="resolution" value="1000" units="1/cm"/>
+          <inkml:channelProperty channel="F" name="resolution" value="0" units="1/dev"/>
+        </inkml:channelProperties>
+      </inkml:inkSource>
+      <inkml:timestamp xml:id="ts0" timeString="2024-11-28T06:25:08.560"/>
+    </inkml:context>
+    <inkml:brush xml:id="br0">
+      <inkml:brushProperty name="width" value="0.035" units="cm"/>
+      <inkml:brushProperty name="height" value="0.035" units="cm"/>
+    </inkml:brush>
+  </inkml:definitions>
+  <inkml:trace contextRef="#ctx0" brushRef="#br0">3 50 24575,'-1'27'0,"0"-14"0,1 0 0,0 1 0,1-1 0,3 15 0,-3-25 0,0 1 0,0-1 0,0 0 0,0 0 0,1 0 0,-1 0 0,1 0 0,0 0 0,0 0 0,0-1 0,0 1 0,0-1 0,0 1 0,1-1 0,-1 0 0,1 0 0,0 0 0,0 0 0,-1 0 0,1-1 0,4 2 0,19 4 0,1-1 0,0-1 0,0-1 0,0-1 0,1-2 0,-1-1 0,36-4 0,19 2 0,26 2-1365,-98 0-5462</inkml:trace>
+  <inkml:trace contextRef="#ctx0" brushRef="#br0" timeOffset="1879.22">332 0 24575,'0'8'0,"0"39"0,-1-1 0,-10 58 0,7-78 0,1 47 0,-3 21 0,2-60-191,2 1 0,2 35-1,0-52-599,0-5-6036</inkml:trace>
+</inkml:ink>
+</file>
+
+<file path=word/ink/ink16.xml><?xml version="1.0" encoding="utf-8"?>
+<inkml:ink xmlns:inkml="http://www.w3.org/2003/InkML">
+  <inkml:definitions>
+    <inkml:context xml:id="ctx0">
+      <inkml:inkSource xml:id="inkSrc0">
+        <inkml:traceFormat>
+          <inkml:channel name="X" type="integer" min="-2.14748E9" max="2.14748E9" units="cm"/>
+          <inkml:channel name="Y" type="integer" min="-2.14748E9" max="2.14748E9" units="cm"/>
+          <inkml:channel name="F" type="integer" max="32767" units="dev"/>
+        </inkml:traceFormat>
+        <inkml:channelProperties>
+          <inkml:channelProperty channel="X" name="resolution" value="1000" units="1/cm"/>
+          <inkml:channelProperty channel="Y" name="resolution" value="1000" units="1/cm"/>
+          <inkml:channelProperty channel="F" name="resolution" value="0" units="1/dev"/>
+        </inkml:channelProperties>
+      </inkml:inkSource>
+      <inkml:timestamp xml:id="ts0" timeString="2024-11-28T06:25:01.659"/>
+    </inkml:context>
+    <inkml:brush xml:id="br0">
+      <inkml:brushProperty name="width" value="0.035" units="cm"/>
+      <inkml:brushProperty name="height" value="0.035" units="cm"/>
+    </inkml:brush>
+  </inkml:definitions>
+  <inkml:trace contextRef="#ctx0" brushRef="#br0">556 2 24575,'-12'1'0,"0"1"0,0-1 0,0-1 0,0 0 0,-16-2 0,15 0 0,0 1 0,0 1 0,0 0 0,-17 3 0,13 0 0,1 1 0,0 1 0,1 0 0,-1 1 0,1 0 0,0 1 0,0 1 0,1 1 0,0 0 0,1 0 0,0 2 0,-12 12 0,7-7 0,7-6 0,0 1 0,1 0 0,0 1 0,0 0 0,2 0 0,-9 15 0,10-11 0,0 0 0,2 0 0,0 1 0,1-1 0,0 1 0,2 0 0,0 0 0,0 21 0,0-11 0,0-13 0,-1 1 0,0-1 0,-1-1 0,-7 18 0,6-19 0,1 0 0,0 1 0,1-1 0,0 1 0,-1 24 0,3-8 0,3 96 0,0-120 0,-1-1 0,1 0 0,-1 0 0,2 1 0,-1-1 0,0 0 0,1 0 0,-1-1 0,1 1 0,0-1 0,0 1 0,1-1 0,-1 0 0,8 5 0,-1 0 0,0-1 0,1 0 0,0-1 0,15 7 0,5-3 0,46 10 0,8 3 0,-30 3 0,-48-21 0,1-1 0,0 0 0,0 0 0,0-1 0,0 0 0,1 0 0,-1-1 0,13 2 0,39 3 0,-17-2 0,54-1 0,-82-5 0,0 0 0,-1 0 0,1-2 0,-1 0 0,1 0 0,-1-2 0,21-9 0,5-4 0,-18 9 0,-1 0 0,0-2 0,-1 0 0,-1-1 0,1-1 0,17-17 0,6-4 0,-35 28 0,0 1 0,-1-2 0,0 1 0,0-1 0,0 0 0,-1 0 0,11-16 0,-12 15 0,0-1 0,-1 0 0,0 0 0,0 0 0,-1-1 0,-1 1 0,1-1 0,-1 0 0,-1 1 0,0-1 0,0 0 0,-1 0 0,-1 0 0,1 0 0,-2 1 0,1-1 0,-1 0 0,-1 1 0,1-1 0,-2 1 0,1 0 0,-1 0 0,-1 0 0,0 0 0,0 1 0,-10-13 0,-119-120 0,87 72 0,13 16 0,30 44 0,-1 0 0,0 1 0,0 0 0,-1 0 0,0 0 0,-7-7 0,-19-17 0,24 22 0,-1 2 0,0-1 0,0 1 0,0 0 0,-1 1 0,0 0 0,-17-9 0,-8-1-24,29 13-110,0 1 0,0-1 0,-1 1 0,0 1 0,1-1-1,-1 1 1,0 0 0,0 1 0,-8-1 0,2 1-6693</inkml:trace>
+</inkml:ink>
+</file>
+
+<file path=word/ink/ink17.xml><?xml version="1.0" encoding="utf-8"?>
+<inkml:ink xmlns:inkml="http://www.w3.org/2003/InkML">
+  <inkml:definitions>
+    <inkml:context xml:id="ctx0">
+      <inkml:inkSource xml:id="inkSrc0">
+        <inkml:traceFormat>
+          <inkml:channel name="X" type="integer" min="-2.14748E9" max="2.14748E9" units="cm"/>
+          <inkml:channel name="Y" type="integer" min="-2.14748E9" max="2.14748E9" units="cm"/>
+          <inkml:channel name="F" type="integer" max="32767" units="dev"/>
+        </inkml:traceFormat>
+        <inkml:channelProperties>
+          <inkml:channelProperty channel="X" name="resolution" value="1000" units="1/cm"/>
+          <inkml:channelProperty channel="Y" name="resolution" value="1000" units="1/cm"/>
+          <inkml:channelProperty channel="F" name="resolution" value="0" units="1/dev"/>
+        </inkml:channelProperties>
+      </inkml:inkSource>
+      <inkml:timestamp xml:id="ts0" timeString="2024-11-28T06:23:27.245"/>
+    </inkml:context>
+    <inkml:brush xml:id="br0">
+      <inkml:brushProperty name="width" value="0.035" units="cm"/>
+      <inkml:brushProperty name="height" value="0.035" units="cm"/>
+    </inkml:brush>
+  </inkml:definitions>
+  <inkml:trace contextRef="#ctx0" brushRef="#br0">16 1 24575,'-8'125'0,"3"-76"0,5-48 0,-1 7 0,0 1 0,0 0 0,2-1 0,-1 1 0,3 15 0,-3-23 0,1 1 0,-1-1 0,1 0 0,-1 1 0,1-1 0,0 0 0,-1 0 0,1 0 0,0 0 0,0 1 0,0-1 0,0 0 0,0 0 0,0-1 0,0 1 0,0 0 0,0 0 0,1 0 0,-1-1 0,0 1 0,0-1 0,1 1 0,-1-1 0,0 1 0,1-1 0,-1 0 0,0 1 0,1-1 0,-1 0 0,1 0 0,-1 0 0,0 0 0,1 0 0,-1-1 0,1 1 0,-1 0 0,0-1 0,1 1 0,-1-1 0,0 1 0,0-1 0,1 0 0,0-1 0,31-11 0,-22 7 0,1 1 0,-1 1 0,1 0 0,14-2 0,-22 5 0,-1 1 0,1-1 0,0 1 0,0 0 0,0 1 0,0-1 0,0 1 0,-1 0 0,1-1 0,0 2 0,0-1 0,-1 0 0,1 1 0,-1-1 0,1 1 0,-1 0 0,5 4 0,12 9 0,-13-10 0,0 0 0,-1 1 0,1-1 0,-1 1 0,9 12 0,-13-15 0,0 1 0,0 0 0,0-1 0,-1 1 0,0 0 0,0 0 0,0 0 0,0 0 0,0 0 0,-1 0 0,0 0 0,0 0 0,0 1 0,0-1 0,-1 5 0,-1-4 0,1 1 0,-1-1 0,0 0 0,-1-1 0,1 1 0,-1 0 0,0-1 0,0 1 0,0-1 0,-7 7 0,-12 17 0,11-14 0,-1 0 0,-1 0 0,0-2 0,-25 19 0,27-21 0,7-8 9,0 1-1,0-1 1,0 1-1,0-1 1,0 0 0,-1-1-1,1 1 1,-1-1-1,1 0 1,-1 0-1,1 0 1,-1 0-1,-7-1 1,9 0-80,0 0 1,0 0-1,0 0 0,-1-1 0,1 0 1,0 1-1,0-1 0,0 0 1,1 0-1,-1-1 0,0 1 0,0-1 1,1 1-1,-1-1 0,1 0 1,-1 0-1,1 0 0,0 0 0,0 0 1,-4-5-1,-1-5-6756</inkml:trace>
+</inkml:ink>
+</file>
+
+<file path=word/ink/ink18.xml><?xml version="1.0" encoding="utf-8"?>
+<inkml:ink xmlns:inkml="http://www.w3.org/2003/InkML">
+  <inkml:definitions>
+    <inkml:context xml:id="ctx0">
+      <inkml:inkSource xml:id="inkSrc0">
+        <inkml:traceFormat>
+          <inkml:channel name="X" type="integer" min="-2.14748E9" max="2.14748E9" units="cm"/>
+          <inkml:channel name="Y" type="integer" min="-2.14748E9" max="2.14748E9" units="cm"/>
+          <inkml:channel name="F" type="integer" max="32767" units="dev"/>
+        </inkml:traceFormat>
+        <inkml:channelProperties>
+          <inkml:channelProperty channel="X" name="resolution" value="1000" units="1/cm"/>
+          <inkml:channelProperty channel="Y" name="resolution" value="1000" units="1/cm"/>
+          <inkml:channelProperty channel="F" name="resolution" value="0" units="1/dev"/>
+        </inkml:channelProperties>
+      </inkml:inkSource>
+      <inkml:timestamp xml:id="ts0" timeString="2024-11-28T06:23:23.702"/>
+    </inkml:context>
+    <inkml:brush xml:id="br0">
+      <inkml:brushProperty name="width" value="0.035" units="cm"/>
+      <inkml:brushProperty name="height" value="0.035" units="cm"/>
+    </inkml:brush>
+  </inkml:definitions>
+  <inkml:trace contextRef="#ctx0" brushRef="#br0">0 1 24575,'108'16'0,"-13"-25"0,-72 5 0,0 2 0,0 0 0,29 3 0,-30 7-1365,-16-1-5462</inkml:trace>
+</inkml:ink>
+</file>
+
+<file path=word/ink/ink19.xml><?xml version="1.0" encoding="utf-8"?>
+<inkml:ink xmlns:inkml="http://www.w3.org/2003/InkML">
+  <inkml:definitions>
+    <inkml:context xml:id="ctx0">
+      <inkml:inkSource xml:id="inkSrc0">
+        <inkml:traceFormat>
+          <inkml:channel name="X" type="integer" min="-2.14748E9" max="2.14748E9" units="cm"/>
+          <inkml:channel name="Y" type="integer" min="-2.14748E9" max="2.14748E9" units="cm"/>
+          <inkml:channel name="F" type="integer" max="32767" units="dev"/>
+        </inkml:traceFormat>
+        <inkml:channelProperties>
+          <inkml:channelProperty channel="X" name="resolution" value="1000" units="1/cm"/>
+          <inkml:channelProperty channel="Y" name="resolution" value="1000" units="1/cm"/>
+          <inkml:channelProperty channel="F" name="resolution" value="0" units="1/dev"/>
+        </inkml:channelProperties>
+      </inkml:inkSource>
+      <inkml:timestamp xml:id="ts0" timeString="2024-11-28T06:23:17.425"/>
+    </inkml:context>
+    <inkml:brush xml:id="br0">
+      <inkml:brushProperty name="width" value="0.035" units="cm"/>
+      <inkml:brushProperty name="height" value="0.035" units="cm"/>
+    </inkml:brush>
+  </inkml:definitions>
+  <inkml:trace contextRef="#ctx0" brushRef="#br0">679 4 24575,'-94'-1'0,"26"-1"0,0 3 0,0 2 0,-82 16 0,127-14 0,13-3 0,0-1 0,1 2 0,0 0 0,-1 0 0,-8 4 0,14-4 0,0-1 0,0 1 0,1 0 0,-1 0 0,1 0 0,0 1 0,0-1 0,0 1 0,0-1 0,1 1 0,-1 0 0,1 0 0,0 0 0,-1 5 0,-69 182 0,66-168 0,0 0 0,2 1 0,0-1 0,2 1 0,1 0 0,2 36 0,1-49 0,1-1 0,0 0 0,0 0 0,1 0 0,0-1 0,1 1 0,12 17 0,14 34 0,-28-53 0,0-1 0,1 0 0,0 0 0,0 0 0,0 0 0,1-1 0,0 1 0,0-1 0,0 0 0,12 9 0,-5-6 0,1-1 0,0-1 0,0 0 0,26 10 0,-34-14 0,0 0 0,-1-1 0,1 2 0,-1-1 0,0 0 0,5 6 0,21 14 0,66 27 0,-72-34 0,-19-12 0,-1-1 0,1 0 0,0 0 0,0 0 0,0-1 0,0 1 0,1-1 0,9 2 0,31 7 0,1-3 0,0-2 0,0-1 0,90-5 0,-121-2 0,-1-1 0,1-1 0,-1-1 0,0 0 0,0-1 0,0-1 0,-1 0 0,0-1 0,0-1 0,-1 0 0,0 0 0,-1-1 0,0-1 0,0 0 0,-1-1 0,-1 0 0,0-1 0,-1 0 0,12-21 0,-1-1 0,-7 14 0,-1 0 0,0 0 0,-2-1 0,-1-1 0,9-32 0,-15 44 0,-1 0 0,0-1 0,-1 1 0,-1-1 0,0 1 0,0-1 0,-1 1 0,0-1 0,-1 1 0,-1 0 0,0 0 0,0-1 0,-1 2 0,0-1 0,-1 0 0,0 1 0,-1 0 0,-13-18 0,-2 2 0,2-1 0,1-1 0,-21-43 0,-2-5 0,29 54 0,11 19 0,0 0 0,-1 0 0,0 0 0,1 0 0,-1 1 0,0-1 0,0 0 0,0 1 0,-1-1 0,1 1 0,-1 0 0,1 0 0,-1 0 0,0 0 0,0 0 0,0 0 0,-3-1 0,-10-4-170,0 0-1,0 1 0,0 0 1,0 1-1,-1 1 0,0 1 1,-32-2-1,30 4-6656</inkml:trace>
+</inkml:ink>
+</file>
+
+<file path=word/ink/ink2.xml><?xml version="1.0" encoding="utf-8"?>
+<inkml:ink xmlns:inkml="http://www.w3.org/2003/InkML">
+  <inkml:definitions>
+    <inkml:context xml:id="ctx0">
+      <inkml:inkSource xml:id="inkSrc0">
+        <inkml:traceFormat>
+          <inkml:channel name="X" type="integer" min="-2.14748E9" max="2.14748E9" units="cm"/>
+          <inkml:channel name="Y" type="integer" min="-2.14748E9" max="2.14748E9" units="cm"/>
+          <inkml:channel name="F" type="integer" max="32767" units="dev"/>
+        </inkml:traceFormat>
+        <inkml:channelProperties>
+          <inkml:channelProperty channel="X" name="resolution" value="1000" units="1/cm"/>
+          <inkml:channelProperty channel="Y" name="resolution" value="1000" units="1/cm"/>
+          <inkml:channelProperty channel="F" name="resolution" value="0" units="1/dev"/>
+        </inkml:channelProperties>
+      </inkml:inkSource>
+      <inkml:timestamp xml:id="ts0" timeString="2024-11-28T06:09:58.384"/>
+    </inkml:context>
+    <inkml:brush xml:id="br0">
+      <inkml:brushProperty name="width" value="0.035" units="cm"/>
+      <inkml:brushProperty name="height" value="0.035" units="cm"/>
+    </inkml:brush>
+  </inkml:definitions>
+  <inkml:trace contextRef="#ctx0" brushRef="#br0">0 342 24575,'0'-4'0,"0"-7"0,0-5 0,0-5 0,0-3 0,0-2 0,0-1 0,0-1 0,0 1 0,0-1 0,0 1 0,0 0 0,0 0 0,0 1 0,0 4-8191</inkml:trace>
+</inkml:ink>
+</file>
+
+<file path=word/ink/ink20.xml><?xml version="1.0" encoding="utf-8"?>
+<inkml:ink xmlns:inkml="http://www.w3.org/2003/InkML">
+  <inkml:definitions>
+    <inkml:context xml:id="ctx0">
+      <inkml:inkSource xml:id="inkSrc0">
+        <inkml:traceFormat>
+          <inkml:channel name="X" type="integer" min="-2.14748E9" max="2.14748E9" units="cm"/>
+          <inkml:channel name="Y" type="integer" min="-2.14748E9" max="2.14748E9" units="cm"/>
+          <inkml:channel name="F" type="integer" max="32767" units="dev"/>
+        </inkml:traceFormat>
+        <inkml:channelProperties>
+          <inkml:channelProperty channel="X" name="resolution" value="1000" units="1/cm"/>
+          <inkml:channelProperty channel="Y" name="resolution" value="1000" units="1/cm"/>
+          <inkml:channelProperty channel="F" name="resolution" value="0" units="1/dev"/>
+        </inkml:channelProperties>
+      </inkml:inkSource>
+      <inkml:timestamp xml:id="ts0" timeString="2024-11-28T06:23:10.010"/>
+    </inkml:context>
+    <inkml:brush xml:id="br0">
+      <inkml:brushProperty name="width" value="0.035" units="cm"/>
+      <inkml:brushProperty name="height" value="0.035" units="cm"/>
+    </inkml:brush>
+  </inkml:definitions>
+  <inkml:trace contextRef="#ctx0" brushRef="#br0">312 1 24575,'-1'2'0,"0"0"0,0 0 0,0-1 0,0 1 0,0 0 0,0 0 0,0 0 0,0-1 0,-1 1 0,1-1 0,0 1 0,-1-1 0,0 1 0,1-1 0,-1 0 0,0 0 0,0 0 0,-3 2 0,-41 19 0,40-20 0,-52 19 0,44-18 0,0 2 0,1-1 0,-1 2 0,1 0 0,0 1 0,-15 10 0,25-13 0,-1 1 0,1 0 0,0 0 0,0 0 0,1 0 0,-1 0 0,1 1 0,0-1 0,1 1 0,-2 8 0,-10 26 0,9-34 0,1 0 0,1 0 0,-1 0 0,1 0 0,0 0 0,0 1 0,1-1 0,0 1 0,0-1 0,0 1 0,1 0 0,0-1 0,1 1 0,-1-1 0,1 1 0,0-1 0,1 1 0,0-1 0,0 0 0,0 1 0,1-1 0,-1 0 0,2-1 0,-1 1 0,0 0 0,1-1 0,0 0 0,1 0 0,-1 0 0,1 0 0,9 7 0,10 6 0,35 34 0,-20-15 0,-35-34 0,0-1 0,0 1 0,0-1 0,1 0 0,-1 0 0,1-1 0,-1 1 0,1-1 0,0 0 0,-1 0 0,1 0 0,0-1 0,0 0 0,0 0 0,-1 0 0,1 0 0,0-1 0,5-1 0,-4 1 0,1 0 0,-1-1 0,0 0 0,1 0 0,-1-1 0,0 0 0,0 0 0,-1 0 0,1 0 0,-1-1 0,1 0 0,7-8 0,-7 4 0,-1 0 0,-1 1 0,0-2 0,0 1 0,0 0 0,-1-1 0,0 0 0,-1 0 0,0 0 0,0 0 0,-1 0 0,0 0 0,-1 0 0,0-10 0,-3 13 0,0-1 0,0 1 0,0-1 0,-1 1 0,0 0 0,0 1 0,0-1 0,-1 1 0,0 0 0,0 0 0,-10-8 0,8 7 0,-1 0 0,0 1 0,0 0 0,0 0 0,0 0 0,-1 1 0,0 1 0,-11-4 0,6 4 0,0 1 0,0 1 0,-24 0 0,33 1 0,0 0 0,1 1 0,-1-1 0,0 1 0,0 0 0,1 1 0,-1-1 0,1 1 0,-1 0 0,1 0 0,0 0 0,0 0 0,0 1 0,-5 4 0,-32 21 54,36-25-183,0 0 0,0 0 0,0 0 0,0 0 0,1 1 0,-1 0 0,1 0 0,0 0 0,0 1 0,-5 7 0,4-2-6698</inkml:trace>
+</inkml:ink>
+</file>
+
+<file path=word/ink/ink21.xml><?xml version="1.0" encoding="utf-8"?>
+<inkml:ink xmlns:inkml="http://www.w3.org/2003/InkML">
+  <inkml:definitions>
+    <inkml:context xml:id="ctx0">
+      <inkml:inkSource xml:id="inkSrc0">
+        <inkml:traceFormat>
+          <inkml:channel name="X" type="integer" min="-2.14748E9" max="2.14748E9" units="cm"/>
+          <inkml:channel name="Y" type="integer" min="-2.14748E9" max="2.14748E9" units="cm"/>
+          <inkml:channel name="F" type="integer" max="32767" units="dev"/>
+        </inkml:traceFormat>
+        <inkml:channelProperties>
+          <inkml:channelProperty channel="X" name="resolution" value="1000" units="1/cm"/>
+          <inkml:channelProperty channel="Y" name="resolution" value="1000" units="1/cm"/>
+          <inkml:channelProperty channel="F" name="resolution" value="0" units="1/dev"/>
+        </inkml:channelProperties>
+      </inkml:inkSource>
+      <inkml:timestamp xml:id="ts0" timeString="2024-11-28T06:23:02.625"/>
+    </inkml:context>
+    <inkml:brush xml:id="br0">
+      <inkml:brushProperty name="width" value="0.035" units="cm"/>
+      <inkml:brushProperty name="height" value="0.035" units="cm"/>
+    </inkml:brush>
+  </inkml:definitions>
+  <inkml:trace contextRef="#ctx0" brushRef="#br0">220 158 24575,'-3'3'0,"0"1"0,0-1 0,0 1 0,0-1 0,-1 0 0,1-1 0,-1 1 0,0 0 0,0-1 0,-6 3 0,3-1 0,-11 8 0,1 1 0,1 1 0,0 0 0,0 1 0,2 0 0,0 2 0,-16 23 0,25-32 0,2 0 0,-1-1 0,1 1 0,0 1 0,0-1 0,1 0 0,0 1 0,1-1 0,-1 14 0,4 85 0,0-44 0,-2-57 0,0-1 0,0 1 0,1 0 0,-1 0 0,1 0 0,0-1 0,1 1 0,0 0 0,0-1 0,0 0 0,0 1 0,1-1 0,0 0 0,0 0 0,0 0 0,1-1 0,-1 1 0,1-1 0,0 0 0,8 6 0,-4-2 0,1-1 0,-1 2 0,0-1 0,11 16 0,-15-17 0,0-1 0,0 0 0,1 0 0,0-1 0,1 0 0,-1 1 0,1-2 0,0 1 0,0-1 0,0 0 0,1 0 0,-1 0 0,11 3 0,5 1 0,-1 1 0,1 1 0,33 21 0,16 9 0,-38-20 0,-29-17 0,0 0 0,0 0 0,1-1 0,-1 1 0,1-1 0,-1 0 0,1 0 0,0 0 0,0-1 0,0 0 0,7 1 0,-3-1 0,266 12 0,-244-12 0,33-2 0,-60 0 0,0 0 0,0 0 0,0 0 0,0 0 0,0-1 0,-1 1 0,1-1 0,-1 0 0,1 0 0,-1-1 0,0 1 0,1-1 0,3-4 0,14-16 0,-1 0 0,20-33 0,-10 13 0,-23 35 0,0 0 0,-1-1 0,0 0 0,0 0 0,-1-1 0,0 1 0,-1-1 0,6-20 0,17-66 0,-14 56 0,8-42 0,-19 71 0,-1-1 0,1 0 0,-2 0 0,0 0 0,0 0 0,-1 0 0,0 0 0,-4-13 0,-1 10 0,0 0 0,-1 1 0,-1-1 0,0 2 0,-1-1 0,-18-21 0,-8-12 0,23 31 0,-1 0 0,0 1 0,-1 1 0,0 0 0,-1 1 0,-1 1 0,0 0 0,-1 1 0,-24-12 0,33 19 0,0 0 0,-1 1 0,1-1 0,0 2 0,-1-1 0,0 1 0,1 0 0,-1 1 0,0 0 0,-11 1 0,4-1 0,-45-6 0,-33-1 0,87 7 0,0 1 0,0-1 0,1-1 0,-1 1 0,0-1 0,1-1 0,-8-2 0,7 2 0,0 0 0,0 0 0,0 1 0,-1 0 0,1 1 0,-11-1 0,13 2 0,-4-1 0,0 0 0,0 1 0,0 0 0,0 1 0,1 0 0,-1 0 0,0 1 0,0 0 0,1 0 0,-1 1 0,-10 6 0,6-1 0,1 0 0,0 1 0,1 1 0,0 0 0,-14 16 0,21-21-151,-1 1-1,1 0 0,0 0 0,0 1 1,1-1-1,0 1 0,0 0 1,-4 13-1,4-10-6675</inkml:trace>
+</inkml:ink>
+</file>
+
+<file path=word/ink/ink22.xml><?xml version="1.0" encoding="utf-8"?>
+<inkml:ink xmlns:inkml="http://www.w3.org/2003/InkML">
+  <inkml:definitions>
+    <inkml:context xml:id="ctx0">
+      <inkml:inkSource xml:id="inkSrc0">
+        <inkml:traceFormat>
+          <inkml:channel name="X" type="integer" min="-2.14748E9" max="2.14748E9" units="cm"/>
+          <inkml:channel name="Y" type="integer" min="-2.14748E9" max="2.14748E9" units="cm"/>
+          <inkml:channel name="F" type="integer" max="32767" units="dev"/>
+        </inkml:traceFormat>
+        <inkml:channelProperties>
+          <inkml:channelProperty channel="X" name="resolution" value="1000" units="1/cm"/>
+          <inkml:channelProperty channel="Y" name="resolution" value="1000" units="1/cm"/>
+          <inkml:channelProperty channel="F" name="resolution" value="0" units="1/dev"/>
+        </inkml:channelProperties>
+      </inkml:inkSource>
+      <inkml:timestamp xml:id="ts0" timeString="2024-11-28T06:22:34.534"/>
+    </inkml:context>
+    <inkml:brush xml:id="br0">
+      <inkml:brushProperty name="width" value="0.035" units="cm"/>
+      <inkml:brushProperty name="height" value="0.035" units="cm"/>
+    </inkml:brush>
+  </inkml:definitions>
+  <inkml:trace contextRef="#ctx0" brushRef="#br0">1 0 24575,'24'1'0,"-1"2"0,1 0 0,-1 2 0,0 0 0,28 11 0,-27-9 0,-15-5 0,0 0 0,0-1 0,0-1 0,1 0 0,16-1 0,-19 0 0,0 0 0,0 1 0,0 0 0,0 0 0,0 1 0,0 0 0,0 0 0,0 0 0,0 1 0,8 3 0,-13-3 0,0-1 0,0 1 0,0 0 0,0 0 0,0 1 0,-1-1 0,1 0 0,-1 1 0,1-1 0,-1 0 0,0 1 0,0 0 0,0-1 0,0 1 0,0 0 0,-1-1 0,1 1 0,-1 0 0,0 0 0,0-1 0,0 1 0,0 0 0,0 0 0,-1 0 0,1-1 0,-1 1 0,0 0 0,1-1 0,-3 5 0,-1 5 0,0-1 0,0 0 0,-1 0 0,-1 0 0,-10 15 0,5-13 0,0-1 0,-1 0 0,-1-1 0,0-1 0,-1 1 0,0-2 0,-28 15 0,-30 20 0,66-38-227,0-1-1,0 1 1,1 0-1,-1 1 1,-5 8-1,5-5-6599</inkml:trace>
+</inkml:ink>
+</file>
+
+<file path=word/ink/ink23.xml><?xml version="1.0" encoding="utf-8"?>
+<inkml:ink xmlns:inkml="http://www.w3.org/2003/InkML">
+  <inkml:definitions>
+    <inkml:context xml:id="ctx0">
+      <inkml:inkSource xml:id="inkSrc0">
+        <inkml:traceFormat>
+          <inkml:channel name="X" type="integer" min="-2.14748E9" max="2.14748E9" units="cm"/>
+          <inkml:channel name="Y" type="integer" min="-2.14748E9" max="2.14748E9" units="cm"/>
+          <inkml:channel name="F" type="integer" max="32767" units="dev"/>
+        </inkml:traceFormat>
+        <inkml:channelProperties>
+          <inkml:channelProperty channel="X" name="resolution" value="1000" units="1/cm"/>
+          <inkml:channelProperty channel="Y" name="resolution" value="1000" units="1/cm"/>
+          <inkml:channelProperty channel="F" name="resolution" value="0" units="1/dev"/>
+        </inkml:channelProperties>
+      </inkml:inkSource>
+      <inkml:timestamp xml:id="ts0" timeString="2024-11-28T06:22:30.974"/>
+    </inkml:context>
+    <inkml:brush xml:id="br0">
+      <inkml:brushProperty name="width" value="0.035" units="cm"/>
+      <inkml:brushProperty name="height" value="0.035" units="cm"/>
+    </inkml:brush>
+  </inkml:definitions>
+  <inkml:trace contextRef="#ctx0" brushRef="#br0">772 32 24575,'-29'-2'0,"0"-1"0,-36-8 0,36 5 0,0 2 0,-39-2 0,62 6 0,0 1 0,1-1 0,-1 1 0,0 0 0,0 1 0,0-1 0,1 1 0,-1 0 0,1 1 0,-1-1 0,1 1 0,0 0 0,0 0 0,-6 5 0,3-2 0,-21 11 0,-47 21 0,58-31 0,1 1 0,-1 0 0,1 2 0,1 0 0,0 1 0,0 1 0,1 0 0,-16 17 0,-19 19 0,42-42 0,1 0 0,-1 0 0,1 1 0,1 0 0,-1 1 0,1-1 0,1 1 0,-1 1 0,1-1 0,1 1 0,-7 16 0,2 12 0,2 0 0,2 1 0,2-1 0,1 1 0,3 42 0,-1-27 0,1-49 0,-1 1 0,1-1 0,-1 1 0,1-1 0,1 0 0,-1 1 0,0-1 0,1 0 0,0 0 0,0 0 0,0 0 0,1-1 0,-1 1 0,1 0 0,0-1 0,4 4 0,6 5 0,-1-2 0,2 0 0,14 9 0,-9-7 0,-16-9 0,-1 0 0,1 0 0,0 0 0,-1 0 0,1 1 0,-1-1 0,0 1 0,0 0 0,-1-1 0,1 1 0,-1 0 0,0 0 0,0 0 0,0 0 0,0 0 0,-1 1 0,1 6 0,-1-7 0,0 0 0,0 0 0,0 0 0,1 0 0,0 0 0,0 0 0,0 0 0,0-1 0,0 1 0,1 0 0,0-1 0,0 1 0,0-1 0,0 1 0,0-1 0,1 0 0,0 0 0,-1 0 0,1 0 0,5 3 0,8 3 0,-6-4 0,0 0 0,0 1 0,-1 0 0,0 1 0,16 15 0,8 15 0,-28-29 0,1-1 0,0 1 0,0-1 0,0-1 0,1 1 0,0-1 0,1-1 0,-1 1 0,1-1 0,0 0 0,0-1 0,10 4 0,9-1 0,4 2 0,57 8 0,-15-5 0,23 2 0,-92-14 0,0-1 0,1 1 0,-1-1 0,0-1 0,0 1 0,0 0 0,0-1 0,0 0 0,-1 0 0,1 0 0,0 0 0,-1-1 0,1 1 0,-1-1 0,0 0 0,0 0 0,3-5 0,10-10 0,23-37 0,-29 40 0,3-4 0,-4 4 0,1 1 0,0 0 0,1 1 0,16-15 0,133-136 0,-153 155 0,-1 0 0,1 0 0,-1-1 0,-1 0 0,0 0 0,0 0 0,-1-1 0,-1 0 0,1 1 0,-2-1 0,1 0 0,0-17 0,12-39 0,-13 59 0,0-1 0,0 1 0,-1-1 0,-1 1 0,1-1 0,-1 1 0,-1-1 0,0 1 0,0-1 0,0 1 0,-1 0 0,-4-10 0,2 5 0,-2 0 0,1 0 0,-2 1 0,0-1 0,0 1 0,-15-17 0,13 20 0,1 1 0,-2 0 0,1 1 0,-21-12 0,-13-10 0,39 25 0,-2 0 0,0 0 0,1 0 0,0-1 0,0 0 0,0 0 0,0 0 0,1-1 0,0 1 0,0-1 0,1 0 0,-1 0 0,-3-11 0,1 5 0,-1 0 0,0 0 0,-1 1 0,0 0 0,-13-13 0,-16-22 0,20 27-1365,8 13-5462</inkml:trace>
+</inkml:ink>
+</file>
+
+<file path=word/ink/ink24.xml><?xml version="1.0" encoding="utf-8"?>
+<inkml:ink xmlns:inkml="http://www.w3.org/2003/InkML">
+  <inkml:definitions>
+    <inkml:context xml:id="ctx0">
+      <inkml:inkSource xml:id="inkSrc0">
+        <inkml:traceFormat>
+          <inkml:channel name="X" type="integer" min="-2.14748E9" max="2.14748E9" units="cm"/>
+          <inkml:channel name="Y" type="integer" min="-2.14748E9" max="2.14748E9" units="cm"/>
+          <inkml:channel name="F" type="integer" max="32767" units="dev"/>
+        </inkml:traceFormat>
+        <inkml:channelProperties>
+          <inkml:channelProperty channel="X" name="resolution" value="1000" units="1/cm"/>
+          <inkml:channelProperty channel="Y" name="resolution" value="1000" units="1/cm"/>
+          <inkml:channelProperty channel="F" name="resolution" value="0" units="1/dev"/>
+        </inkml:channelProperties>
+      </inkml:inkSource>
+      <inkml:timestamp xml:id="ts0" timeString="2024-11-28T06:22:17.570"/>
+    </inkml:context>
+    <inkml:brush xml:id="br0">
+      <inkml:brushProperty name="width" value="0.035" units="cm"/>
+      <inkml:brushProperty name="height" value="0.035" units="cm"/>
+    </inkml:brush>
+  </inkml:definitions>
+  <inkml:trace contextRef="#ctx0" brushRef="#br0">0 66 24575,'7'0'0,"0"-1"0,-1-1 0,1 1 0,-1-1 0,1 0 0,-1-1 0,0 1 0,0-1 0,0 0 0,0-1 0,0 0 0,5-4 0,-5 3 0,0 1 0,0 0 0,1 0 0,0 1 0,-1 0 0,12-4 0,-15 7 0,1-1 0,-1 1 0,0 0 0,1 0 0,-1 0 0,1 1 0,-1-1 0,0 1 0,0-1 0,1 1 0,-1 0 0,0 0 0,0 1 0,0-1 0,0 1 0,0-1 0,0 1 0,0 0 0,2 3 0,10 5 0,-7-4 0,0 0 0,0 0 0,0 1 0,-1 0 0,9 10 0,-15-16 0,0 1 0,0 0 0,0-1 0,0 1 0,0 0 0,-1-1 0,1 1 0,0 0 0,-1 0 0,1 0 0,-1 0 0,0 0 0,1-1 0,-1 1 0,0 0 0,0 0 0,-1 0 0,1 0 0,0 0 0,0 0 0,-1 0 0,0 0 0,1-1 0,-1 1 0,0 0 0,1 0 0,-1-1 0,0 1 0,-1-1 0,1 1 0,0 0 0,0-1 0,-2 2 0,-118 120 0,117-120 0,0-1 0,-1 1 0,1-1 0,-1 0 0,1 0 0,-1 0 0,1 0 0,-8 0 0,10-1 0,0 0 0,0-1 0,-1 1 0,1-1 0,0 0 0,0 0 0,0 0 0,-1 0 0,1 0 0,0 0 0,0 0 0,-1-1 0,1 1 0,0-1 0,0 0 0,0 0 0,0 0 0,0 0 0,0 0 0,-2-1 0,53-22 0,-43 21 0,1 0 0,0 1 0,-1-1 0,1 1 0,0 1 0,1-1 0,-1 1 0,0 0 0,0 1 0,0 0 0,1 0 0,-1 0 0,0 1 0,11 2 0,-5 0 0,-1 1 0,1 0 0,-1 0 0,0 2 0,-1-1 0,1 1 0,13 10 0,-22-13 0,-1-1 0,1 1 0,-1 0 0,0 0 0,0-1 0,0 1 0,-1 1 0,1-1 0,-1 0 0,1 0 0,-1 1 0,0-1 0,0 0 0,-1 1 0,1-1 0,-1 1 0,1-1 0,-1 1 0,0-1 0,-1 1 0,1-1 0,-1 1 0,1-1 0,-2 4 0,0 1 0,0 0 0,0-1 0,-1 1 0,0-1 0,0 1 0,0-1 0,-1 0 0,0 0 0,-9 10 0,7-11 0,0 0 0,-1-1 0,0 0 0,0 0 0,0-1 0,0 1 0,-1-2 0,-14 7 0,-70 13 0,44-12 0,22-6-1365,14-4-5462</inkml:trace>
+</inkml:ink>
+</file>
+
+<file path=word/ink/ink25.xml><?xml version="1.0" encoding="utf-8"?>
+<inkml:ink xmlns:inkml="http://www.w3.org/2003/InkML">
+  <inkml:definitions>
+    <inkml:context xml:id="ctx0">
+      <inkml:inkSource xml:id="inkSrc0">
+        <inkml:traceFormat>
+          <inkml:channel name="X" type="integer" min="-2.14748E9" max="2.14748E9" units="cm"/>
+          <inkml:channel name="Y" type="integer" min="-2.14748E9" max="2.14748E9" units="cm"/>
+          <inkml:channel name="F" type="integer" max="32767" units="dev"/>
+        </inkml:traceFormat>
+        <inkml:channelProperties>
+          <inkml:channelProperty channel="X" name="resolution" value="1000" units="1/cm"/>
+          <inkml:channelProperty channel="Y" name="resolution" value="1000" units="1/cm"/>
+          <inkml:channelProperty channel="F" name="resolution" value="0" units="1/dev"/>
+        </inkml:channelProperties>
+      </inkml:inkSource>
+      <inkml:timestamp xml:id="ts0" timeString="2024-11-28T06:22:11.601"/>
+    </inkml:context>
+    <inkml:brush xml:id="br0">
+      <inkml:brushProperty name="width" value="0.035" units="cm"/>
+      <inkml:brushProperty name="height" value="0.035" units="cm"/>
+    </inkml:brush>
+  </inkml:definitions>
+  <inkml:trace contextRef="#ctx0" brushRef="#br0">448 32 24575,'-45'-1'0,"29"0"0,0 0 0,-1 1 0,1 1 0,0 0 0,0 1 0,0 1 0,-28 9 0,33-8 0,-1 1 0,1 1 0,0 0 0,0 0 0,0 1 0,1 0 0,0 1 0,1 0 0,-10 11 0,-4 9 0,0 1 0,2 1 0,-31 60 0,50-83 0,0 0 0,1 1 0,0-1 0,0 1 0,0 0 0,1-1 0,1 1 0,-1-1 0,1 1 0,0-1 0,3 10 0,2 32 0,-15 90 0,4-101 0,2 1 0,4 69 0,-1-105 0,1-1 0,-1 1 0,1-1 0,0 0 0,0 1 0,0-1 0,0 0 0,0 1 0,0-1 0,1 0 0,-1 0 0,1 0 0,-1 0 0,1 0 0,0 0 0,0-1 0,3 3 0,0 0 0,1-1 0,0 0 0,0 0 0,0 0 0,0-1 0,10 3 0,6-1 0,-1 0 0,1-2 0,23 0 0,-24 0 0,0 0 0,0 1 0,0 2 0,-1 0 0,0 1 0,35 15 0,-32-12 0,-6-1 0,-1-2 0,1 0 0,0-1 0,0 0 0,0-1 0,1-2 0,30 2 0,-36-4 0,37 0 0,1-2 0,0-2 0,73-16 0,-112 17 0,0-1 0,0 0 0,0 0 0,-1-1 0,0 0 0,0-1 0,0 0 0,0-1 0,-1 0 0,0 0 0,-1-1 0,0 0 0,0-1 0,0 0 0,-1 0 0,-1-1 0,1 1 0,-2-1 0,9-18 0,-5 4 0,-1-1 0,-1 0 0,-1-1 0,-1 1 0,-2-1 0,0 0 0,-2-45 0,-2 51 0,-1 1 0,0 0 0,-1 0 0,-1 0 0,-1 0 0,-15-33 0,-2 4 0,-35-54 0,39 73 0,14 23 0,0 0 0,-1 1 0,0-1 0,0 1 0,0 0 0,0 1 0,-1-1 0,-11-6 0,-56-26 0,55 28 0,3 3 0,1 0 0,-1 1 0,0 0 0,0 2 0,0-1 0,-31-1 0,-12-10 105,49 12-350,1 0 0,-1 0 0,0 1 0,1 0 0,-14 0 0,9 2-6582</inkml:trace>
+</inkml:ink>
+</file>
+
+<file path=word/ink/ink26.xml><?xml version="1.0" encoding="utf-8"?>
+<inkml:ink xmlns:inkml="http://www.w3.org/2003/InkML">
+  <inkml:definitions>
+    <inkml:context xml:id="ctx0">
+      <inkml:inkSource xml:id="inkSrc0">
+        <inkml:traceFormat>
+          <inkml:channel name="X" type="integer" min="-2.14748E9" max="2.14748E9" units="cm"/>
+          <inkml:channel name="Y" type="integer" min="-2.14748E9" max="2.14748E9" units="cm"/>
+          <inkml:channel name="F" type="integer" max="32767" units="dev"/>
+        </inkml:traceFormat>
+        <inkml:channelProperties>
+          <inkml:channelProperty channel="X" name="resolution" value="1000" units="1/cm"/>
+          <inkml:channelProperty channel="Y" name="resolution" value="1000" units="1/cm"/>
+          <inkml:channelProperty channel="F" name="resolution" value="0" units="1/dev"/>
+        </inkml:channelProperties>
+      </inkml:inkSource>
+      <inkml:timestamp xml:id="ts0" timeString="2024-11-28T06:18:40.246"/>
+    </inkml:context>
+    <inkml:brush xml:id="br0">
+      <inkml:brushProperty name="width" value="0.035" units="cm"/>
+      <inkml:brushProperty name="height" value="0.035" units="cm"/>
+    </inkml:brush>
+  </inkml:definitions>
+  <inkml:trace contextRef="#ctx0" brushRef="#br0">59 52 24575,'0'-2'0,"1"0"0,0-1 0,-1 1 0,1 0 0,0-1 0,0 1 0,0 0 0,1 0 0,-1 0 0,0 0 0,1 0 0,-1 0 0,1 1 0,0-1 0,-1 0 0,1 1 0,0-1 0,0 1 0,0 0 0,0-1 0,1 1 0,-1 0 0,0 0 0,0 1 0,0-1 0,1 0 0,-1 1 0,5-1 0,1-1 0,0 1 0,0-1 0,0 2 0,0-1 0,0 1 0,1 0 0,8 2 0,-13-1 0,-1 0 0,1 1 0,-1-1 0,1 1 0,-1-1 0,1 1 0,-1 0 0,0 1 0,0-1 0,0 0 0,0 1 0,-1 0 0,1-1 0,-1 1 0,1 0 0,-1 0 0,0 1 0,0-1 0,0 0 0,-1 1 0,1-1 0,-1 1 0,0-1 0,0 1 0,0 0 0,-1-1 0,1 1 0,-1 0 0,0 0 0,0 4 0,0-3 0,0 0 0,0 0 0,0-1 0,-1 1 0,0 0 0,0-1 0,0 1 0,-1 0 0,0-1 0,1 0 0,-1 1 0,-1-1 0,1 0 0,-1 0 0,0 0 0,0 0 0,0-1 0,0 1 0,0-1 0,-1 0 0,0 0 0,0 0 0,-7 5 0,-110 49 0,96-51 0,21-6 0,1 0 0,-1 1 0,1-1 0,0 1 0,-1 0 0,1 0 0,0 0 0,0 1 0,0-1 0,0 1 0,0 0 0,-4 3 0,7-4 0,0-1 0,0 1 0,1-1 0,-1 1 0,0 0 0,0-1 0,1 1 0,-1-1 0,1 1 0,-1-1 0,0 1 0,1-1 0,-1 1 0,1-1 0,0 1 0,-1-1 0,1 0 0,-1 1 0,1-1 0,-1 0 0,1 1 0,0-1 0,-1 0 0,1 0 0,0 0 0,-1 1 0,1-1 0,0 0 0,-1 0 0,1 0 0,0 0 0,-1 0 0,1 0 0,0-1 0,0 1 0,31 4 0,13-4-104,-30-1 161,0 1 0,-1 1 0,24 4 0,-33-4-157,0 1 1,0-1 0,0 1 0,-1 0-1,1 0 1,0 1 0,-1 0 0,0-1-1,0 1 1,0 1 0,0-1 0,0 1-1,-1-1 1,5 6 0,2 4-6727</inkml:trace>
+</inkml:ink>
+</file>
+
+<file path=word/ink/ink27.xml><?xml version="1.0" encoding="utf-8"?>
+<inkml:ink xmlns:inkml="http://www.w3.org/2003/InkML">
+  <inkml:definitions>
+    <inkml:context xml:id="ctx0">
+      <inkml:inkSource xml:id="inkSrc0">
+        <inkml:traceFormat>
+          <inkml:channel name="X" type="integer" min="-2.14748E9" max="2.14748E9" units="cm"/>
+          <inkml:channel name="Y" type="integer" min="-2.14748E9" max="2.14748E9" units="cm"/>
+          <inkml:channel name="F" type="integer" max="32767" units="dev"/>
+        </inkml:traceFormat>
+        <inkml:channelProperties>
+          <inkml:channelProperty channel="X" name="resolution" value="1000" units="1/cm"/>
+          <inkml:channelProperty channel="Y" name="resolution" value="1000" units="1/cm"/>
+          <inkml:channelProperty channel="F" name="resolution" value="0" units="1/dev"/>
+        </inkml:channelProperties>
+      </inkml:inkSource>
+      <inkml:timestamp xml:id="ts0" timeString="2024-11-28T06:18:36.721"/>
+    </inkml:context>
+    <inkml:brush xml:id="br0">
+      <inkml:brushProperty name="width" value="0.035" units="cm"/>
+      <inkml:brushProperty name="height" value="0.035" units="cm"/>
+    </inkml:brush>
+  </inkml:definitions>
+  <inkml:trace contextRef="#ctx0" brushRef="#br0">34 428 24575,'-1'9'0,"0"-1"0,0 0 0,-1 0 0,0 0 0,-3 9 0,-7 30 0,8-13 0,1-1 0,2 1 0,1 0 0,10 61 0,-7-84 0,0-1 0,1 1 0,0-1 0,1 1 0,0-1 0,1-1 0,0 1 0,0-1 0,1 0 0,0 0 0,1-1 0,0 0 0,0 0 0,1-1 0,0 0 0,0-1 0,0 0 0,1 0 0,0-1 0,0 0 0,1-1 0,-1 0 0,1 0 0,0-1 0,0-1 0,0 0 0,12 1 0,263-7 0,-267 1 0,1 0 0,0-2 0,-1 0 0,0-2 0,0 0 0,-1-1 0,23-13 0,21-3 0,-50 21 0,0-1 0,0-1 0,0 0 0,-1-1 0,21-13 0,10-12 0,-19 15 0,0-2 0,37-37 0,-54 49 0,0-2 0,0 1 0,0-1 0,-1 0 0,-1 0 0,1 0 0,-2-1 0,1 0 0,-1 1 0,0-1 0,-1-1 0,3-15 0,-2-15 0,-1 0 0,-7-67 0,4 100 0,-1 0 0,1 0 0,-1 1 0,0-1 0,-1 1 0,0-1 0,0 1 0,0 0 0,-1 0 0,1 1 0,-2-1 0,1 1 0,0-1 0,-1 1 0,-8-6 0,-7-5 0,-2 0 0,-42-22 0,44 27 0,0 0 0,2-1 0,-24-20 0,-7-20 0,35 36 0,0 0 0,-28-22 0,36 34 0,0-1 0,-1 1 0,0 1 0,0-1 0,0 1 0,0 0 0,-1 0 0,1 1 0,-1 0 0,-15-1 0,-41-1 0,-66 6 0,31 0 0,89-1 0,1-1 0,0 1 0,-1 1 0,1 0 0,0 0 0,0 1 0,0 0 0,0 0 0,1 1 0,-1 0 0,1 1 0,-10 6 0,-4 7 0,1 0 0,-34 37 0,21-20 0,30-30 4,0 0-1,0 0 1,1 1-1,0 0 0,0-1 1,0 1-1,0 1 1,1-1-1,0 0 1,0 0-1,1 1 1,0-1-1,-1 12 1,1 12-138,4 53 0,0-33-1012,-3-27-5680</inkml:trace>
+</inkml:ink>
+</file>
+
+<file path=word/ink/ink28.xml><?xml version="1.0" encoding="utf-8"?>
+<inkml:ink xmlns:inkml="http://www.w3.org/2003/InkML">
+  <inkml:definitions>
+    <inkml:context xml:id="ctx0">
+      <inkml:inkSource xml:id="inkSrc0">
+        <inkml:traceFormat>
+          <inkml:channel name="X" type="integer" min="-2.14748E9" max="2.14748E9" units="cm"/>
+          <inkml:channel name="Y" type="integer" min="-2.14748E9" max="2.14748E9" units="cm"/>
+          <inkml:channel name="F" type="integer" max="32767" units="dev"/>
+        </inkml:traceFormat>
+        <inkml:channelProperties>
+          <inkml:channelProperty channel="X" name="resolution" value="1000" units="1/cm"/>
+          <inkml:channelProperty channel="Y" name="resolution" value="1000" units="1/cm"/>
+          <inkml:channelProperty channel="F" name="resolution" value="0" units="1/dev"/>
+        </inkml:channelProperties>
+      </inkml:inkSource>
+      <inkml:timestamp xml:id="ts0" timeString="2024-11-28T06:13:43.804"/>
+    </inkml:context>
+    <inkml:brush xml:id="br0">
+      <inkml:brushProperty name="width" value="0.035" units="cm"/>
+      <inkml:brushProperty name="height" value="0.035" units="cm"/>
+    </inkml:brush>
+  </inkml:definitions>
+  <inkml:trace contextRef="#ctx0" brushRef="#br0">586 2 24575,'-6'6'0,"0"-1"0,-1 0 0,1 0 0,-1 0 0,-1-1 0,1 0 0,0-1 0,-1 1 0,0-2 0,1 1 0,-1-1 0,-15 3 0,-9-2 0,0-1 0,-36-1 0,39-2 0,0 2 0,-36 4 0,51-2 0,0 0 0,0 0 0,1 1 0,-1 1 0,1 0 0,0 1 0,0 1 0,1 0 0,-18 12 0,24-13 0,0-1 0,0 1 0,1 0 0,-1 1 0,1-1 0,1 1 0,-1 0 0,1 0 0,0 0 0,1 1 0,0 0 0,0-1 0,1 1 0,-1 0 0,2 0 0,-1 0 0,0 14 0,-1 37 0,8 92 0,-3-136 0,1 0 0,0-1 0,1 0 0,1 0 0,0 0 0,11 19 0,50 77 0,-15-30 0,-46-72 0,1 0 0,1 0 0,-1-1 0,1 1 0,0-2 0,1 1 0,0-1 0,0 0 0,0-1 0,0 0 0,1 0 0,0-1 0,0 0 0,0 0 0,1-1 0,-1-1 0,13 3 0,13 1 0,1-1 0,0-2 0,49-2 0,-24-3 0,-31 0 0,0 1 0,0 2 0,0 1 0,46 8 0,-67-7 0,0-1 0,0 0 0,0-1 0,0 0 0,0-1 0,0 0 0,0 0 0,1-1 0,11-2 0,-14 1 0,-1 0 0,0 0 0,0-1 0,0 0 0,0 0 0,-1-1 0,1 0 0,-1 1 0,0-2 0,0 1 0,0-1 0,0 1 0,6-12 0,33-46 0,35-71 0,-45 74 0,-15 31 0,-16 25 0,0-1 0,-1 1 0,1-1 0,-1 0 0,0 1 0,0-1 0,0 0 0,0 0 0,-1 0 0,0 0 0,0-1 0,0 1 0,0 0 0,-1 0 0,1-1 0,-1 1 0,0 0 0,-1-6 0,-4-16 0,-2 0 0,0 1 0,-2 0 0,-1 1 0,0 0 0,-2 0 0,-1 1 0,-1 1 0,-22-29 0,23 36 0,0 1 0,-1 0 0,-1 1 0,0 1 0,-1 0 0,-26-14 0,-111-50 0,104 53 0,40 20-195,-1-1 0,0 1 0,0 1 0,-1 0 0,1 0 0,-17 0 0,5 1-6631</inkml:trace>
+  <inkml:trace contextRef="#ctx0" brushRef="#br0" timeOffset="1757.43">560 293 24575,'-1'1'0,"0"-1"0,-1 1 0,1-1 0,0 1 0,0-1 0,0 1 0,0 0 0,0-1 0,0 1 0,0 0 0,0 0 0,0 0 0,0 0 0,1 0 0,-1 0 0,0 0 0,1 0 0,-1 0 0,0 0 0,1 1 0,-1-1 0,1 0 0,0 0 0,-1 0 0,1 1 0,0-1 0,0 2 0,-5 41 0,5-39 0,-1 5 0,-1 27 0,-12 63 0,9-69-231,1 1 1,2-1-1,2 38 0,0-59-211,0 13-6384</inkml:trace>
+</inkml:ink>
+</file>
+
+<file path=word/ink/ink3.xml><?xml version="1.0" encoding="utf-8"?>
+<inkml:ink xmlns:inkml="http://www.w3.org/2003/InkML">
+  <inkml:definitions>
+    <inkml:context xml:id="ctx0">
+      <inkml:inkSource xml:id="inkSrc0">
+        <inkml:traceFormat>
+          <inkml:channel name="X" type="integer" min="-2.14748E9" max="2.14748E9" units="cm"/>
+          <inkml:channel name="Y" type="integer" min="-2.14748E9" max="2.14748E9" units="cm"/>
+          <inkml:channel name="F" type="integer" max="32767" units="dev"/>
+        </inkml:traceFormat>
+        <inkml:channelProperties>
+          <inkml:channelProperty channel="X" name="resolution" value="1000" units="1/cm"/>
+          <inkml:channelProperty channel="Y" name="resolution" value="1000" units="1/cm"/>
+          <inkml:channelProperty channel="F" name="resolution" value="0" units="1/dev"/>
+        </inkml:channelProperties>
+      </inkml:inkSource>
+      <inkml:timestamp xml:id="ts0" timeString="2024-11-28T06:29:04.172"/>
+    </inkml:context>
+    <inkml:brush xml:id="br0">
+      <inkml:brushProperty name="width" value="0.035" units="cm"/>
+      <inkml:brushProperty name="height" value="0.035" units="cm"/>
+    </inkml:brush>
+  </inkml:definitions>
+  <inkml:trace contextRef="#ctx0" brushRef="#br0">15 169 24575,'-1'-30'0,"-1"-1"0,-7-35 0,8 65 0,1 0 0,-1-1 0,1 1 0,0 0 0,0-1 0,0 1 0,0 0 0,0-1 0,0 1 0,0 0 0,0-1 0,0 1 0,1 0 0,-1-1 0,0 1 0,1 0 0,-1 0 0,1-1 0,0 1 0,-1 0 0,1 0 0,0 0 0,0 0 0,0 0 0,0 0 0,0 0 0,0 0 0,2-1 0,-1 1 0,1 0 0,0 0 0,0 0 0,0 1 0,0-1 0,0 1 0,0 0 0,0 0 0,0 0 0,-1 0 0,1 1 0,5 0 0,11 4 0,-1 1 0,0 0 0,18 10 0,-35-16 0,9 3-31,0 0 0,0-1 0,0 0 0,0-1-1,0 0 1,0 0 0,0-1 0,14-2 0,-1 2-1054,-9-1-5742</inkml:trace>
+</inkml:ink>
+</file>
+
+<file path=word/ink/ink4.xml><?xml version="1.0" encoding="utf-8"?>
+<inkml:ink xmlns:inkml="http://www.w3.org/2003/InkML">
+  <inkml:definitions>
+    <inkml:context xml:id="ctx0">
+      <inkml:inkSource xml:id="inkSrc0">
+        <inkml:traceFormat>
+          <inkml:channel name="X" type="integer" min="-2.14748E9" max="2.14748E9" units="cm"/>
+          <inkml:channel name="Y" type="integer" min="-2.14748E9" max="2.14748E9" units="cm"/>
+          <inkml:channel name="F" type="integer" max="32767" units="dev"/>
+        </inkml:traceFormat>
+        <inkml:channelProperties>
+          <inkml:channelProperty channel="X" name="resolution" value="1000" units="1/cm"/>
+          <inkml:channelProperty channel="Y" name="resolution" value="1000" units="1/cm"/>
+          <inkml:channelProperty channel="F" name="resolution" value="0" units="1/dev"/>
+        </inkml:channelProperties>
+      </inkml:inkSource>
+      <inkml:timestamp xml:id="ts0" timeString="2024-11-28T06:28:12.110"/>
+    </inkml:context>
+    <inkml:brush xml:id="br0">
+      <inkml:brushProperty name="width" value="0.035" units="cm"/>
+      <inkml:brushProperty name="height" value="0.035" units="cm"/>
+    </inkml:brush>
+  </inkml:definitions>
+  <inkml:trace contextRef="#ctx0" brushRef="#br0">0 1 24160,'1586'1447'0</inkml:trace>
+</inkml:ink>
+</file>
+
+<file path=word/ink/ink5.xml><?xml version="1.0" encoding="utf-8"?>
+<inkml:ink xmlns:inkml="http://www.w3.org/2003/InkML">
+  <inkml:definitions>
+    <inkml:context xml:id="ctx0">
+      <inkml:inkSource xml:id="inkSrc0">
+        <inkml:traceFormat>
+          <inkml:channel name="X" type="integer" min="-2.14748E9" max="2.14748E9" units="cm"/>
+          <inkml:channel name="Y" type="integer" min="-2.14748E9" max="2.14748E9" units="cm"/>
+          <inkml:channel name="F" type="integer" max="32767" units="dev"/>
+        </inkml:traceFormat>
+        <inkml:channelProperties>
+          <inkml:channelProperty channel="X" name="resolution" value="1000" units="1/cm"/>
+          <inkml:channelProperty channel="Y" name="resolution" value="1000" units="1/cm"/>
+          <inkml:channelProperty channel="F" name="resolution" value="0" units="1/dev"/>
+        </inkml:channelProperties>
+      </inkml:inkSource>
+      <inkml:timestamp xml:id="ts0" timeString="2024-11-28T06:27:45.418"/>
+    </inkml:context>
+    <inkml:brush xml:id="br0">
+      <inkml:brushProperty name="width" value="0.035" units="cm"/>
+      <inkml:brushProperty name="height" value="0.035" units="cm"/>
+    </inkml:brush>
+  </inkml:definitions>
+  <inkml:trace contextRef="#ctx0" brushRef="#br0">1 121 24575,'0'2'0,"0"5"0,0 2 0,0 6 0,0 2 0,2-1 0,2-1 0,-1 0 0,-1 0 0,3-3 0,0-1 0,-1 1 0,-1 0 0,-1 2 0,-1-3-8191</inkml:trace>
+  <inkml:trace contextRef="#ctx0" brushRef="#br0" timeOffset="2213.96">17 121 24575,'2'-3'0,"0"0"0,0-1 0,1 2 0,-1-1 0,1 0 0,0 1 0,0-1 0,0 1 0,0 0 0,1 0 0,-1 0 0,0 0 0,5-1 0,2-3 0,27-21 0,-32 22 0,0 1 0,1 0 0,-1 0 0,1 0 0,0 1 0,0-1 0,1 1 0,-1 1 0,1-1 0,12-2 0,18-4-1365,-26 7-5462</inkml:trace>
+</inkml:ink>
+</file>
+
+<file path=word/ink/ink6.xml><?xml version="1.0" encoding="utf-8"?>
+<inkml:ink xmlns:inkml="http://www.w3.org/2003/InkML">
+  <inkml:definitions>
+    <inkml:context xml:id="ctx0">
+      <inkml:inkSource xml:id="inkSrc0">
+        <inkml:traceFormat>
+          <inkml:channel name="X" type="integer" min="-2.14748E9" max="2.14748E9" units="cm"/>
+          <inkml:channel name="Y" type="integer" min="-2.14748E9" max="2.14748E9" units="cm"/>
+          <inkml:channel name="F" type="integer" max="32767" units="dev"/>
+        </inkml:traceFormat>
+        <inkml:channelProperties>
+          <inkml:channelProperty channel="X" name="resolution" value="1000" units="1/cm"/>
+          <inkml:channelProperty channel="Y" name="resolution" value="1000" units="1/cm"/>
+          <inkml:channelProperty channel="F" name="resolution" value="0" units="1/dev"/>
+        </inkml:channelProperties>
+      </inkml:inkSource>
+      <inkml:timestamp xml:id="ts0" timeString="2024-11-28T06:27:21.211"/>
+    </inkml:context>
+    <inkml:brush xml:id="br0">
+      <inkml:brushProperty name="width" value="0.035" units="cm"/>
+      <inkml:brushProperty name="height" value="0.035" units="cm"/>
+    </inkml:brush>
+  </inkml:definitions>
+  <inkml:trace contextRef="#ctx0" brushRef="#br0">1 1 24387,'4572'1647'0</inkml:trace>
+</inkml:ink>
+</file>
+
+<file path=word/ink/ink7.xml><?xml version="1.0" encoding="utf-8"?>
+<inkml:ink xmlns:inkml="http://www.w3.org/2003/InkML">
+  <inkml:definitions>
+    <inkml:context xml:id="ctx0">
+      <inkml:inkSource xml:id="inkSrc0">
+        <inkml:traceFormat>
+          <inkml:channel name="X" type="integer" min="-2.14748E9" max="2.14748E9" units="cm"/>
+          <inkml:channel name="Y" type="integer" min="-2.14748E9" max="2.14748E9" units="cm"/>
+          <inkml:channel name="F" type="integer" max="32767" units="dev"/>
+        </inkml:traceFormat>
+        <inkml:channelProperties>
+          <inkml:channelProperty channel="X" name="resolution" value="1000" units="1/cm"/>
+          <inkml:channelProperty channel="Y" name="resolution" value="1000" units="1/cm"/>
+          <inkml:channelProperty channel="F" name="resolution" value="0" units="1/dev"/>
+        </inkml:channelProperties>
+      </inkml:inkSource>
+      <inkml:timestamp xml:id="ts0" timeString="2024-11-28T06:27:11.339"/>
+    </inkml:context>
+    <inkml:brush xml:id="br0">
+      <inkml:brushProperty name="width" value="0.035" units="cm"/>
+      <inkml:brushProperty name="height" value="0.035" units="cm"/>
+    </inkml:brush>
+  </inkml:definitions>
+  <inkml:trace contextRef="#ctx0" brushRef="#br0">134 0 24575,'-4'2'0,"1"0"0,-1 0 0,1 0 0,0 0 0,0 1 0,0-1 0,0 1 0,0 0 0,0 0 0,1 0 0,-1 0 0,1 0 0,0 1 0,-3 6 0,-7 6 0,-16 12 0,22-24 0,1 1 0,0 0 0,0 0 0,0 0 0,0 1 0,1-1 0,0 1 0,-4 7 0,8-12 0,0 0 0,0-1 0,0 1 0,0 0 0,0-1 0,0 1 0,0 0 0,0-1 0,0 1 0,0 0 0,0 0 0,1-1 0,-1 1 0,0 0 0,0-1 0,1 1 0,-1 0 0,0-1 0,1 1 0,-1-1 0,0 1 0,1-1 0,-1 1 0,1-1 0,-1 1 0,1-1 0,0 1 0,-1-1 0,1 1 0,-1-1 0,1 0 0,0 1 0,-1-1 0,1 0 0,1 1 0,33 9 0,-10-3 0,-18-2 0,0 0 0,-1 0 0,1 1 0,-1 0 0,-1 0 0,1 1 0,-1 0 0,0 0 0,6 10 0,-5-6 0,1-1 0,1 0 0,12 13 0,36 41-1365,-47-57-5462</inkml:trace>
+</inkml:ink>
+</file>
+
+<file path=word/ink/ink8.xml><?xml version="1.0" encoding="utf-8"?>
+<inkml:ink xmlns:inkml="http://www.w3.org/2003/InkML">
+  <inkml:definitions>
+    <inkml:context xml:id="ctx0">
+      <inkml:inkSource xml:id="inkSrc0">
+        <inkml:traceFormat>
+          <inkml:channel name="X" type="integer" min="-2.14748E9" max="2.14748E9" units="cm"/>
+          <inkml:channel name="Y" type="integer" min="-2.14748E9" max="2.14748E9" units="cm"/>
+          <inkml:channel name="F" type="integer" max="32767" units="dev"/>
+        </inkml:traceFormat>
+        <inkml:channelProperties>
+          <inkml:channelProperty channel="X" name="resolution" value="1000" units="1/cm"/>
+          <inkml:channelProperty channel="Y" name="resolution" value="1000" units="1/cm"/>
+          <inkml:channelProperty channel="F" name="resolution" value="0" units="1/dev"/>
+        </inkml:channelProperties>
+      </inkml:inkSource>
+      <inkml:timestamp xml:id="ts0" timeString="2024-11-28T06:26:54.772"/>
+    </inkml:context>
+    <inkml:brush xml:id="br0">
+      <inkml:brushProperty name="width" value="0.035" units="cm"/>
+      <inkml:brushProperty name="height" value="0.035" units="cm"/>
+    </inkml:brush>
+  </inkml:definitions>
+  <inkml:trace contextRef="#ctx0" brushRef="#br0">7358 415 24440,'-7357'-414'0</inkml:trace>
+</inkml:ink>
+</file>
+
+<file path=word/ink/ink9.xml><?xml version="1.0" encoding="utf-8"?>
+<inkml:ink xmlns:inkml="http://www.w3.org/2003/InkML">
+  <inkml:definitions>
+    <inkml:context xml:id="ctx0">
+      <inkml:inkSource xml:id="inkSrc0">
+        <inkml:traceFormat>
+          <inkml:channel name="X" type="integer" min="-2.14748E9" max="2.14748E9" units="cm"/>
+          <inkml:channel name="Y" type="integer" min="-2.14748E9" max="2.14748E9" units="cm"/>
+          <inkml:channel name="F" type="integer" max="32767" units="dev"/>
+        </inkml:traceFormat>
+        <inkml:channelProperties>
+          <inkml:channelProperty channel="X" name="resolution" value="1000" units="1/cm"/>
+          <inkml:channelProperty channel="Y" name="resolution" value="1000" units="1/cm"/>
+          <inkml:channelProperty channel="F" name="resolution" value="0" units="1/dev"/>
+        </inkml:channelProperties>
+      </inkml:inkSource>
+      <inkml:timestamp xml:id="ts0" timeString="2024-11-28T06:26:22.510"/>
+    </inkml:context>
+    <inkml:brush xml:id="br0">
+      <inkml:brushProperty name="width" value="0.035" units="cm"/>
+      <inkml:brushProperty name="height" value="0.035" units="cm"/>
+    </inkml:brush>
+  </inkml:definitions>
+  <inkml:trace contextRef="#ctx0" brushRef="#br0">293 1 24575,'-2'36'0,"-1"1"0,-9 36 0,-3 27 0,15-99 0,0 1 0,-1-1 0,1 0 0,0 1 0,-1-1 0,1 0 0,-1 1 0,1-1 0,-1 0 0,0 0 0,1 0 0,-1 1 0,0-1 0,0 0 0,0 0 0,0 0 0,0 0 0,0 0 0,0-1 0,0 1 0,-1 0 0,1 0 0,0-1 0,0 1 0,-1-1 0,1 1 0,0-1 0,-1 0 0,1 1 0,0-1 0,-1 0 0,1 0 0,0 0 0,-1 0 0,1 0 0,-1 0 0,1 0 0,0 0 0,-2-1 0,-10-1 0,0-1 0,1 0 0,-20-8 0,6 2 0,16 6 22,0 0-1,0-1 1,1-1-1,0 1 1,-11-8-1,-25-12-1515,34 20-5333</inkml:trace>
+</inkml:ink>
+</file>
+
 <file path=word/theme/theme1.xml><?xml version="1.0" encoding="utf-8"?>
 <a:theme xmlns:a="http://schemas.openxmlformats.org/drawingml/2006/main" name="Office Theme">
   <a:themeElements>

</xml_diff>